<commit_message>
137  immediately invoked function expression IIFFE
</commit_message>
<xml_diff>
--- a/Aantekeningenjs from zero to hero.docx
+++ b/Aantekeningenjs from zero to hero.docx
@@ -2608,7 +2608,6 @@
           <w:sz w:val="32"/>
           <w:lang w:val="en-US"/>
         </w:rPr>
-        <w:lastRenderedPageBreak/>
         <w:t>Section 9</w:t>
       </w:r>
     </w:p>
@@ -3053,6 +3052,7 @@
         <w:rPr>
           <w:lang w:val="en-US"/>
         </w:rPr>
+        <w:lastRenderedPageBreak/>
         <w:tab/>
         <w:t xml:space="preserve">If </w:t>
       </w:r>
@@ -3434,6 +3434,7 @@
         <w:rPr>
           <w:lang w:val="en-US"/>
         </w:rPr>
+        <w:lastRenderedPageBreak/>
         <w:t>console.log(rest2);</w:t>
       </w:r>
     </w:p>
@@ -12993,6 +12994,7 @@
     </w:p>
     <w:p>
       <w:pPr>
+        <w:ind w:left="708" w:hanging="708"/>
         <w:rPr>
           <w:lang w:val="en-US"/>
         </w:rPr>
@@ -13002,6 +13004,12 @@
           <w:lang w:val="en-US"/>
         </w:rPr>
         <w:t>The first parameter is the new ‘this’ keyword, however there is no relevant this, so we use ‘null’ instead. The second parameter is actually the first parameter of the original method.</w:t>
+      </w:r>
+      <w:r>
+        <w:rPr>
+          <w:lang w:val="en-US"/>
+        </w:rPr>
+        <w:t>x`</w:t>
       </w:r>
     </w:p>
     <w:sectPr>

</xml_diff>

<commit_message>
revisiting this chapter because time passed
</commit_message>
<xml_diff>
--- a/Aantekeningenjs from zero to hero.docx
+++ b/Aantekeningenjs from zero to hero.docx
@@ -674,10 +674,35 @@
       </w:r>
     </w:p>
     <w:p>
-      <w:r>
-        <w:t>Google mdn operator precedence</w:t>
-      </w:r>
-      <w:r>
+      <w:pPr>
+        <w:rPr>
+          <w:lang w:val="en-US"/>
+        </w:rPr>
+      </w:pPr>
+      <w:r>
+        <w:rPr>
+          <w:lang w:val="en-US"/>
+        </w:rPr>
+        <w:t xml:space="preserve">Google </w:t>
+      </w:r>
+      <w:proofErr w:type="spellStart"/>
+      <w:r>
+        <w:rPr>
+          <w:lang w:val="en-US"/>
+        </w:rPr>
+        <w:t>mdn</w:t>
+      </w:r>
+      <w:proofErr w:type="spellEnd"/>
+      <w:r>
+        <w:rPr>
+          <w:lang w:val="en-US"/>
+        </w:rPr>
+        <w:t xml:space="preserve"> operator precedence</w:t>
+      </w:r>
+      <w:r>
+        <w:rPr>
+          <w:lang w:val="en-US"/>
+        </w:rPr>
         <w:t>.</w:t>
       </w:r>
     </w:p>
@@ -5186,7 +5211,7 @@
           <w:kern w:val="0"/>
           <w:sz w:val="21"/>
           <w:szCs w:val="21"/>
-          <w:lang w:val="fr-FR" w:eastAsia="nl-NL"/>
+          <w:lang w:val="en-US" w:eastAsia="nl-NL"/>
           <w14:ligatures w14:val="none"/>
         </w:rPr>
       </w:pPr>
@@ -5209,7 +5234,7 @@
           <w:kern w:val="0"/>
           <w:sz w:val="21"/>
           <w:szCs w:val="21"/>
-          <w:lang w:val="fr-FR" w:eastAsia="nl-NL"/>
+          <w:lang w:val="en-US" w:eastAsia="nl-NL"/>
           <w14:ligatures w14:val="none"/>
         </w:rPr>
         <w:t>price</w:t>
@@ -5221,7 +5246,7 @@
           <w:kern w:val="0"/>
           <w:sz w:val="21"/>
           <w:szCs w:val="21"/>
-          <w:lang w:val="fr-FR" w:eastAsia="nl-NL"/>
+          <w:lang w:val="en-US" w:eastAsia="nl-NL"/>
           <w14:ligatures w14:val="none"/>
         </w:rPr>
         <w:t xml:space="preserve"> </w:t>
@@ -5233,7 +5258,7 @@
           <w:kern w:val="0"/>
           <w:sz w:val="21"/>
           <w:szCs w:val="21"/>
-          <w:lang w:val="fr-FR" w:eastAsia="nl-NL"/>
+          <w:lang w:val="en-US" w:eastAsia="nl-NL"/>
           <w14:ligatures w14:val="none"/>
         </w:rPr>
         <w:t>=</w:t>
@@ -5245,7 +5270,7 @@
           <w:kern w:val="0"/>
           <w:sz w:val="21"/>
           <w:szCs w:val="21"/>
-          <w:lang w:val="fr-FR" w:eastAsia="nl-NL"/>
+          <w:lang w:val="en-US" w:eastAsia="nl-NL"/>
           <w14:ligatures w14:val="none"/>
         </w:rPr>
         <w:t xml:space="preserve"> </w:t>
@@ -5257,7 +5282,7 @@
           <w:kern w:val="0"/>
           <w:sz w:val="21"/>
           <w:szCs w:val="21"/>
-          <w:lang w:val="fr-FR" w:eastAsia="nl-NL"/>
+          <w:lang w:val="en-US" w:eastAsia="nl-NL"/>
           <w14:ligatures w14:val="none"/>
         </w:rPr>
         <w:t>199</w:t>
@@ -5269,7 +5294,7 @@
           <w:kern w:val="0"/>
           <w:sz w:val="21"/>
           <w:szCs w:val="21"/>
-          <w:lang w:val="fr-FR" w:eastAsia="nl-NL"/>
+          <w:lang w:val="en-US" w:eastAsia="nl-NL"/>
           <w14:ligatures w14:val="none"/>
         </w:rPr>
         <w:t xml:space="preserve"> </w:t>
@@ -5281,7 +5306,7 @@
           <w:kern w:val="0"/>
           <w:sz w:val="21"/>
           <w:szCs w:val="21"/>
-          <w:lang w:val="fr-FR" w:eastAsia="nl-NL"/>
+          <w:lang w:val="en-US" w:eastAsia="nl-NL"/>
           <w14:ligatures w14:val="none"/>
         </w:rPr>
         <w:t>*</w:t>
@@ -5293,11 +5318,12 @@
           <w:kern w:val="0"/>
           <w:sz w:val="21"/>
           <w:szCs w:val="21"/>
-          <w:lang w:val="fr-FR" w:eastAsia="nl-NL"/>
+          <w:lang w:val="en-US" w:eastAsia="nl-NL"/>
           <w14:ligatures w14:val="none"/>
         </w:rPr>
         <w:t xml:space="preserve"> </w:t>
       </w:r>
+      <w:proofErr w:type="spellStart"/>
       <w:r>
         <w:rPr>
           <w:rFonts w:ascii="Consolas" w:eastAsia="Times New Roman" w:hAnsi="Consolas" w:cs="Times New Roman"/>
@@ -5305,11 +5331,12 @@
           <w:kern w:val="0"/>
           <w:sz w:val="21"/>
           <w:szCs w:val="21"/>
-          <w:lang w:val="fr-FR" w:eastAsia="nl-NL"/>
+          <w:lang w:val="en-US" w:eastAsia="nl-NL"/>
           <w14:ligatures w14:val="none"/>
         </w:rPr>
         <w:t>numPassengers</w:t>
       </w:r>
+      <w:proofErr w:type="spellEnd"/>
     </w:p>
     <w:p>
       <w:pPr>
@@ -5321,18 +5348,18 @@
           <w:kern w:val="0"/>
           <w:sz w:val="21"/>
           <w:szCs w:val="21"/>
-          <w:lang w:val="fr-FR" w:eastAsia="nl-NL"/>
-          <w14:ligatures w14:val="none"/>
-        </w:rPr>
-      </w:pPr>
-      <w:r>
-        <w:rPr>
-          <w:rFonts w:ascii="Consolas" w:eastAsia="Times New Roman" w:hAnsi="Consolas" w:cs="Times New Roman"/>
-          <w:color w:val="CCCCCC"/>
-          <w:kern w:val="0"/>
-          <w:sz w:val="21"/>
-          <w:szCs w:val="21"/>
-          <w:lang w:val="fr-FR" w:eastAsia="nl-NL"/>
+          <w:lang w:val="en-US" w:eastAsia="nl-NL"/>
+          <w14:ligatures w14:val="none"/>
+        </w:rPr>
+      </w:pPr>
+      <w:r>
+        <w:rPr>
+          <w:rFonts w:ascii="Consolas" w:eastAsia="Times New Roman" w:hAnsi="Consolas" w:cs="Times New Roman"/>
+          <w:color w:val="CCCCCC"/>
+          <w:kern w:val="0"/>
+          <w:sz w:val="21"/>
+          <w:szCs w:val="21"/>
+          <w:lang w:val="en-US" w:eastAsia="nl-NL"/>
           <w14:ligatures w14:val="none"/>
         </w:rPr>
         <w:t>) {</w:t>
@@ -5414,18 +5441,18 @@
           <w:kern w:val="0"/>
           <w:sz w:val="21"/>
           <w:szCs w:val="21"/>
-          <w:lang w:eastAsia="nl-NL"/>
-          <w14:ligatures w14:val="none"/>
-        </w:rPr>
-      </w:pPr>
-      <w:r>
-        <w:rPr>
-          <w:rFonts w:ascii="Consolas" w:eastAsia="Times New Roman" w:hAnsi="Consolas" w:cs="Times New Roman"/>
-          <w:color w:val="CCCCCC"/>
-          <w:kern w:val="0"/>
-          <w:sz w:val="21"/>
-          <w:szCs w:val="21"/>
-          <w:lang w:eastAsia="nl-NL"/>
+          <w:lang w:val="en-US" w:eastAsia="nl-NL"/>
+          <w14:ligatures w14:val="none"/>
+        </w:rPr>
+      </w:pPr>
+      <w:r>
+        <w:rPr>
+          <w:rFonts w:ascii="Consolas" w:eastAsia="Times New Roman" w:hAnsi="Consolas" w:cs="Times New Roman"/>
+          <w:color w:val="CCCCCC"/>
+          <w:kern w:val="0"/>
+          <w:sz w:val="21"/>
+          <w:szCs w:val="21"/>
+          <w:lang w:val="en-US" w:eastAsia="nl-NL"/>
           <w14:ligatures w14:val="none"/>
         </w:rPr>
         <w:t>};</w:t>
@@ -5445,6 +5472,7 @@
           <w14:ligatures w14:val="none"/>
         </w:rPr>
       </w:pPr>
+      <w:proofErr w:type="spellStart"/>
       <w:r>
         <w:rPr>
           <w:rFonts w:ascii="Consolas" w:eastAsia="Times New Roman" w:hAnsi="Consolas" w:cs="Times New Roman"/>
@@ -5457,6 +5485,7 @@
         </w:rPr>
         <w:t>createBooking</w:t>
       </w:r>
+      <w:proofErr w:type="spellEnd"/>
       <w:r>
         <w:rPr>
           <w:rFonts w:ascii="Consolas" w:eastAsia="Times New Roman" w:hAnsi="Consolas" w:cs="Times New Roman"/>
@@ -5481,6 +5510,7 @@
         </w:rPr>
         <w:t>'LH123'</w:t>
       </w:r>
+      <w:proofErr w:type="gramStart"/>
       <w:r>
         <w:rPr>
           <w:rFonts w:ascii="Consolas" w:eastAsia="Times New Roman" w:hAnsi="Consolas" w:cs="Times New Roman"/>
@@ -5493,6 +5523,7 @@
         </w:rPr>
         <w:t>);</w:t>
       </w:r>
+      <w:proofErr w:type="gramEnd"/>
     </w:p>
     <w:p>
       <w:pPr>
@@ -7842,7 +7873,7 @@
           <w:kern w:val="0"/>
           <w:sz w:val="21"/>
           <w:szCs w:val="21"/>
-          <w:lang w:eastAsia="nl-NL"/>
+          <w:lang w:val="en-US" w:eastAsia="nl-NL"/>
           <w14:ligatures w14:val="none"/>
         </w:rPr>
       </w:pPr>
@@ -8455,7 +8486,7 @@
           <w:kern w:val="0"/>
           <w:sz w:val="21"/>
           <w:szCs w:val="21"/>
-          <w:lang w:eastAsia="nl-NL"/>
+          <w:lang w:val="en-US" w:eastAsia="nl-NL"/>
           <w14:ligatures w14:val="none"/>
         </w:rPr>
       </w:pPr>
@@ -8478,7 +8509,7 @@
           <w:kern w:val="0"/>
           <w:sz w:val="21"/>
           <w:szCs w:val="21"/>
-          <w:lang w:eastAsia="nl-NL"/>
+          <w:lang w:val="en-US" w:eastAsia="nl-NL"/>
           <w14:ligatures w14:val="none"/>
         </w:rPr>
         <w:t>console</w:t>
@@ -8490,7 +8521,7 @@
           <w:kern w:val="0"/>
           <w:sz w:val="21"/>
           <w:szCs w:val="21"/>
-          <w:lang w:eastAsia="nl-NL"/>
+          <w:lang w:val="en-US" w:eastAsia="nl-NL"/>
           <w14:ligatures w14:val="none"/>
         </w:rPr>
         <w:t>.</w:t>
@@ -8502,7 +8533,7 @@
           <w:kern w:val="0"/>
           <w:sz w:val="21"/>
           <w:szCs w:val="21"/>
-          <w:lang w:eastAsia="nl-NL"/>
+          <w:lang w:val="en-US" w:eastAsia="nl-NL"/>
           <w14:ligatures w14:val="none"/>
         </w:rPr>
         <w:t>log</w:t>
@@ -8514,7 +8545,7 @@
           <w:kern w:val="0"/>
           <w:sz w:val="21"/>
           <w:szCs w:val="21"/>
-          <w:lang w:eastAsia="nl-NL"/>
+          <w:lang w:val="en-US" w:eastAsia="nl-NL"/>
           <w14:ligatures w14:val="none"/>
         </w:rPr>
         <w:t>(</w:t>
@@ -8526,7 +8557,7 @@
           <w:kern w:val="0"/>
           <w:sz w:val="21"/>
           <w:szCs w:val="21"/>
-          <w:lang w:eastAsia="nl-NL"/>
+          <w:lang w:val="en-US" w:eastAsia="nl-NL"/>
           <w14:ligatures w14:val="none"/>
         </w:rPr>
         <w:t>`</w:t>
@@ -8538,7 +8569,7 @@
           <w:kern w:val="0"/>
           <w:sz w:val="21"/>
           <w:szCs w:val="21"/>
-          <w:lang w:eastAsia="nl-NL"/>
+          <w:lang w:val="en-US" w:eastAsia="nl-NL"/>
           <w14:ligatures w14:val="none"/>
         </w:rPr>
         <w:t>${</w:t>
@@ -8550,7 +8581,7 @@
           <w:kern w:val="0"/>
           <w:sz w:val="21"/>
           <w:szCs w:val="21"/>
-          <w:lang w:eastAsia="nl-NL"/>
+          <w:lang w:val="en-US" w:eastAsia="nl-NL"/>
           <w14:ligatures w14:val="none"/>
         </w:rPr>
         <w:t>greeting</w:t>
@@ -8562,7 +8593,7 @@
           <w:kern w:val="0"/>
           <w:sz w:val="21"/>
           <w:szCs w:val="21"/>
-          <w:lang w:eastAsia="nl-NL"/>
+          <w:lang w:val="en-US" w:eastAsia="nl-NL"/>
           <w14:ligatures w14:val="none"/>
         </w:rPr>
         <w:t>}</w:t>
@@ -8574,7 +8605,7 @@
           <w:kern w:val="0"/>
           <w:sz w:val="21"/>
           <w:szCs w:val="21"/>
-          <w:lang w:eastAsia="nl-NL"/>
+          <w:lang w:val="en-US" w:eastAsia="nl-NL"/>
           <w14:ligatures w14:val="none"/>
         </w:rPr>
         <w:t xml:space="preserve"> </w:t>
@@ -8586,7 +8617,7 @@
           <w:kern w:val="0"/>
           <w:sz w:val="21"/>
           <w:szCs w:val="21"/>
-          <w:lang w:eastAsia="nl-NL"/>
+          <w:lang w:val="en-US" w:eastAsia="nl-NL"/>
           <w14:ligatures w14:val="none"/>
         </w:rPr>
         <w:t>${</w:t>
@@ -8598,7 +8629,7 @@
           <w:kern w:val="0"/>
           <w:sz w:val="21"/>
           <w:szCs w:val="21"/>
-          <w:lang w:eastAsia="nl-NL"/>
+          <w:lang w:val="en-US" w:eastAsia="nl-NL"/>
           <w14:ligatures w14:val="none"/>
         </w:rPr>
         <w:t>name</w:t>
@@ -8610,7 +8641,7 @@
           <w:kern w:val="0"/>
           <w:sz w:val="21"/>
           <w:szCs w:val="21"/>
-          <w:lang w:eastAsia="nl-NL"/>
+          <w:lang w:val="en-US" w:eastAsia="nl-NL"/>
           <w14:ligatures w14:val="none"/>
         </w:rPr>
         <w:t>}</w:t>
@@ -8622,23 +8653,25 @@
           <w:kern w:val="0"/>
           <w:sz w:val="21"/>
           <w:szCs w:val="21"/>
-          <w:lang w:eastAsia="nl-NL"/>
+          <w:lang w:val="en-US" w:eastAsia="nl-NL"/>
           <w14:ligatures w14:val="none"/>
         </w:rPr>
         <w:t>`</w:t>
       </w:r>
-      <w:r>
-        <w:rPr>
-          <w:rFonts w:ascii="Consolas" w:eastAsia="Times New Roman" w:hAnsi="Consolas" w:cs="Times New Roman"/>
-          <w:color w:val="CCCCCC"/>
-          <w:kern w:val="0"/>
-          <w:sz w:val="21"/>
-          <w:szCs w:val="21"/>
-          <w:lang w:eastAsia="nl-NL"/>
+      <w:proofErr w:type="gramStart"/>
+      <w:r>
+        <w:rPr>
+          <w:rFonts w:ascii="Consolas" w:eastAsia="Times New Roman" w:hAnsi="Consolas" w:cs="Times New Roman"/>
+          <w:color w:val="CCCCCC"/>
+          <w:kern w:val="0"/>
+          <w:sz w:val="21"/>
+          <w:szCs w:val="21"/>
+          <w:lang w:val="en-US" w:eastAsia="nl-NL"/>
           <w14:ligatures w14:val="none"/>
         </w:rPr>
         <w:t>);</w:t>
       </w:r>
+      <w:proofErr w:type="gramEnd"/>
     </w:p>
     <w:p>
       <w:pPr>
@@ -8650,18 +8683,18 @@
           <w:kern w:val="0"/>
           <w:sz w:val="21"/>
           <w:szCs w:val="21"/>
-          <w:lang w:eastAsia="nl-NL"/>
-          <w14:ligatures w14:val="none"/>
-        </w:rPr>
-      </w:pPr>
-      <w:r>
-        <w:rPr>
-          <w:rFonts w:ascii="Consolas" w:eastAsia="Times New Roman" w:hAnsi="Consolas" w:cs="Times New Roman"/>
-          <w:color w:val="CCCCCC"/>
-          <w:kern w:val="0"/>
-          <w:sz w:val="21"/>
-          <w:szCs w:val="21"/>
-          <w:lang w:eastAsia="nl-NL"/>
+          <w:lang w:val="en-US" w:eastAsia="nl-NL"/>
+          <w14:ligatures w14:val="none"/>
+        </w:rPr>
+      </w:pPr>
+      <w:r>
+        <w:rPr>
+          <w:rFonts w:ascii="Consolas" w:eastAsia="Times New Roman" w:hAnsi="Consolas" w:cs="Times New Roman"/>
+          <w:color w:val="CCCCCC"/>
+          <w:kern w:val="0"/>
+          <w:sz w:val="21"/>
+          <w:szCs w:val="21"/>
+          <w:lang w:val="en-US" w:eastAsia="nl-NL"/>
           <w14:ligatures w14:val="none"/>
         </w:rPr>
         <w:t>    }</w:t>
@@ -8677,18 +8710,18 @@
           <w:kern w:val="0"/>
           <w:sz w:val="21"/>
           <w:szCs w:val="21"/>
-          <w:lang w:eastAsia="nl-NL"/>
-          <w14:ligatures w14:val="none"/>
-        </w:rPr>
-      </w:pPr>
-      <w:r>
-        <w:rPr>
-          <w:rFonts w:ascii="Consolas" w:eastAsia="Times New Roman" w:hAnsi="Consolas" w:cs="Times New Roman"/>
-          <w:color w:val="CCCCCC"/>
-          <w:kern w:val="0"/>
-          <w:sz w:val="21"/>
-          <w:szCs w:val="21"/>
-          <w:lang w:eastAsia="nl-NL"/>
+          <w:lang w:val="en-US" w:eastAsia="nl-NL"/>
+          <w14:ligatures w14:val="none"/>
+        </w:rPr>
+      </w:pPr>
+      <w:r>
+        <w:rPr>
+          <w:rFonts w:ascii="Consolas" w:eastAsia="Times New Roman" w:hAnsi="Consolas" w:cs="Times New Roman"/>
+          <w:color w:val="CCCCCC"/>
+          <w:kern w:val="0"/>
+          <w:sz w:val="21"/>
+          <w:szCs w:val="21"/>
+          <w:lang w:val="en-US" w:eastAsia="nl-NL"/>
           <w14:ligatures w14:val="none"/>
         </w:rPr>
         <w:t>}</w:t>
@@ -8700,11 +8733,19 @@
           <w:lang w:val="en-US"/>
         </w:rPr>
       </w:pPr>
-      <w:r>
-        <w:rPr>
-          <w:lang w:val="en-US"/>
-        </w:rPr>
-        <w:t xml:space="preserve">So you can use it like this. </w:t>
+      <w:proofErr w:type="gramStart"/>
+      <w:r>
+        <w:rPr>
+          <w:lang w:val="en-US"/>
+        </w:rPr>
+        <w:t>So</w:t>
+      </w:r>
+      <w:proofErr w:type="gramEnd"/>
+      <w:r>
+        <w:rPr>
+          <w:lang w:val="en-US"/>
+        </w:rPr>
+        <w:t xml:space="preserve"> you can use it like this. </w:t>
       </w:r>
     </w:p>
     <w:p>
@@ -8717,10 +8758,12 @@
           <w:kern w:val="0"/>
           <w:sz w:val="21"/>
           <w:szCs w:val="21"/>
-          <w:lang w:val="en-US" w:eastAsia="nl-NL"/>
-          <w14:ligatures w14:val="none"/>
-        </w:rPr>
-      </w:pPr>
+          <w:lang w:eastAsia="nl-NL"/>
+          <w14:ligatures w14:val="none"/>
+        </w:rPr>
+      </w:pPr>
+      <w:proofErr w:type="spellStart"/>
+      <w:proofErr w:type="gramStart"/>
       <w:r>
         <w:rPr>
           <w:rFonts w:ascii="Consolas" w:eastAsia="Times New Roman" w:hAnsi="Consolas" w:cs="Times New Roman"/>
@@ -8728,19 +8771,21 @@
           <w:kern w:val="0"/>
           <w:sz w:val="21"/>
           <w:szCs w:val="21"/>
-          <w:lang w:val="en-US" w:eastAsia="nl-NL"/>
+          <w:lang w:eastAsia="nl-NL"/>
           <w14:ligatures w14:val="none"/>
         </w:rPr>
         <w:t>greet</w:t>
       </w:r>
-      <w:r>
-        <w:rPr>
-          <w:rFonts w:ascii="Consolas" w:eastAsia="Times New Roman" w:hAnsi="Consolas" w:cs="Times New Roman"/>
-          <w:color w:val="CCCCCC"/>
-          <w:kern w:val="0"/>
-          <w:sz w:val="21"/>
-          <w:szCs w:val="21"/>
-          <w:lang w:val="en-US" w:eastAsia="nl-NL"/>
+      <w:proofErr w:type="spellEnd"/>
+      <w:proofErr w:type="gramEnd"/>
+      <w:r>
+        <w:rPr>
+          <w:rFonts w:ascii="Consolas" w:eastAsia="Times New Roman" w:hAnsi="Consolas" w:cs="Times New Roman"/>
+          <w:color w:val="CCCCCC"/>
+          <w:kern w:val="0"/>
+          <w:sz w:val="21"/>
+          <w:szCs w:val="21"/>
+          <w:lang w:eastAsia="nl-NL"/>
           <w14:ligatures w14:val="none"/>
         </w:rPr>
         <w:t>(</w:t>
@@ -8752,19 +8797,45 @@
           <w:kern w:val="0"/>
           <w:sz w:val="21"/>
           <w:szCs w:val="21"/>
-          <w:lang w:val="en-US" w:eastAsia="nl-NL"/>
-          <w14:ligatures w14:val="none"/>
-        </w:rPr>
-        <w:t>'Hello'</w:t>
-      </w:r>
-      <w:r>
-        <w:rPr>
-          <w:rFonts w:ascii="Consolas" w:eastAsia="Times New Roman" w:hAnsi="Consolas" w:cs="Times New Roman"/>
-          <w:color w:val="CCCCCC"/>
-          <w:kern w:val="0"/>
-          <w:sz w:val="21"/>
-          <w:szCs w:val="21"/>
-          <w:lang w:val="en-US" w:eastAsia="nl-NL"/>
+          <w:lang w:eastAsia="nl-NL"/>
+          <w14:ligatures w14:val="none"/>
+        </w:rPr>
+        <w:t>'</w:t>
+      </w:r>
+      <w:proofErr w:type="spellStart"/>
+      <w:r>
+        <w:rPr>
+          <w:rFonts w:ascii="Consolas" w:eastAsia="Times New Roman" w:hAnsi="Consolas" w:cs="Times New Roman"/>
+          <w:color w:val="CE9178"/>
+          <w:kern w:val="0"/>
+          <w:sz w:val="21"/>
+          <w:szCs w:val="21"/>
+          <w:lang w:eastAsia="nl-NL"/>
+          <w14:ligatures w14:val="none"/>
+        </w:rPr>
+        <w:t>Hello</w:t>
+      </w:r>
+      <w:proofErr w:type="spellEnd"/>
+      <w:r>
+        <w:rPr>
+          <w:rFonts w:ascii="Consolas" w:eastAsia="Times New Roman" w:hAnsi="Consolas" w:cs="Times New Roman"/>
+          <w:color w:val="CE9178"/>
+          <w:kern w:val="0"/>
+          <w:sz w:val="21"/>
+          <w:szCs w:val="21"/>
+          <w:lang w:eastAsia="nl-NL"/>
+          <w14:ligatures w14:val="none"/>
+        </w:rPr>
+        <w:t>'</w:t>
+      </w:r>
+      <w:r>
+        <w:rPr>
+          <w:rFonts w:ascii="Consolas" w:eastAsia="Times New Roman" w:hAnsi="Consolas" w:cs="Times New Roman"/>
+          <w:color w:val="CCCCCC"/>
+          <w:kern w:val="0"/>
+          <w:sz w:val="21"/>
+          <w:szCs w:val="21"/>
+          <w:lang w:eastAsia="nl-NL"/>
           <w14:ligatures w14:val="none"/>
         </w:rPr>
         <w:t>)(</w:t>
@@ -8776,7 +8847,7 @@
           <w:kern w:val="0"/>
           <w:sz w:val="21"/>
           <w:szCs w:val="21"/>
-          <w:lang w:val="en-US" w:eastAsia="nl-NL"/>
+          <w:lang w:eastAsia="nl-NL"/>
           <w14:ligatures w14:val="none"/>
         </w:rPr>
         <w:t>'Rooie Rinus'</w:t>
@@ -8788,7 +8859,7 @@
           <w:kern w:val="0"/>
           <w:sz w:val="21"/>
           <w:szCs w:val="21"/>
-          <w:lang w:val="en-US" w:eastAsia="nl-NL"/>
+          <w:lang w:eastAsia="nl-NL"/>
           <w14:ligatures w14:val="none"/>
         </w:rPr>
         <w:t>);</w:t>
@@ -9026,10 +9097,11 @@
           <w:kern w:val="0"/>
           <w:sz w:val="21"/>
           <w:szCs w:val="21"/>
-          <w:lang w:eastAsia="nl-NL"/>
-          <w14:ligatures w14:val="none"/>
-        </w:rPr>
-      </w:pPr>
+          <w:lang w:val="en-US" w:eastAsia="nl-NL"/>
+          <w14:ligatures w14:val="none"/>
+        </w:rPr>
+      </w:pPr>
+      <w:proofErr w:type="spellStart"/>
       <w:r>
         <w:rPr>
           <w:rFonts w:ascii="Consolas" w:eastAsia="Times New Roman" w:hAnsi="Consolas" w:cs="Times New Roman"/>
@@ -9037,19 +9109,20 @@
           <w:kern w:val="0"/>
           <w:sz w:val="21"/>
           <w:szCs w:val="21"/>
-          <w:lang w:eastAsia="nl-NL"/>
+          <w:lang w:val="en-US" w:eastAsia="nl-NL"/>
           <w14:ligatures w14:val="none"/>
         </w:rPr>
         <w:t>greeterHey</w:t>
       </w:r>
-      <w:r>
-        <w:rPr>
-          <w:rFonts w:ascii="Consolas" w:eastAsia="Times New Roman" w:hAnsi="Consolas" w:cs="Times New Roman"/>
-          <w:color w:val="CCCCCC"/>
-          <w:kern w:val="0"/>
-          <w:sz w:val="21"/>
-          <w:szCs w:val="21"/>
-          <w:lang w:eastAsia="nl-NL"/>
+      <w:proofErr w:type="spellEnd"/>
+      <w:r>
+        <w:rPr>
+          <w:rFonts w:ascii="Consolas" w:eastAsia="Times New Roman" w:hAnsi="Consolas" w:cs="Times New Roman"/>
+          <w:color w:val="CCCCCC"/>
+          <w:kern w:val="0"/>
+          <w:sz w:val="21"/>
+          <w:szCs w:val="21"/>
+          <w:lang w:val="en-US" w:eastAsia="nl-NL"/>
           <w14:ligatures w14:val="none"/>
         </w:rPr>
         <w:t>(</w:t>
@@ -9061,25 +9134,33 @@
           <w:kern w:val="0"/>
           <w:sz w:val="21"/>
           <w:szCs w:val="21"/>
-          <w:lang w:eastAsia="nl-NL"/>
+          <w:lang w:val="en-US" w:eastAsia="nl-NL"/>
           <w14:ligatures w14:val="none"/>
         </w:rPr>
         <w:t>'Rinus'</w:t>
       </w:r>
-      <w:r>
-        <w:rPr>
-          <w:rFonts w:ascii="Consolas" w:eastAsia="Times New Roman" w:hAnsi="Consolas" w:cs="Times New Roman"/>
-          <w:color w:val="CCCCCC"/>
-          <w:kern w:val="0"/>
-          <w:sz w:val="21"/>
-          <w:szCs w:val="21"/>
-          <w:lang w:eastAsia="nl-NL"/>
+      <w:proofErr w:type="gramStart"/>
+      <w:r>
+        <w:rPr>
+          <w:rFonts w:ascii="Consolas" w:eastAsia="Times New Roman" w:hAnsi="Consolas" w:cs="Times New Roman"/>
+          <w:color w:val="CCCCCC"/>
+          <w:kern w:val="0"/>
+          <w:sz w:val="21"/>
+          <w:szCs w:val="21"/>
+          <w:lang w:val="en-US" w:eastAsia="nl-NL"/>
           <w14:ligatures w14:val="none"/>
         </w:rPr>
         <w:t>);</w:t>
       </w:r>
-    </w:p>
-    <w:p/>
+      <w:proofErr w:type="gramEnd"/>
+    </w:p>
+    <w:p>
+      <w:pPr>
+        <w:rPr>
+          <w:lang w:val="en-US"/>
+        </w:rPr>
+      </w:pPr>
+    </w:p>
     <w:p>
       <w:pPr>
         <w:rPr>
@@ -9094,8 +9175,18 @@
           <w:bCs/>
           <w:lang w:val="en-US"/>
         </w:rPr>
-        <w:t>134 the call and apply methods</w:t>
-      </w:r>
+        <w:t xml:space="preserve">134 the call and apply </w:t>
+      </w:r>
+      <w:proofErr w:type="gramStart"/>
+      <w:r>
+        <w:rPr>
+          <w:b/>
+          <w:bCs/>
+          <w:lang w:val="en-US"/>
+        </w:rPr>
+        <w:t>methods</w:t>
+      </w:r>
+      <w:proofErr w:type="gramEnd"/>
     </w:p>
     <w:p>
       <w:pPr>
@@ -10081,7 +10172,7 @@
           <w:kern w:val="0"/>
           <w:sz w:val="21"/>
           <w:szCs w:val="21"/>
-          <w:lang w:eastAsia="nl-NL"/>
+          <w:lang w:val="en-US" w:eastAsia="nl-NL"/>
           <w14:ligatures w14:val="none"/>
         </w:rPr>
       </w:pPr>
@@ -10104,7 +10195,7 @@
           <w:kern w:val="0"/>
           <w:sz w:val="21"/>
           <w:szCs w:val="21"/>
-          <w:lang w:eastAsia="nl-NL"/>
+          <w:lang w:val="en-US" w:eastAsia="nl-NL"/>
           <w14:ligatures w14:val="none"/>
         </w:rPr>
         <w:t>},</w:t>
@@ -10120,18 +10211,18 @@
           <w:kern w:val="0"/>
           <w:sz w:val="21"/>
           <w:szCs w:val="21"/>
-          <w:lang w:eastAsia="nl-NL"/>
-          <w14:ligatures w14:val="none"/>
-        </w:rPr>
-      </w:pPr>
-      <w:r>
-        <w:rPr>
-          <w:rFonts w:ascii="Consolas" w:eastAsia="Times New Roman" w:hAnsi="Consolas" w:cs="Times New Roman"/>
-          <w:color w:val="CCCCCC"/>
-          <w:kern w:val="0"/>
-          <w:sz w:val="21"/>
-          <w:szCs w:val="21"/>
-          <w:lang w:eastAsia="nl-NL"/>
+          <w:lang w:val="en-US" w:eastAsia="nl-NL"/>
+          <w14:ligatures w14:val="none"/>
+        </w:rPr>
+      </w:pPr>
+      <w:r>
+        <w:rPr>
+          <w:rFonts w:ascii="Consolas" w:eastAsia="Times New Roman" w:hAnsi="Consolas" w:cs="Times New Roman"/>
+          <w:color w:val="CCCCCC"/>
+          <w:kern w:val="0"/>
+          <w:sz w:val="21"/>
+          <w:szCs w:val="21"/>
+          <w:lang w:val="en-US" w:eastAsia="nl-NL"/>
           <w14:ligatures w14:val="none"/>
         </w:rPr>
         <w:t>}</w:t>
@@ -10494,18 +10585,18 @@
           <w:kern w:val="0"/>
           <w:sz w:val="21"/>
           <w:szCs w:val="21"/>
-          <w:lang w:eastAsia="nl-NL"/>
-          <w14:ligatures w14:val="none"/>
-        </w:rPr>
-      </w:pPr>
-      <w:r>
-        <w:rPr>
-          <w:rFonts w:ascii="Consolas" w:eastAsia="Times New Roman" w:hAnsi="Consolas" w:cs="Times New Roman"/>
-          <w:color w:val="CCCCCC"/>
-          <w:kern w:val="0"/>
-          <w:sz w:val="21"/>
-          <w:szCs w:val="21"/>
-          <w:lang w:eastAsia="nl-NL"/>
+          <w:lang w:val="en-US" w:eastAsia="nl-NL"/>
+          <w14:ligatures w14:val="none"/>
+        </w:rPr>
+      </w:pPr>
+      <w:r>
+        <w:rPr>
+          <w:rFonts w:ascii="Consolas" w:eastAsia="Times New Roman" w:hAnsi="Consolas" w:cs="Times New Roman"/>
+          <w:color w:val="CCCCCC"/>
+          <w:kern w:val="0"/>
+          <w:sz w:val="21"/>
+          <w:szCs w:val="21"/>
+          <w:lang w:val="en-US" w:eastAsia="nl-NL"/>
           <w14:ligatures w14:val="none"/>
         </w:rPr>
         <w:t>};</w:t>
@@ -11082,10 +11173,12 @@
           <w:kern w:val="0"/>
           <w:sz w:val="21"/>
           <w:szCs w:val="21"/>
-          <w:lang w:eastAsia="nl-NL"/>
-          <w14:ligatures w14:val="none"/>
-        </w:rPr>
-      </w:pPr>
+          <w:lang w:val="en-US" w:eastAsia="nl-NL"/>
+          <w14:ligatures w14:val="none"/>
+        </w:rPr>
+      </w:pPr>
+      <w:proofErr w:type="spellStart"/>
+      <w:proofErr w:type="gramStart"/>
       <w:r>
         <w:rPr>
           <w:rFonts w:ascii="Consolas" w:eastAsia="Times New Roman" w:hAnsi="Consolas" w:cs="Times New Roman"/>
@@ -11093,7 +11186,7 @@
           <w:kern w:val="0"/>
           <w:sz w:val="21"/>
           <w:szCs w:val="21"/>
-          <w:lang w:eastAsia="nl-NL"/>
+          <w:lang w:val="en-US" w:eastAsia="nl-NL"/>
           <w14:ligatures w14:val="none"/>
         </w:rPr>
         <w:t>book</w:t>
@@ -11105,7 +11198,7 @@
           <w:kern w:val="0"/>
           <w:sz w:val="21"/>
           <w:szCs w:val="21"/>
-          <w:lang w:eastAsia="nl-NL"/>
+          <w:lang w:val="en-US" w:eastAsia="nl-NL"/>
           <w14:ligatures w14:val="none"/>
         </w:rPr>
         <w:t>.</w:t>
@@ -11117,23 +11210,26 @@
           <w:kern w:val="0"/>
           <w:sz w:val="21"/>
           <w:szCs w:val="21"/>
-          <w:lang w:eastAsia="nl-NL"/>
+          <w:lang w:val="en-US" w:eastAsia="nl-NL"/>
           <w14:ligatures w14:val="none"/>
         </w:rPr>
         <w:t>call</w:t>
       </w:r>
-      <w:r>
-        <w:rPr>
-          <w:rFonts w:ascii="Consolas" w:eastAsia="Times New Roman" w:hAnsi="Consolas" w:cs="Times New Roman"/>
-          <w:color w:val="CCCCCC"/>
-          <w:kern w:val="0"/>
-          <w:sz w:val="21"/>
-          <w:szCs w:val="21"/>
-          <w:lang w:eastAsia="nl-NL"/>
+      <w:proofErr w:type="spellEnd"/>
+      <w:proofErr w:type="gramEnd"/>
+      <w:r>
+        <w:rPr>
+          <w:rFonts w:ascii="Consolas" w:eastAsia="Times New Roman" w:hAnsi="Consolas" w:cs="Times New Roman"/>
+          <w:color w:val="CCCCCC"/>
+          <w:kern w:val="0"/>
+          <w:sz w:val="21"/>
+          <w:szCs w:val="21"/>
+          <w:lang w:val="en-US" w:eastAsia="nl-NL"/>
           <w14:ligatures w14:val="none"/>
         </w:rPr>
         <w:t>(</w:t>
       </w:r>
+      <w:proofErr w:type="spellStart"/>
       <w:r>
         <w:rPr>
           <w:rFonts w:ascii="Consolas" w:eastAsia="Times New Roman" w:hAnsi="Consolas" w:cs="Times New Roman"/>
@@ -11141,19 +11237,20 @@
           <w:kern w:val="0"/>
           <w:sz w:val="21"/>
           <w:szCs w:val="21"/>
-          <w:lang w:eastAsia="nl-NL"/>
+          <w:lang w:val="en-US" w:eastAsia="nl-NL"/>
           <w14:ligatures w14:val="none"/>
         </w:rPr>
         <w:t>swiss</w:t>
       </w:r>
-      <w:r>
-        <w:rPr>
-          <w:rFonts w:ascii="Consolas" w:eastAsia="Times New Roman" w:hAnsi="Consolas" w:cs="Times New Roman"/>
-          <w:color w:val="CCCCCC"/>
-          <w:kern w:val="0"/>
-          <w:sz w:val="21"/>
-          <w:szCs w:val="21"/>
-          <w:lang w:eastAsia="nl-NL"/>
+      <w:proofErr w:type="spellEnd"/>
+      <w:r>
+        <w:rPr>
+          <w:rFonts w:ascii="Consolas" w:eastAsia="Times New Roman" w:hAnsi="Consolas" w:cs="Times New Roman"/>
+          <w:color w:val="CCCCCC"/>
+          <w:kern w:val="0"/>
+          <w:sz w:val="21"/>
+          <w:szCs w:val="21"/>
+          <w:lang w:val="en-US" w:eastAsia="nl-NL"/>
           <w14:ligatures w14:val="none"/>
         </w:rPr>
         <w:t xml:space="preserve">, </w:t>
@@ -11165,11 +11262,12 @@
           <w:kern w:val="0"/>
           <w:sz w:val="21"/>
           <w:szCs w:val="21"/>
-          <w:lang w:eastAsia="nl-NL"/>
+          <w:lang w:val="en-US" w:eastAsia="nl-NL"/>
           <w14:ligatures w14:val="none"/>
         </w:rPr>
         <w:t>...</w:t>
       </w:r>
+      <w:proofErr w:type="spellStart"/>
       <w:r>
         <w:rPr>
           <w:rFonts w:ascii="Consolas" w:eastAsia="Times New Roman" w:hAnsi="Consolas" w:cs="Times New Roman"/>
@@ -11177,19 +11275,20 @@
           <w:kern w:val="0"/>
           <w:sz w:val="21"/>
           <w:szCs w:val="21"/>
-          <w:lang w:eastAsia="nl-NL"/>
+          <w:lang w:val="en-US" w:eastAsia="nl-NL"/>
           <w14:ligatures w14:val="none"/>
         </w:rPr>
         <w:t>flightdata</w:t>
       </w:r>
-      <w:r>
-        <w:rPr>
-          <w:rFonts w:ascii="Consolas" w:eastAsia="Times New Roman" w:hAnsi="Consolas" w:cs="Times New Roman"/>
-          <w:color w:val="CCCCCC"/>
-          <w:kern w:val="0"/>
-          <w:sz w:val="21"/>
-          <w:szCs w:val="21"/>
-          <w:lang w:eastAsia="nl-NL"/>
+      <w:proofErr w:type="spellEnd"/>
+      <w:r>
+        <w:rPr>
+          <w:rFonts w:ascii="Consolas" w:eastAsia="Times New Roman" w:hAnsi="Consolas" w:cs="Times New Roman"/>
+          <w:color w:val="CCCCCC"/>
+          <w:kern w:val="0"/>
+          <w:sz w:val="21"/>
+          <w:szCs w:val="21"/>
+          <w:lang w:val="en-US" w:eastAsia="nl-NL"/>
           <w14:ligatures w14:val="none"/>
         </w:rPr>
         <w:t>);</w:t>
@@ -13003,13 +13102,3949 @@
         <w:rPr>
           <w:lang w:val="en-US"/>
         </w:rPr>
-        <w:t>The first parameter is the new ‘this’ keyword, however there is no relevant this, so we use ‘null’ instead. The second parameter is actually the first parameter of the original method.</w:t>
-      </w:r>
-      <w:r>
-        <w:rPr>
-          <w:lang w:val="en-US"/>
-        </w:rPr>
-        <w:t>x`</w:t>
+        <w:t xml:space="preserve">The first parameter is the new ‘this’ keyword, however there is no relevant this, so we use ‘null’ instead. The second parameter is </w:t>
+      </w:r>
+      <w:proofErr w:type="gramStart"/>
+      <w:r>
+        <w:rPr>
+          <w:lang w:val="en-US"/>
+        </w:rPr>
+        <w:t>actually the</w:t>
+      </w:r>
+      <w:proofErr w:type="gramEnd"/>
+      <w:r>
+        <w:rPr>
+          <w:lang w:val="en-US"/>
+        </w:rPr>
+        <w:t xml:space="preserve"> first parameter of the original </w:t>
+      </w:r>
+      <w:proofErr w:type="spellStart"/>
+      <w:r>
+        <w:rPr>
+          <w:lang w:val="en-US"/>
+        </w:rPr>
+        <w:t>method.</w:t>
+      </w:r>
+      <w:r>
+        <w:rPr>
+          <w:lang w:val="en-US"/>
+        </w:rPr>
+        <w:t>x</w:t>
+      </w:r>
+      <w:proofErr w:type="spellEnd"/>
+      <w:r>
+        <w:rPr>
+          <w:lang w:val="en-US"/>
+        </w:rPr>
+        <w:t>`</w:t>
+      </w:r>
+    </w:p>
+    <w:p>
+      <w:pPr>
+        <w:ind w:left="708" w:hanging="708"/>
+        <w:rPr>
+          <w:lang w:val="en-US"/>
+        </w:rPr>
+      </w:pPr>
+    </w:p>
+    <w:p>
+      <w:pPr>
+        <w:ind w:left="708" w:hanging="708"/>
+        <w:rPr>
+          <w:lang w:val="en-US"/>
+        </w:rPr>
+      </w:pPr>
+    </w:p>
+    <w:p>
+      <w:pPr>
+        <w:ind w:left="708" w:hanging="708"/>
+        <w:rPr>
+          <w:lang w:val="en-US"/>
+        </w:rPr>
+      </w:pPr>
+    </w:p>
+    <w:p>
+      <w:pPr>
+        <w:ind w:left="708" w:hanging="708"/>
+        <w:rPr>
+          <w:lang w:val="en-US"/>
+        </w:rPr>
+      </w:pPr>
+    </w:p>
+    <w:p>
+      <w:pPr>
+        <w:ind w:left="708" w:hanging="708"/>
+        <w:rPr>
+          <w:lang w:val="en-US"/>
+        </w:rPr>
+      </w:pPr>
+    </w:p>
+    <w:p>
+      <w:pPr>
+        <w:ind w:left="708" w:hanging="708"/>
+        <w:rPr>
+          <w:lang w:val="en-US"/>
+        </w:rPr>
+      </w:pPr>
+    </w:p>
+    <w:p>
+      <w:pPr>
+        <w:pStyle w:val="Heading1"/>
+        <w:rPr>
+          <w:lang w:val="en-US"/>
+        </w:rPr>
+      </w:pPr>
+      <w:r>
+        <w:rPr>
+          <w:lang w:val="en-US"/>
+        </w:rPr>
+        <w:lastRenderedPageBreak/>
+        <w:t>A closer look at Arrays</w:t>
+      </w:r>
+    </w:p>
+    <w:p>
+      <w:pPr>
+        <w:rPr>
+          <w:lang w:val="en-US"/>
+        </w:rPr>
+      </w:pPr>
+    </w:p>
+    <w:p>
+      <w:pPr>
+        <w:rPr>
+          <w:b/>
+          <w:bCs/>
+        </w:rPr>
+      </w:pPr>
+      <w:r>
+        <w:rPr>
+          <w:b/>
+          <w:bCs/>
+        </w:rPr>
+        <w:t xml:space="preserve">Simple array </w:t>
+      </w:r>
+      <w:proofErr w:type="spellStart"/>
+      <w:r>
+        <w:rPr>
+          <w:b/>
+          <w:bCs/>
+        </w:rPr>
+        <w:t>methods</w:t>
+      </w:r>
+      <w:proofErr w:type="spellEnd"/>
+    </w:p>
+    <w:p/>
+    <w:p>
+      <w:pPr>
+        <w:ind w:left="1410" w:hanging="1410"/>
+        <w:rPr>
+          <w:lang w:val="en-US"/>
+        </w:rPr>
+      </w:pPr>
+      <w:proofErr w:type="gramStart"/>
+      <w:r>
+        <w:rPr>
+          <w:lang w:val="en-US"/>
+        </w:rPr>
+        <w:t>.Slice</w:t>
+      </w:r>
+      <w:proofErr w:type="gramEnd"/>
+      <w:r>
+        <w:rPr>
+          <w:lang w:val="en-US"/>
+        </w:rPr>
+        <w:t xml:space="preserve">(a, b)  </w:t>
+      </w:r>
+      <w:r>
+        <w:rPr>
+          <w:lang w:val="en-US"/>
+        </w:rPr>
+        <w:tab/>
+        <w:t>Retur</w:t>
+      </w:r>
+      <w:r>
+        <w:rPr>
+          <w:lang w:val="en-US"/>
+        </w:rPr>
+        <w:t xml:space="preserve">ns a shallow copy of a portion of an array into a new array object. The slice starts </w:t>
+      </w:r>
+      <w:r>
+        <w:rPr>
+          <w:b/>
+          <w:bCs/>
+          <w:lang w:val="en-US"/>
+        </w:rPr>
+        <w:t xml:space="preserve">before </w:t>
+      </w:r>
+      <w:r>
+        <w:rPr>
+          <w:lang w:val="en-US"/>
+        </w:rPr>
+        <w:t>index</w:t>
+      </w:r>
+      <w:r>
+        <w:rPr>
+          <w:b/>
+          <w:bCs/>
+          <w:lang w:val="en-US"/>
+        </w:rPr>
+        <w:t xml:space="preserve"> </w:t>
+      </w:r>
+      <w:proofErr w:type="gramStart"/>
+      <w:r>
+        <w:rPr>
+          <w:lang w:val="en-US"/>
+        </w:rPr>
+        <w:t>a and</w:t>
+      </w:r>
+      <w:proofErr w:type="gramEnd"/>
+      <w:r>
+        <w:rPr>
+          <w:lang w:val="en-US"/>
+        </w:rPr>
+        <w:t xml:space="preserve"> ends </w:t>
+      </w:r>
+      <w:r>
+        <w:rPr>
+          <w:b/>
+          <w:bCs/>
+          <w:lang w:val="en-US"/>
+        </w:rPr>
+        <w:t xml:space="preserve">before </w:t>
+      </w:r>
+      <w:r>
+        <w:rPr>
+          <w:lang w:val="en-US"/>
+        </w:rPr>
+        <w:t>index</w:t>
+      </w:r>
+      <w:r>
+        <w:rPr>
+          <w:b/>
+          <w:bCs/>
+          <w:lang w:val="en-US"/>
+        </w:rPr>
+        <w:t xml:space="preserve"> </w:t>
+      </w:r>
+      <w:r>
+        <w:rPr>
+          <w:lang w:val="en-US"/>
+        </w:rPr>
+        <w:t xml:space="preserve">b. (slice (2,4) would return an array with indexes 2 &amp; 3.   </w:t>
+      </w:r>
+    </w:p>
+    <w:p>
+      <w:pPr>
+        <w:ind w:left="1410" w:hanging="1410"/>
+        <w:rPr>
+          <w:lang w:val="en-US"/>
+        </w:rPr>
+      </w:pPr>
+      <w:proofErr w:type="spellStart"/>
+      <w:proofErr w:type="gramStart"/>
+      <w:r>
+        <w:rPr>
+          <w:lang w:val="en-US"/>
+        </w:rPr>
+        <w:t>arr</w:t>
+      </w:r>
+      <w:r>
+        <w:rPr>
+          <w:lang w:val="en-US"/>
+        </w:rPr>
+        <w:t>.Splice</w:t>
+      </w:r>
+      <w:proofErr w:type="spellEnd"/>
+      <w:proofErr w:type="gramEnd"/>
+      <w:r>
+        <w:rPr>
+          <w:lang w:val="en-US"/>
+        </w:rPr>
+        <w:t>(a, b)</w:t>
+      </w:r>
+      <w:r>
+        <w:rPr>
+          <w:lang w:val="en-US"/>
+        </w:rPr>
+        <w:tab/>
+      </w:r>
+      <w:r>
+        <w:rPr>
+          <w:lang w:val="en-US"/>
+        </w:rPr>
+        <w:tab/>
+        <w:t xml:space="preserve">Similar to splice except. It takes a portion from the original array and returns that as a new array. </w:t>
+      </w:r>
+      <w:proofErr w:type="gramStart"/>
+      <w:r>
+        <w:rPr>
+          <w:lang w:val="en-US"/>
+        </w:rPr>
+        <w:t>However</w:t>
+      </w:r>
+      <w:proofErr w:type="gramEnd"/>
+      <w:r>
+        <w:rPr>
+          <w:lang w:val="en-US"/>
+        </w:rPr>
+        <w:t xml:space="preserve"> the spliced part is removed from the original array. </w:t>
+      </w:r>
+      <w:proofErr w:type="gramStart"/>
+      <w:r>
+        <w:rPr>
+          <w:lang w:val="en-US"/>
+        </w:rPr>
+        <w:t>Slice(</w:t>
+      </w:r>
+      <w:proofErr w:type="gramEnd"/>
+      <w:r>
+        <w:rPr>
+          <w:lang w:val="en-US"/>
+        </w:rPr>
+        <w:t>2,4) would remove 2&amp;3 from the original array and return a new array {2,3}</w:t>
+      </w:r>
+      <w:r>
+        <w:rPr>
+          <w:lang w:val="en-US"/>
+        </w:rPr>
+        <w:t>.</w:t>
+      </w:r>
+    </w:p>
+    <w:p>
+      <w:pPr>
+        <w:ind w:left="1410" w:hanging="1410"/>
+        <w:rPr>
+          <w:lang w:val="en-US"/>
+        </w:rPr>
+      </w:pPr>
+      <w:proofErr w:type="spellStart"/>
+      <w:r>
+        <w:rPr>
+          <w:lang w:val="en-US"/>
+        </w:rPr>
+        <w:t>Arr.splice</w:t>
+      </w:r>
+      <w:proofErr w:type="spellEnd"/>
+      <w:r>
+        <w:rPr>
+          <w:lang w:val="en-US"/>
+        </w:rPr>
+        <w:t xml:space="preserve">(a, b, ’c’) </w:t>
+      </w:r>
+      <w:r>
+        <w:rPr>
+          <w:lang w:val="en-US"/>
+        </w:rPr>
+        <w:tab/>
+        <w:t>replaces everything between index a and b, with String c.</w:t>
+      </w:r>
+    </w:p>
+    <w:p>
+      <w:pPr>
+        <w:rPr>
+          <w:lang w:val="en-US"/>
+        </w:rPr>
+      </w:pPr>
+      <w:proofErr w:type="gramStart"/>
+      <w:r>
+        <w:rPr>
+          <w:lang w:val="en-US"/>
+        </w:rPr>
+        <w:t>.reverse</w:t>
+      </w:r>
+      <w:proofErr w:type="gramEnd"/>
+      <w:r>
+        <w:rPr>
+          <w:lang w:val="en-US"/>
+        </w:rPr>
+        <w:tab/>
+        <w:t xml:space="preserve">Reverses all values position in an array </w:t>
+      </w:r>
+      <w:r>
+        <w:rPr>
+          <w:i/>
+          <w:iCs/>
+          <w:lang w:val="en-US"/>
+        </w:rPr>
+        <w:t>in place</w:t>
+      </w:r>
+      <w:r>
+        <w:rPr>
+          <w:lang w:val="en-US"/>
+        </w:rPr>
+        <w:t xml:space="preserve"> meaning the original array is mutated.</w:t>
+      </w:r>
+    </w:p>
+    <w:p>
+      <w:pPr>
+        <w:ind w:left="1410" w:hanging="1410"/>
+        <w:rPr>
+          <w:lang w:val="en-US"/>
+        </w:rPr>
+      </w:pPr>
+      <w:proofErr w:type="gramStart"/>
+      <w:r>
+        <w:rPr>
+          <w:lang w:val="en-US"/>
+        </w:rPr>
+        <w:t>.</w:t>
+      </w:r>
+      <w:proofErr w:type="spellStart"/>
+      <w:r>
+        <w:rPr>
+          <w:lang w:val="en-US"/>
+        </w:rPr>
+        <w:t>toReverse</w:t>
+      </w:r>
+      <w:proofErr w:type="spellEnd"/>
+      <w:proofErr w:type="gramEnd"/>
+      <w:r>
+        <w:rPr>
+          <w:lang w:val="en-US"/>
+        </w:rPr>
+        <w:tab/>
+        <w:t>Reverses all values position in an array and returns them as a new array. Leaving the original array intact</w:t>
+      </w:r>
+    </w:p>
+    <w:p>
+      <w:pPr>
+        <w:ind w:left="1410" w:hanging="1410"/>
+        <w:rPr>
+          <w:lang w:val="en-US"/>
+        </w:rPr>
+      </w:pPr>
+      <w:proofErr w:type="gramStart"/>
+      <w:r>
+        <w:rPr>
+          <w:lang w:val="en-US"/>
+        </w:rPr>
+        <w:t>.</w:t>
+      </w:r>
+      <w:proofErr w:type="spellStart"/>
+      <w:r>
+        <w:rPr>
+          <w:lang w:val="en-US"/>
+        </w:rPr>
+        <w:t>concat</w:t>
+      </w:r>
+      <w:proofErr w:type="spellEnd"/>
+      <w:proofErr w:type="gramEnd"/>
+      <w:r>
+        <w:rPr>
+          <w:lang w:val="en-US"/>
+        </w:rPr>
+        <w:tab/>
+      </w:r>
+      <w:r>
+        <w:rPr>
+          <w:lang w:val="en-US"/>
+        </w:rPr>
+        <w:tab/>
+        <w:t xml:space="preserve">arr3 = arr1.concat(arr2) </w:t>
+      </w:r>
+      <w:r>
+        <w:rPr>
+          <w:lang w:val="en-US"/>
+        </w:rPr>
+        <w:tab/>
+        <w:t>combines two</w:t>
+      </w:r>
+      <w:r>
+        <w:rPr>
+          <w:lang w:val="en-US"/>
+        </w:rPr>
+        <w:t xml:space="preserve"> arrays into a third new array. This leaves the original arrays </w:t>
+      </w:r>
+      <w:proofErr w:type="gramStart"/>
+      <w:r>
+        <w:rPr>
+          <w:lang w:val="en-US"/>
+        </w:rPr>
+        <w:t>intact</w:t>
+      </w:r>
+      <w:proofErr w:type="gramEnd"/>
+      <w:r>
+        <w:rPr>
+          <w:lang w:val="en-US"/>
+        </w:rPr>
+        <w:tab/>
+      </w:r>
+    </w:p>
+    <w:p>
+      <w:pPr>
+        <w:rPr>
+          <w:lang w:val="en-US"/>
+        </w:rPr>
+      </w:pPr>
+      <w:proofErr w:type="gramStart"/>
+      <w:r>
+        <w:rPr>
+          <w:lang w:val="en-US"/>
+        </w:rPr>
+        <w:t>.join</w:t>
+      </w:r>
+      <w:proofErr w:type="gramEnd"/>
+      <w:r>
+        <w:rPr>
+          <w:lang w:val="en-US"/>
+        </w:rPr>
+        <w:t>(‘a’)</w:t>
+      </w:r>
+      <w:r>
+        <w:rPr>
+          <w:lang w:val="en-US"/>
+        </w:rPr>
+        <w:tab/>
+        <w:t xml:space="preserve">joins all elements in </w:t>
+      </w:r>
+      <w:r>
+        <w:rPr>
+          <w:lang w:val="en-US"/>
+        </w:rPr>
+        <w:t xml:space="preserve">a new string with string a in between each element. </w:t>
+      </w:r>
+    </w:p>
+    <w:p>
+      <w:pPr>
+        <w:rPr>
+          <w:lang w:val="en-US"/>
+        </w:rPr>
+      </w:pPr>
+      <w:proofErr w:type="gramStart"/>
+      <w:r>
+        <w:rPr>
+          <w:lang w:val="en-US"/>
+        </w:rPr>
+        <w:t>.push</w:t>
+      </w:r>
+      <w:proofErr w:type="gramEnd"/>
+      <w:r>
+        <w:rPr>
+          <w:lang w:val="en-US"/>
+        </w:rPr>
+        <w:t>(‘a’)</w:t>
+      </w:r>
+      <w:r>
+        <w:rPr>
+          <w:lang w:val="en-US"/>
+        </w:rPr>
+        <w:tab/>
+        <w:t>adds string a to the end of the array.</w:t>
+      </w:r>
+    </w:p>
+    <w:p>
+      <w:pPr>
+        <w:rPr>
+          <w:lang w:val="en-US"/>
+        </w:rPr>
+      </w:pPr>
+      <w:proofErr w:type="gramStart"/>
+      <w:r>
+        <w:rPr>
+          <w:lang w:val="en-US"/>
+        </w:rPr>
+        <w:t>.pop</w:t>
+      </w:r>
+      <w:proofErr w:type="gramEnd"/>
+      <w:r>
+        <w:rPr>
+          <w:lang w:val="en-US"/>
+        </w:rPr>
+        <w:tab/>
+      </w:r>
+      <w:r>
+        <w:rPr>
+          <w:lang w:val="en-US"/>
+        </w:rPr>
+        <w:tab/>
+        <w:t xml:space="preserve">removes </w:t>
+      </w:r>
+      <w:r>
+        <w:rPr>
+          <w:b/>
+          <w:bCs/>
+          <w:lang w:val="en-US"/>
+        </w:rPr>
+        <w:t>and return</w:t>
+      </w:r>
+      <w:r>
+        <w:rPr>
+          <w:lang w:val="en-US"/>
+        </w:rPr>
+        <w:t>s the last element from an array.</w:t>
+      </w:r>
+    </w:p>
+    <w:p>
+      <w:pPr>
+        <w:rPr>
+          <w:lang w:val="en-US"/>
+        </w:rPr>
+      </w:pPr>
+      <w:proofErr w:type="gramStart"/>
+      <w:r>
+        <w:rPr>
+          <w:lang w:val="en-US"/>
+        </w:rPr>
+        <w:t>.shift</w:t>
+      </w:r>
+      <w:proofErr w:type="gramEnd"/>
+      <w:r>
+        <w:rPr>
+          <w:lang w:val="en-US"/>
+        </w:rPr>
+        <w:tab/>
+      </w:r>
+      <w:r>
+        <w:rPr>
+          <w:lang w:val="en-US"/>
+        </w:rPr>
+        <w:tab/>
+      </w:r>
+      <w:r>
+        <w:rPr>
+          <w:lang w:val="en-US"/>
+        </w:rPr>
+        <w:t>removes and returns the first element from an array.</w:t>
+      </w:r>
+    </w:p>
+    <w:p>
+      <w:pPr>
+        <w:ind w:left="1410" w:hanging="1410"/>
+        <w:rPr>
+          <w:lang w:val="en-US"/>
+        </w:rPr>
+      </w:pPr>
+      <w:proofErr w:type="gramStart"/>
+      <w:r>
+        <w:rPr>
+          <w:lang w:val="en-US"/>
+        </w:rPr>
+        <w:t>.unshift</w:t>
+      </w:r>
+      <w:proofErr w:type="gramEnd"/>
+      <w:r>
+        <w:rPr>
+          <w:lang w:val="en-US"/>
+        </w:rPr>
+        <w:t>(1)</w:t>
+      </w:r>
+      <w:r>
+        <w:rPr>
+          <w:lang w:val="en-US"/>
+        </w:rPr>
+        <w:tab/>
+        <w:t>adds value 1 as a new element to the beginning of an array. More values can be added.</w:t>
+      </w:r>
+    </w:p>
+    <w:p>
+      <w:pPr>
+        <w:ind w:left="2124" w:hanging="2124"/>
+        <w:rPr>
+          <w:lang w:val="en-US"/>
+        </w:rPr>
+      </w:pPr>
+      <w:proofErr w:type="gramStart"/>
+      <w:r>
+        <w:rPr>
+          <w:lang w:val="en-US"/>
+        </w:rPr>
+        <w:t>.</w:t>
+      </w:r>
+      <w:proofErr w:type="spellStart"/>
+      <w:r>
+        <w:rPr>
+          <w:lang w:val="en-US"/>
+        </w:rPr>
+        <w:t>indexOf</w:t>
+      </w:r>
+      <w:proofErr w:type="spellEnd"/>
+      <w:proofErr w:type="gramEnd"/>
+      <w:r>
+        <w:rPr>
+          <w:lang w:val="en-US"/>
+        </w:rPr>
+        <w:t>(‘Cavia’)</w:t>
+      </w:r>
+      <w:r>
+        <w:rPr>
+          <w:lang w:val="en-US"/>
+        </w:rPr>
+        <w:tab/>
+        <w:t xml:space="preserve">Returns the index of an </w:t>
+      </w:r>
+      <w:proofErr w:type="spellStart"/>
+      <w:r>
+        <w:rPr>
+          <w:lang w:val="en-US"/>
+        </w:rPr>
+        <w:t>arrayelement</w:t>
+      </w:r>
+      <w:proofErr w:type="spellEnd"/>
+      <w:r>
+        <w:rPr>
+          <w:lang w:val="en-US"/>
+        </w:rPr>
+        <w:t xml:space="preserve"> where the value is ‘Cavia’. Returns -1 if value </w:t>
+      </w:r>
+      <w:proofErr w:type="spellStart"/>
+      <w:r>
+        <w:rPr>
+          <w:lang w:val="en-US"/>
+        </w:rPr>
+        <w:t>isnt</w:t>
+      </w:r>
+      <w:proofErr w:type="spellEnd"/>
+      <w:r>
+        <w:rPr>
+          <w:lang w:val="en-US"/>
+        </w:rPr>
+        <w:t xml:space="preserve"> present.</w:t>
+      </w:r>
+    </w:p>
+    <w:p>
+      <w:pPr>
+        <w:rPr>
+          <w:lang w:val="en-US"/>
+        </w:rPr>
+      </w:pPr>
+      <w:proofErr w:type="gramStart"/>
+      <w:r>
+        <w:rPr>
+          <w:lang w:val="en-US"/>
+        </w:rPr>
+        <w:t>.</w:t>
+      </w:r>
+      <w:proofErr w:type="spellStart"/>
+      <w:r>
+        <w:rPr>
+          <w:lang w:val="en-US"/>
+        </w:rPr>
+        <w:t>indexof</w:t>
+      </w:r>
+      <w:proofErr w:type="spellEnd"/>
+      <w:proofErr w:type="gramEnd"/>
+      <w:r>
+        <w:rPr>
+          <w:lang w:val="en-US"/>
+        </w:rPr>
+        <w:t>(‘Cavia’, 2)</w:t>
+      </w:r>
+      <w:r>
+        <w:rPr>
+          <w:lang w:val="en-US"/>
+        </w:rPr>
+        <w:tab/>
+        <w:t>Returns the index of the second array element where the value is ‘Cavia.</w:t>
+      </w:r>
+    </w:p>
+    <w:p>
+      <w:pPr>
+        <w:rPr>
+          <w:lang w:val="en-US"/>
+        </w:rPr>
+      </w:pPr>
+      <w:proofErr w:type="gramStart"/>
+      <w:r>
+        <w:rPr>
+          <w:lang w:val="en-US"/>
+        </w:rPr>
+        <w:t>.includes</w:t>
+      </w:r>
+      <w:proofErr w:type="gramEnd"/>
+      <w:r>
+        <w:rPr>
+          <w:lang w:val="en-US"/>
+        </w:rPr>
+        <w:t>(‘a’)</w:t>
+      </w:r>
+      <w:r>
+        <w:rPr>
+          <w:lang w:val="en-US"/>
+        </w:rPr>
+        <w:tab/>
+        <w:t xml:space="preserve">returns either true or false </w:t>
+      </w:r>
+      <w:proofErr w:type="spellStart"/>
+      <w:r>
+        <w:rPr>
+          <w:lang w:val="en-US"/>
+        </w:rPr>
+        <w:t>wether</w:t>
+      </w:r>
+      <w:proofErr w:type="spellEnd"/>
+      <w:r>
+        <w:rPr>
+          <w:lang w:val="en-US"/>
+        </w:rPr>
+        <w:t xml:space="preserve"> ‘a’ is present as a value in the array.</w:t>
+      </w:r>
+    </w:p>
+    <w:p>
+      <w:pPr>
+        <w:ind w:left="708" w:hanging="708"/>
+        <w:rPr>
+          <w:lang w:val="en-US"/>
+        </w:rPr>
+      </w:pPr>
+    </w:p>
+    <w:p>
+      <w:pPr>
+        <w:ind w:left="708" w:hanging="708"/>
+        <w:rPr>
+          <w:lang w:val="en-US"/>
+        </w:rPr>
+      </w:pPr>
+      <w:proofErr w:type="spellStart"/>
+      <w:r>
+        <w:rPr>
+          <w:lang w:val="en-US"/>
+        </w:rPr>
+        <w:t>Arr</w:t>
+      </w:r>
+      <w:proofErr w:type="spellEnd"/>
+      <w:r>
+        <w:rPr>
+          <w:lang w:val="en-US"/>
+        </w:rPr>
+        <w:t>[a]</w:t>
+      </w:r>
+      <w:r>
+        <w:rPr>
+          <w:lang w:val="en-US"/>
+        </w:rPr>
+        <w:tab/>
+      </w:r>
+      <w:r>
+        <w:rPr>
+          <w:lang w:val="en-US"/>
+        </w:rPr>
+        <w:tab/>
+        <w:t xml:space="preserve">returns value at index a. </w:t>
+      </w:r>
+      <w:r>
+        <w:rPr>
+          <w:lang w:val="en-US"/>
+        </w:rPr>
+        <w:tab/>
+      </w:r>
+      <w:proofErr w:type="spellStart"/>
+      <w:r>
+        <w:rPr>
+          <w:lang w:val="en-US"/>
+        </w:rPr>
+        <w:t>arr</w:t>
+      </w:r>
+      <w:proofErr w:type="spellEnd"/>
+      <w:r>
+        <w:rPr>
+          <w:lang w:val="en-US"/>
+        </w:rPr>
+        <w:t>[</w:t>
+      </w:r>
+      <w:proofErr w:type="gramStart"/>
+      <w:r>
+        <w:rPr>
+          <w:lang w:val="en-US"/>
+        </w:rPr>
+        <w:t>arr.length</w:t>
+      </w:r>
+      <w:proofErr w:type="gramEnd"/>
+      <w:r>
+        <w:rPr>
+          <w:lang w:val="en-US"/>
+        </w:rPr>
+        <w:t>-1] = last value in array</w:t>
+      </w:r>
+    </w:p>
+    <w:p>
+      <w:pPr>
+        <w:ind w:left="708" w:hanging="708"/>
+        <w:rPr>
+          <w:lang w:val="en-US"/>
+        </w:rPr>
+      </w:pPr>
+      <w:proofErr w:type="gramStart"/>
+      <w:r>
+        <w:rPr>
+          <w:lang w:val="en-US"/>
+        </w:rPr>
+        <w:t>Arr.at(</w:t>
+      </w:r>
+      <w:proofErr w:type="gramEnd"/>
+      <w:r>
+        <w:rPr>
+          <w:lang w:val="en-US"/>
+        </w:rPr>
+        <w:t>0)</w:t>
+      </w:r>
+      <w:r>
+        <w:rPr>
+          <w:lang w:val="en-US"/>
+        </w:rPr>
+        <w:tab/>
+        <w:t>does the same.</w:t>
+      </w:r>
+      <w:r>
+        <w:rPr>
+          <w:lang w:val="en-US"/>
+        </w:rPr>
+        <w:tab/>
+      </w:r>
+      <w:r>
+        <w:rPr>
+          <w:lang w:val="en-US"/>
+        </w:rPr>
+        <w:tab/>
+      </w:r>
+      <w:r>
+        <w:rPr>
+          <w:lang w:val="en-US"/>
+        </w:rPr>
+        <w:tab/>
+      </w:r>
+      <w:proofErr w:type="gramStart"/>
+      <w:r>
+        <w:rPr>
+          <w:lang w:val="en-US"/>
+        </w:rPr>
+        <w:t>Arr.at(</w:t>
+      </w:r>
+      <w:proofErr w:type="gramEnd"/>
+      <w:r>
+        <w:rPr>
+          <w:lang w:val="en-US"/>
+        </w:rPr>
+        <w:t>-1) = last value in array. -2 second to last etc.</w:t>
+      </w:r>
+    </w:p>
+    <w:p>
+      <w:pPr>
+        <w:rPr>
+          <w:lang w:val="en-US"/>
+        </w:rPr>
+      </w:pPr>
+      <w:r>
+        <w:rPr>
+          <w:lang w:val="en-US"/>
+        </w:rPr>
+        <w:t>'</w:t>
+      </w:r>
+      <w:proofErr w:type="spellStart"/>
+      <w:r>
+        <w:rPr>
+          <w:lang w:val="en-US"/>
+        </w:rPr>
+        <w:t>Harry'.</w:t>
+      </w:r>
+      <w:proofErr w:type="gramStart"/>
+      <w:r>
+        <w:rPr>
+          <w:lang w:val="en-US"/>
+        </w:rPr>
+        <w:t>at</w:t>
+      </w:r>
+      <w:proofErr w:type="spellEnd"/>
+      <w:r>
+        <w:rPr>
+          <w:lang w:val="en-US"/>
+        </w:rPr>
+        <w:t>(</w:t>
+      </w:r>
+      <w:proofErr w:type="gramEnd"/>
+      <w:r>
+        <w:rPr>
+          <w:lang w:val="en-US"/>
+        </w:rPr>
+        <w:t>0)</w:t>
+      </w:r>
+      <w:r>
+        <w:rPr>
+          <w:lang w:val="en-US"/>
+        </w:rPr>
+        <w:tab/>
+        <w:t>strings are arrays too.</w:t>
+      </w:r>
+    </w:p>
+    <w:p>
+      <w:pPr>
+        <w:rPr>
+          <w:lang w:val="en-US"/>
+        </w:rPr>
+      </w:pPr>
+    </w:p>
+    <w:p>
+      <w:pPr>
+        <w:rPr>
+          <w:lang w:val="en-US"/>
+        </w:rPr>
+      </w:pPr>
+    </w:p>
+    <w:p>
+      <w:pPr>
+        <w:rPr>
+          <w:lang w:val="en-US"/>
+        </w:rPr>
+      </w:pPr>
+    </w:p>
+    <w:p>
+      <w:pPr>
+        <w:rPr>
+          <w:lang w:val="en-US"/>
+        </w:rPr>
+      </w:pPr>
+    </w:p>
+    <w:p>
+      <w:pPr>
+        <w:rPr>
+          <w:b/>
+          <w:bCs/>
+          <w:lang w:val="en-US"/>
+        </w:rPr>
+      </w:pPr>
+      <w:r>
+        <w:rPr>
+          <w:b/>
+          <w:bCs/>
+          <w:lang w:val="en-US"/>
+        </w:rPr>
+        <w:lastRenderedPageBreak/>
+        <w:t>LOOPS</w:t>
+      </w:r>
+    </w:p>
+    <w:p>
+      <w:pPr>
+        <w:ind w:left="1410" w:hanging="1410"/>
+        <w:rPr>
+          <w:b/>
+          <w:bCs/>
+          <w:lang w:val="en-US"/>
+        </w:rPr>
+      </w:pPr>
+      <w:proofErr w:type="spellStart"/>
+      <w:r>
+        <w:rPr>
+          <w:b/>
+          <w:bCs/>
+          <w:lang w:val="en-US"/>
+        </w:rPr>
+        <w:t>forOf</w:t>
+      </w:r>
+      <w:proofErr w:type="spellEnd"/>
+      <w:r>
+        <w:rPr>
+          <w:b/>
+          <w:bCs/>
+          <w:lang w:val="en-US"/>
+        </w:rPr>
+        <w:tab/>
+      </w:r>
+      <w:proofErr w:type="spellStart"/>
+      <w:r>
+        <w:rPr>
+          <w:b/>
+          <w:bCs/>
+          <w:lang w:val="en-US"/>
+        </w:rPr>
+        <w:t>usecase</w:t>
+      </w:r>
+      <w:proofErr w:type="spellEnd"/>
+      <w:r>
+        <w:rPr>
+          <w:b/>
+          <w:bCs/>
+          <w:lang w:val="en-US"/>
+        </w:rPr>
+        <w:t>: breaking out of a loop.</w:t>
+      </w:r>
+    </w:p>
+    <w:p>
+      <w:pPr>
+        <w:shd w:val="clear" w:color="auto" w:fill="1F1F1F"/>
+        <w:spacing w:after="0" w:line="285" w:lineRule="atLeast"/>
+        <w:rPr>
+          <w:rFonts w:ascii="Consolas" w:eastAsia="Times New Roman" w:hAnsi="Consolas" w:cs="Times New Roman"/>
+          <w:color w:val="CCCCCC"/>
+          <w:kern w:val="0"/>
+          <w:sz w:val="21"/>
+          <w:szCs w:val="21"/>
+          <w:lang w:val="en-US" w:eastAsia="nl-NL"/>
+          <w14:ligatures w14:val="none"/>
+        </w:rPr>
+      </w:pPr>
+      <w:r>
+        <w:rPr>
+          <w:rFonts w:ascii="Consolas" w:eastAsia="Times New Roman" w:hAnsi="Consolas" w:cs="Times New Roman"/>
+          <w:color w:val="C586C0"/>
+          <w:kern w:val="0"/>
+          <w:sz w:val="21"/>
+          <w:szCs w:val="21"/>
+          <w:lang w:val="en-US" w:eastAsia="nl-NL"/>
+          <w14:ligatures w14:val="none"/>
+        </w:rPr>
+        <w:t>for</w:t>
+      </w:r>
+      <w:r>
+        <w:rPr>
+          <w:rFonts w:ascii="Consolas" w:eastAsia="Times New Roman" w:hAnsi="Consolas" w:cs="Times New Roman"/>
+          <w:color w:val="CCCCCC"/>
+          <w:kern w:val="0"/>
+          <w:sz w:val="21"/>
+          <w:szCs w:val="21"/>
+          <w:lang w:val="en-US" w:eastAsia="nl-NL"/>
+          <w14:ligatures w14:val="none"/>
+        </w:rPr>
+        <w:t xml:space="preserve"> (</w:t>
+      </w:r>
+      <w:r>
+        <w:rPr>
+          <w:rFonts w:ascii="Consolas" w:eastAsia="Times New Roman" w:hAnsi="Consolas" w:cs="Times New Roman"/>
+          <w:color w:val="569CD6"/>
+          <w:kern w:val="0"/>
+          <w:sz w:val="21"/>
+          <w:szCs w:val="21"/>
+          <w:lang w:val="en-US" w:eastAsia="nl-NL"/>
+          <w14:ligatures w14:val="none"/>
+        </w:rPr>
+        <w:t>const</w:t>
+      </w:r>
+      <w:r>
+        <w:rPr>
+          <w:rFonts w:ascii="Consolas" w:eastAsia="Times New Roman" w:hAnsi="Consolas" w:cs="Times New Roman"/>
+          <w:color w:val="CCCCCC"/>
+          <w:kern w:val="0"/>
+          <w:sz w:val="21"/>
+          <w:szCs w:val="21"/>
+          <w:lang w:val="en-US" w:eastAsia="nl-NL"/>
+          <w14:ligatures w14:val="none"/>
+        </w:rPr>
+        <w:t xml:space="preserve"> </w:t>
+      </w:r>
+      <w:r>
+        <w:rPr>
+          <w:rFonts w:ascii="Consolas" w:eastAsia="Times New Roman" w:hAnsi="Consolas" w:cs="Times New Roman"/>
+          <w:color w:val="4FC1FF"/>
+          <w:kern w:val="0"/>
+          <w:sz w:val="21"/>
+          <w:szCs w:val="21"/>
+          <w:lang w:val="en-US" w:eastAsia="nl-NL"/>
+          <w14:ligatures w14:val="none"/>
+        </w:rPr>
+        <w:t>movement</w:t>
+      </w:r>
+      <w:r>
+        <w:rPr>
+          <w:rFonts w:ascii="Consolas" w:eastAsia="Times New Roman" w:hAnsi="Consolas" w:cs="Times New Roman"/>
+          <w:color w:val="CCCCCC"/>
+          <w:kern w:val="0"/>
+          <w:sz w:val="21"/>
+          <w:szCs w:val="21"/>
+          <w:lang w:val="en-US" w:eastAsia="nl-NL"/>
+          <w14:ligatures w14:val="none"/>
+        </w:rPr>
+        <w:t xml:space="preserve"> </w:t>
+      </w:r>
+      <w:r>
+        <w:rPr>
+          <w:rFonts w:ascii="Consolas" w:eastAsia="Times New Roman" w:hAnsi="Consolas" w:cs="Times New Roman"/>
+          <w:color w:val="569CD6"/>
+          <w:kern w:val="0"/>
+          <w:sz w:val="21"/>
+          <w:szCs w:val="21"/>
+          <w:lang w:val="en-US" w:eastAsia="nl-NL"/>
+          <w14:ligatures w14:val="none"/>
+        </w:rPr>
+        <w:t>of</w:t>
+      </w:r>
+      <w:r>
+        <w:rPr>
+          <w:rFonts w:ascii="Consolas" w:eastAsia="Times New Roman" w:hAnsi="Consolas" w:cs="Times New Roman"/>
+          <w:color w:val="CCCCCC"/>
+          <w:kern w:val="0"/>
+          <w:sz w:val="21"/>
+          <w:szCs w:val="21"/>
+          <w:lang w:val="en-US" w:eastAsia="nl-NL"/>
+          <w14:ligatures w14:val="none"/>
+        </w:rPr>
+        <w:t xml:space="preserve"> </w:t>
+      </w:r>
+      <w:r>
+        <w:rPr>
+          <w:rFonts w:ascii="Consolas" w:eastAsia="Times New Roman" w:hAnsi="Consolas" w:cs="Times New Roman"/>
+          <w:color w:val="4FC1FF"/>
+          <w:kern w:val="0"/>
+          <w:sz w:val="21"/>
+          <w:szCs w:val="21"/>
+          <w:lang w:val="en-US" w:eastAsia="nl-NL"/>
+          <w14:ligatures w14:val="none"/>
+        </w:rPr>
+        <w:t>movements</w:t>
+      </w:r>
+      <w:r>
+        <w:rPr>
+          <w:rFonts w:ascii="Consolas" w:eastAsia="Times New Roman" w:hAnsi="Consolas" w:cs="Times New Roman"/>
+          <w:color w:val="CCCCCC"/>
+          <w:kern w:val="0"/>
+          <w:sz w:val="21"/>
+          <w:szCs w:val="21"/>
+          <w:lang w:val="en-US" w:eastAsia="nl-NL"/>
+          <w14:ligatures w14:val="none"/>
+        </w:rPr>
+        <w:t>) {</w:t>
+      </w:r>
+    </w:p>
+    <w:p>
+      <w:pPr>
+        <w:ind w:left="1410" w:hanging="702"/>
+        <w:rPr>
+          <w:lang w:val="en-US"/>
+        </w:rPr>
+      </w:pPr>
+      <w:r>
+        <w:rPr>
+          <w:lang w:val="en-US"/>
+        </w:rPr>
+        <w:t xml:space="preserve">Do something to each element in </w:t>
+      </w:r>
+      <w:proofErr w:type="gramStart"/>
+      <w:r>
+        <w:rPr>
+          <w:lang w:val="en-US"/>
+        </w:rPr>
+        <w:t>the  movements</w:t>
+      </w:r>
+      <w:proofErr w:type="gramEnd"/>
+      <w:r>
+        <w:rPr>
+          <w:lang w:val="en-US"/>
+        </w:rPr>
+        <w:t xml:space="preserve"> array.</w:t>
+      </w:r>
+    </w:p>
+    <w:p>
+      <w:pPr>
+        <w:shd w:val="clear" w:color="auto" w:fill="1F1F1F"/>
+        <w:spacing w:after="0" w:line="285" w:lineRule="atLeast"/>
+        <w:rPr>
+          <w:rFonts w:ascii="Consolas" w:eastAsia="Times New Roman" w:hAnsi="Consolas" w:cs="Times New Roman"/>
+          <w:color w:val="CCCCCC"/>
+          <w:kern w:val="0"/>
+          <w:sz w:val="21"/>
+          <w:szCs w:val="21"/>
+          <w:lang w:val="en-US" w:eastAsia="nl-NL"/>
+          <w14:ligatures w14:val="none"/>
+        </w:rPr>
+      </w:pPr>
+      <w:r>
+        <w:rPr>
+          <w:rFonts w:ascii="Consolas" w:eastAsia="Times New Roman" w:hAnsi="Consolas" w:cs="Times New Roman"/>
+          <w:color w:val="C586C0"/>
+          <w:kern w:val="0"/>
+          <w:sz w:val="21"/>
+          <w:szCs w:val="21"/>
+          <w:lang w:val="en-US" w:eastAsia="nl-NL"/>
+          <w14:ligatures w14:val="none"/>
+        </w:rPr>
+        <w:t>for</w:t>
+      </w:r>
+      <w:r>
+        <w:rPr>
+          <w:rFonts w:ascii="Consolas" w:eastAsia="Times New Roman" w:hAnsi="Consolas" w:cs="Times New Roman"/>
+          <w:color w:val="CCCCCC"/>
+          <w:kern w:val="0"/>
+          <w:sz w:val="21"/>
+          <w:szCs w:val="21"/>
+          <w:lang w:val="en-US" w:eastAsia="nl-NL"/>
+          <w14:ligatures w14:val="none"/>
+        </w:rPr>
+        <w:t xml:space="preserve"> (</w:t>
+      </w:r>
+      <w:r>
+        <w:rPr>
+          <w:rFonts w:ascii="Consolas" w:eastAsia="Times New Roman" w:hAnsi="Consolas" w:cs="Times New Roman"/>
+          <w:color w:val="569CD6"/>
+          <w:kern w:val="0"/>
+          <w:sz w:val="21"/>
+          <w:szCs w:val="21"/>
+          <w:lang w:val="en-US" w:eastAsia="nl-NL"/>
+          <w14:ligatures w14:val="none"/>
+        </w:rPr>
+        <w:t>const</w:t>
+      </w:r>
+      <w:r>
+        <w:rPr>
+          <w:rFonts w:ascii="Consolas" w:eastAsia="Times New Roman" w:hAnsi="Consolas" w:cs="Times New Roman"/>
+          <w:color w:val="CCCCCC"/>
+          <w:kern w:val="0"/>
+          <w:sz w:val="21"/>
+          <w:szCs w:val="21"/>
+          <w:lang w:val="en-US" w:eastAsia="nl-NL"/>
+          <w14:ligatures w14:val="none"/>
+        </w:rPr>
+        <w:t xml:space="preserve"> [</w:t>
+      </w:r>
+      <w:r>
+        <w:rPr>
+          <w:rFonts w:ascii="Consolas" w:eastAsia="Times New Roman" w:hAnsi="Consolas" w:cs="Times New Roman"/>
+          <w:color w:val="4FC1FF"/>
+          <w:kern w:val="0"/>
+          <w:sz w:val="21"/>
+          <w:szCs w:val="21"/>
+          <w:lang w:val="en-US" w:eastAsia="nl-NL"/>
+          <w14:ligatures w14:val="none"/>
+        </w:rPr>
+        <w:t>i</w:t>
+      </w:r>
+      <w:r>
+        <w:rPr>
+          <w:rFonts w:ascii="Consolas" w:eastAsia="Times New Roman" w:hAnsi="Consolas" w:cs="Times New Roman"/>
+          <w:color w:val="CCCCCC"/>
+          <w:kern w:val="0"/>
+          <w:sz w:val="21"/>
+          <w:szCs w:val="21"/>
+          <w:lang w:val="en-US" w:eastAsia="nl-NL"/>
+          <w14:ligatures w14:val="none"/>
+        </w:rPr>
+        <w:t xml:space="preserve">, </w:t>
+      </w:r>
+      <w:r>
+        <w:rPr>
+          <w:rFonts w:ascii="Consolas" w:eastAsia="Times New Roman" w:hAnsi="Consolas" w:cs="Times New Roman"/>
+          <w:color w:val="4FC1FF"/>
+          <w:kern w:val="0"/>
+          <w:sz w:val="21"/>
+          <w:szCs w:val="21"/>
+          <w:lang w:val="en-US" w:eastAsia="nl-NL"/>
+          <w14:ligatures w14:val="none"/>
+        </w:rPr>
+        <w:t>movement</w:t>
+      </w:r>
+      <w:r>
+        <w:rPr>
+          <w:rFonts w:ascii="Consolas" w:eastAsia="Times New Roman" w:hAnsi="Consolas" w:cs="Times New Roman"/>
+          <w:color w:val="CCCCCC"/>
+          <w:kern w:val="0"/>
+          <w:sz w:val="21"/>
+          <w:szCs w:val="21"/>
+          <w:lang w:val="en-US" w:eastAsia="nl-NL"/>
+          <w14:ligatures w14:val="none"/>
+        </w:rPr>
+        <w:t xml:space="preserve">] </w:t>
+      </w:r>
+      <w:r>
+        <w:rPr>
+          <w:rFonts w:ascii="Consolas" w:eastAsia="Times New Roman" w:hAnsi="Consolas" w:cs="Times New Roman"/>
+          <w:color w:val="569CD6"/>
+          <w:kern w:val="0"/>
+          <w:sz w:val="21"/>
+          <w:szCs w:val="21"/>
+          <w:lang w:val="en-US" w:eastAsia="nl-NL"/>
+          <w14:ligatures w14:val="none"/>
+        </w:rPr>
+        <w:t>of</w:t>
+      </w:r>
+      <w:r>
+        <w:rPr>
+          <w:rFonts w:ascii="Consolas" w:eastAsia="Times New Roman" w:hAnsi="Consolas" w:cs="Times New Roman"/>
+          <w:color w:val="CCCCCC"/>
+          <w:kern w:val="0"/>
+          <w:sz w:val="21"/>
+          <w:szCs w:val="21"/>
+          <w:lang w:val="en-US" w:eastAsia="nl-NL"/>
+          <w14:ligatures w14:val="none"/>
+        </w:rPr>
+        <w:t xml:space="preserve"> </w:t>
+      </w:r>
+      <w:proofErr w:type="spellStart"/>
+      <w:proofErr w:type="gramStart"/>
+      <w:r>
+        <w:rPr>
+          <w:rFonts w:ascii="Consolas" w:eastAsia="Times New Roman" w:hAnsi="Consolas" w:cs="Times New Roman"/>
+          <w:color w:val="4FC1FF"/>
+          <w:kern w:val="0"/>
+          <w:sz w:val="21"/>
+          <w:szCs w:val="21"/>
+          <w:lang w:val="en-US" w:eastAsia="nl-NL"/>
+          <w14:ligatures w14:val="none"/>
+        </w:rPr>
+        <w:t>movements</w:t>
+      </w:r>
+      <w:r>
+        <w:rPr>
+          <w:rFonts w:ascii="Consolas" w:eastAsia="Times New Roman" w:hAnsi="Consolas" w:cs="Times New Roman"/>
+          <w:color w:val="CCCCCC"/>
+          <w:kern w:val="0"/>
+          <w:sz w:val="21"/>
+          <w:szCs w:val="21"/>
+          <w:lang w:val="en-US" w:eastAsia="nl-NL"/>
+          <w14:ligatures w14:val="none"/>
+        </w:rPr>
+        <w:t>.</w:t>
+      </w:r>
+      <w:r>
+        <w:rPr>
+          <w:rFonts w:ascii="Consolas" w:eastAsia="Times New Roman" w:hAnsi="Consolas" w:cs="Times New Roman"/>
+          <w:color w:val="DCDCAA"/>
+          <w:kern w:val="0"/>
+          <w:sz w:val="21"/>
+          <w:szCs w:val="21"/>
+          <w:lang w:val="en-US" w:eastAsia="nl-NL"/>
+          <w14:ligatures w14:val="none"/>
+        </w:rPr>
+        <w:t>entries</w:t>
+      </w:r>
+      <w:proofErr w:type="spellEnd"/>
+      <w:proofErr w:type="gramEnd"/>
+      <w:r>
+        <w:rPr>
+          <w:rFonts w:ascii="Consolas" w:eastAsia="Times New Roman" w:hAnsi="Consolas" w:cs="Times New Roman"/>
+          <w:color w:val="CCCCCC"/>
+          <w:kern w:val="0"/>
+          <w:sz w:val="21"/>
+          <w:szCs w:val="21"/>
+          <w:lang w:val="en-US" w:eastAsia="nl-NL"/>
+          <w14:ligatures w14:val="none"/>
+        </w:rPr>
+        <w:t>()) {</w:t>
+      </w:r>
+    </w:p>
+    <w:p>
+      <w:pPr>
+        <w:ind w:left="1410" w:hanging="702"/>
+        <w:rPr>
+          <w:lang w:val="en-US"/>
+        </w:rPr>
+      </w:pPr>
+      <w:r>
+        <w:rPr>
+          <w:lang w:val="en-US"/>
+        </w:rPr>
+        <w:t xml:space="preserve">to use the index and value you need to specifically assign </w:t>
+      </w:r>
+      <w:proofErr w:type="gramStart"/>
+      <w:r>
+        <w:rPr>
+          <w:lang w:val="en-US"/>
+        </w:rPr>
+        <w:t>them</w:t>
+      </w:r>
+      <w:proofErr w:type="gramEnd"/>
+    </w:p>
+    <w:p>
+      <w:pPr>
+        <w:rPr>
+          <w:b/>
+          <w:bCs/>
+          <w:lang w:val="en-US"/>
+        </w:rPr>
+      </w:pPr>
+      <w:proofErr w:type="spellStart"/>
+      <w:r>
+        <w:rPr>
+          <w:b/>
+          <w:bCs/>
+          <w:lang w:val="en-US"/>
+        </w:rPr>
+        <w:t>forEach</w:t>
+      </w:r>
+      <w:proofErr w:type="spellEnd"/>
+      <w:r>
+        <w:rPr>
+          <w:b/>
+          <w:bCs/>
+          <w:lang w:val="en-US"/>
+        </w:rPr>
+        <w:tab/>
+      </w:r>
+      <w:r>
+        <w:rPr>
+          <w:b/>
+          <w:bCs/>
+          <w:lang w:val="en-US"/>
+        </w:rPr>
+        <w:tab/>
+      </w:r>
+      <w:proofErr w:type="spellStart"/>
+      <w:r>
+        <w:rPr>
+          <w:b/>
+          <w:bCs/>
+          <w:lang w:val="en-US"/>
+        </w:rPr>
+        <w:t>usecase</w:t>
+      </w:r>
+      <w:proofErr w:type="spellEnd"/>
+      <w:r>
+        <w:rPr>
+          <w:b/>
+          <w:bCs/>
+          <w:lang w:val="en-US"/>
+        </w:rPr>
+        <w:t xml:space="preserve">: whenever you </w:t>
+      </w:r>
+      <w:proofErr w:type="spellStart"/>
+      <w:r>
+        <w:rPr>
+          <w:b/>
+          <w:bCs/>
+          <w:lang w:val="en-US"/>
+        </w:rPr>
+        <w:t>dont</w:t>
+      </w:r>
+      <w:proofErr w:type="spellEnd"/>
+      <w:r>
+        <w:rPr>
+          <w:b/>
+          <w:bCs/>
+          <w:lang w:val="en-US"/>
+        </w:rPr>
+        <w:t xml:space="preserve"> need to break out. (</w:t>
+      </w:r>
+      <w:proofErr w:type="gramStart"/>
+      <w:r>
+        <w:rPr>
+          <w:b/>
+          <w:bCs/>
+          <w:lang w:val="en-US"/>
+        </w:rPr>
+        <w:t>its</w:t>
+      </w:r>
+      <w:proofErr w:type="gramEnd"/>
+      <w:r>
+        <w:rPr>
+          <w:b/>
+          <w:bCs/>
+          <w:lang w:val="en-US"/>
+        </w:rPr>
+        <w:t xml:space="preserve"> simpler</w:t>
+      </w:r>
+    </w:p>
+    <w:p>
+      <w:pPr>
+        <w:shd w:val="clear" w:color="auto" w:fill="1F1F1F"/>
+        <w:spacing w:after="0" w:line="285" w:lineRule="atLeast"/>
+        <w:rPr>
+          <w:rFonts w:ascii="Consolas" w:eastAsia="Times New Roman" w:hAnsi="Consolas" w:cs="Times New Roman"/>
+          <w:color w:val="CCCCCC"/>
+          <w:kern w:val="0"/>
+          <w:sz w:val="21"/>
+          <w:szCs w:val="21"/>
+          <w:lang w:val="en-US" w:eastAsia="nl-NL"/>
+          <w14:ligatures w14:val="none"/>
+        </w:rPr>
+      </w:pPr>
+      <w:proofErr w:type="spellStart"/>
+      <w:proofErr w:type="gramStart"/>
+      <w:r>
+        <w:rPr>
+          <w:rFonts w:ascii="Consolas" w:eastAsia="Times New Roman" w:hAnsi="Consolas" w:cs="Times New Roman"/>
+          <w:color w:val="4FC1FF"/>
+          <w:kern w:val="0"/>
+          <w:sz w:val="21"/>
+          <w:szCs w:val="21"/>
+          <w:lang w:val="en-US" w:eastAsia="nl-NL"/>
+          <w14:ligatures w14:val="none"/>
+        </w:rPr>
+        <w:t>movements</w:t>
+      </w:r>
+      <w:r>
+        <w:rPr>
+          <w:rFonts w:ascii="Consolas" w:eastAsia="Times New Roman" w:hAnsi="Consolas" w:cs="Times New Roman"/>
+          <w:color w:val="CCCCCC"/>
+          <w:kern w:val="0"/>
+          <w:sz w:val="21"/>
+          <w:szCs w:val="21"/>
+          <w:lang w:val="en-US" w:eastAsia="nl-NL"/>
+          <w14:ligatures w14:val="none"/>
+        </w:rPr>
+        <w:t>.</w:t>
+      </w:r>
+      <w:r>
+        <w:rPr>
+          <w:rFonts w:ascii="Consolas" w:eastAsia="Times New Roman" w:hAnsi="Consolas" w:cs="Times New Roman"/>
+          <w:color w:val="DCDCAA"/>
+          <w:kern w:val="0"/>
+          <w:sz w:val="21"/>
+          <w:szCs w:val="21"/>
+          <w:lang w:val="en-US" w:eastAsia="nl-NL"/>
+          <w14:ligatures w14:val="none"/>
+        </w:rPr>
+        <w:t>forEach</w:t>
+      </w:r>
+      <w:proofErr w:type="spellEnd"/>
+      <w:proofErr w:type="gramEnd"/>
+      <w:r>
+        <w:rPr>
+          <w:rFonts w:ascii="Consolas" w:eastAsia="Times New Roman" w:hAnsi="Consolas" w:cs="Times New Roman"/>
+          <w:color w:val="CCCCCC"/>
+          <w:kern w:val="0"/>
+          <w:sz w:val="21"/>
+          <w:szCs w:val="21"/>
+          <w:lang w:val="en-US" w:eastAsia="nl-NL"/>
+          <w14:ligatures w14:val="none"/>
+        </w:rPr>
+        <w:t>(</w:t>
+      </w:r>
+      <w:r>
+        <w:rPr>
+          <w:rFonts w:ascii="Consolas" w:eastAsia="Times New Roman" w:hAnsi="Consolas" w:cs="Times New Roman"/>
+          <w:color w:val="569CD6"/>
+          <w:kern w:val="0"/>
+          <w:sz w:val="21"/>
+          <w:szCs w:val="21"/>
+          <w:lang w:val="en-US" w:eastAsia="nl-NL"/>
+          <w14:ligatures w14:val="none"/>
+        </w:rPr>
+        <w:t>function</w:t>
+      </w:r>
+      <w:r>
+        <w:rPr>
+          <w:rFonts w:ascii="Consolas" w:eastAsia="Times New Roman" w:hAnsi="Consolas" w:cs="Times New Roman"/>
+          <w:color w:val="CCCCCC"/>
+          <w:kern w:val="0"/>
+          <w:sz w:val="21"/>
+          <w:szCs w:val="21"/>
+          <w:lang w:val="en-US" w:eastAsia="nl-NL"/>
+          <w14:ligatures w14:val="none"/>
+        </w:rPr>
+        <w:t>(</w:t>
+      </w:r>
+      <w:r>
+        <w:rPr>
+          <w:rFonts w:ascii="Consolas" w:eastAsia="Times New Roman" w:hAnsi="Consolas" w:cs="Times New Roman"/>
+          <w:color w:val="9CDCFE"/>
+          <w:kern w:val="0"/>
+          <w:sz w:val="21"/>
+          <w:szCs w:val="21"/>
+          <w:lang w:val="en-US" w:eastAsia="nl-NL"/>
+          <w14:ligatures w14:val="none"/>
+        </w:rPr>
+        <w:t>movement</w:t>
+      </w:r>
+      <w:r>
+        <w:rPr>
+          <w:rFonts w:ascii="Consolas" w:eastAsia="Times New Roman" w:hAnsi="Consolas" w:cs="Times New Roman"/>
+          <w:color w:val="CCCCCC"/>
+          <w:kern w:val="0"/>
+          <w:sz w:val="21"/>
+          <w:szCs w:val="21"/>
+          <w:lang w:val="en-US" w:eastAsia="nl-NL"/>
+          <w14:ligatures w14:val="none"/>
+        </w:rPr>
+        <w:t>) {</w:t>
+      </w:r>
+    </w:p>
+    <w:p>
+      <w:pPr>
+        <w:ind w:firstLine="708"/>
+        <w:rPr>
+          <w:lang w:val="en-US"/>
+        </w:rPr>
+      </w:pPr>
+      <w:r>
+        <w:rPr>
+          <w:lang w:val="en-US"/>
+        </w:rPr>
+        <w:t xml:space="preserve">do something for each element in the movements </w:t>
+      </w:r>
+      <w:proofErr w:type="spellStart"/>
+      <w:r>
+        <w:rPr>
+          <w:lang w:val="en-US"/>
+        </w:rPr>
+        <w:t>aray</w:t>
+      </w:r>
+      <w:proofErr w:type="spellEnd"/>
+      <w:r>
+        <w:rPr>
+          <w:lang w:val="en-US"/>
+        </w:rPr>
+        <w:t xml:space="preserve"> using a callback function.</w:t>
+      </w:r>
+      <w:r>
+        <w:rPr>
+          <w:lang w:val="en-US"/>
+        </w:rPr>
+        <w:tab/>
+      </w:r>
+    </w:p>
+    <w:p>
+      <w:pPr>
+        <w:shd w:val="clear" w:color="auto" w:fill="1F1F1F"/>
+        <w:spacing w:after="0" w:line="285" w:lineRule="atLeast"/>
+        <w:rPr>
+          <w:rFonts w:ascii="Consolas" w:eastAsia="Times New Roman" w:hAnsi="Consolas" w:cs="Times New Roman"/>
+          <w:color w:val="CCCCCC"/>
+          <w:kern w:val="0"/>
+          <w:sz w:val="21"/>
+          <w:szCs w:val="21"/>
+          <w:lang w:val="en-US" w:eastAsia="nl-NL"/>
+          <w14:ligatures w14:val="none"/>
+        </w:rPr>
+      </w:pPr>
+      <w:proofErr w:type="spellStart"/>
+      <w:proofErr w:type="gramStart"/>
+      <w:r>
+        <w:rPr>
+          <w:rFonts w:ascii="Consolas" w:eastAsia="Times New Roman" w:hAnsi="Consolas" w:cs="Times New Roman"/>
+          <w:color w:val="4FC1FF"/>
+          <w:kern w:val="0"/>
+          <w:sz w:val="21"/>
+          <w:szCs w:val="21"/>
+          <w:lang w:val="en-US" w:eastAsia="nl-NL"/>
+          <w14:ligatures w14:val="none"/>
+        </w:rPr>
+        <w:t>movements</w:t>
+      </w:r>
+      <w:r>
+        <w:rPr>
+          <w:rFonts w:ascii="Consolas" w:eastAsia="Times New Roman" w:hAnsi="Consolas" w:cs="Times New Roman"/>
+          <w:color w:val="CCCCCC"/>
+          <w:kern w:val="0"/>
+          <w:sz w:val="21"/>
+          <w:szCs w:val="21"/>
+          <w:lang w:val="en-US" w:eastAsia="nl-NL"/>
+          <w14:ligatures w14:val="none"/>
+        </w:rPr>
+        <w:t>.</w:t>
+      </w:r>
+      <w:r>
+        <w:rPr>
+          <w:rFonts w:ascii="Consolas" w:eastAsia="Times New Roman" w:hAnsi="Consolas" w:cs="Times New Roman"/>
+          <w:color w:val="DCDCAA"/>
+          <w:kern w:val="0"/>
+          <w:sz w:val="21"/>
+          <w:szCs w:val="21"/>
+          <w:lang w:val="en-US" w:eastAsia="nl-NL"/>
+          <w14:ligatures w14:val="none"/>
+        </w:rPr>
+        <w:t>forEach</w:t>
+      </w:r>
+      <w:proofErr w:type="spellEnd"/>
+      <w:proofErr w:type="gramEnd"/>
+      <w:r>
+        <w:rPr>
+          <w:rFonts w:ascii="Consolas" w:eastAsia="Times New Roman" w:hAnsi="Consolas" w:cs="Times New Roman"/>
+          <w:color w:val="CCCCCC"/>
+          <w:kern w:val="0"/>
+          <w:sz w:val="21"/>
+          <w:szCs w:val="21"/>
+          <w:lang w:val="en-US" w:eastAsia="nl-NL"/>
+          <w14:ligatures w14:val="none"/>
+        </w:rPr>
+        <w:t>(</w:t>
+      </w:r>
+      <w:r>
+        <w:rPr>
+          <w:rFonts w:ascii="Consolas" w:eastAsia="Times New Roman" w:hAnsi="Consolas" w:cs="Times New Roman"/>
+          <w:color w:val="569CD6"/>
+          <w:kern w:val="0"/>
+          <w:sz w:val="21"/>
+          <w:szCs w:val="21"/>
+          <w:lang w:val="en-US" w:eastAsia="nl-NL"/>
+          <w14:ligatures w14:val="none"/>
+        </w:rPr>
+        <w:t>function</w:t>
+      </w:r>
+      <w:r>
+        <w:rPr>
+          <w:rFonts w:ascii="Consolas" w:eastAsia="Times New Roman" w:hAnsi="Consolas" w:cs="Times New Roman"/>
+          <w:color w:val="CCCCCC"/>
+          <w:kern w:val="0"/>
+          <w:sz w:val="21"/>
+          <w:szCs w:val="21"/>
+          <w:lang w:val="en-US" w:eastAsia="nl-NL"/>
+          <w14:ligatures w14:val="none"/>
+        </w:rPr>
+        <w:t>(</w:t>
+      </w:r>
+      <w:r>
+        <w:rPr>
+          <w:rFonts w:ascii="Consolas" w:eastAsia="Times New Roman" w:hAnsi="Consolas" w:cs="Times New Roman"/>
+          <w:color w:val="9CDCFE"/>
+          <w:kern w:val="0"/>
+          <w:sz w:val="21"/>
+          <w:szCs w:val="21"/>
+          <w:lang w:val="en-US" w:eastAsia="nl-NL"/>
+          <w14:ligatures w14:val="none"/>
+        </w:rPr>
+        <w:t>movement</w:t>
+      </w:r>
+      <w:r>
+        <w:rPr>
+          <w:rFonts w:ascii="Consolas" w:eastAsia="Times New Roman" w:hAnsi="Consolas" w:cs="Times New Roman"/>
+          <w:color w:val="CCCCCC"/>
+          <w:kern w:val="0"/>
+          <w:sz w:val="21"/>
+          <w:szCs w:val="21"/>
+          <w:lang w:val="en-US" w:eastAsia="nl-NL"/>
+          <w14:ligatures w14:val="none"/>
+        </w:rPr>
+        <w:t xml:space="preserve">, </w:t>
+      </w:r>
+      <w:r>
+        <w:rPr>
+          <w:rFonts w:ascii="Consolas" w:eastAsia="Times New Roman" w:hAnsi="Consolas" w:cs="Times New Roman"/>
+          <w:color w:val="9CDCFE"/>
+          <w:kern w:val="0"/>
+          <w:sz w:val="21"/>
+          <w:szCs w:val="21"/>
+          <w:lang w:val="en-US" w:eastAsia="nl-NL"/>
+          <w14:ligatures w14:val="none"/>
+        </w:rPr>
+        <w:t>i</w:t>
+      </w:r>
+      <w:r>
+        <w:rPr>
+          <w:rFonts w:ascii="Consolas" w:eastAsia="Times New Roman" w:hAnsi="Consolas" w:cs="Times New Roman"/>
+          <w:color w:val="CCCCCC"/>
+          <w:kern w:val="0"/>
+          <w:sz w:val="21"/>
+          <w:szCs w:val="21"/>
+          <w:lang w:val="en-US" w:eastAsia="nl-NL"/>
+          <w14:ligatures w14:val="none"/>
+        </w:rPr>
+        <w:t xml:space="preserve">, </w:t>
+      </w:r>
+      <w:proofErr w:type="spellStart"/>
+      <w:r>
+        <w:rPr>
+          <w:rFonts w:ascii="Consolas" w:eastAsia="Times New Roman" w:hAnsi="Consolas" w:cs="Times New Roman"/>
+          <w:color w:val="9CDCFE"/>
+          <w:kern w:val="0"/>
+          <w:sz w:val="21"/>
+          <w:szCs w:val="21"/>
+          <w:lang w:val="en-US" w:eastAsia="nl-NL"/>
+          <w14:ligatures w14:val="none"/>
+        </w:rPr>
+        <w:t>arr</w:t>
+      </w:r>
+      <w:proofErr w:type="spellEnd"/>
+      <w:r>
+        <w:rPr>
+          <w:rFonts w:ascii="Consolas" w:eastAsia="Times New Roman" w:hAnsi="Consolas" w:cs="Times New Roman"/>
+          <w:color w:val="CCCCCC"/>
+          <w:kern w:val="0"/>
+          <w:sz w:val="21"/>
+          <w:szCs w:val="21"/>
+          <w:lang w:val="en-US" w:eastAsia="nl-NL"/>
+          <w14:ligatures w14:val="none"/>
+        </w:rPr>
+        <w:t>) {</w:t>
+      </w:r>
+    </w:p>
+    <w:p>
+      <w:pPr>
+        <w:ind w:firstLine="708"/>
+        <w:rPr>
+          <w:lang w:val="en-US"/>
+        </w:rPr>
+      </w:pPr>
+      <w:r>
+        <w:rPr>
+          <w:lang w:val="en-US"/>
+        </w:rPr>
+        <w:t xml:space="preserve">the foreach methods function has (value, index, </w:t>
+      </w:r>
+      <w:proofErr w:type="spellStart"/>
+      <w:r>
+        <w:rPr>
+          <w:lang w:val="en-US"/>
+        </w:rPr>
+        <w:t>fullArray</w:t>
+      </w:r>
+      <w:proofErr w:type="spellEnd"/>
+      <w:r>
+        <w:rPr>
+          <w:lang w:val="en-US"/>
+        </w:rPr>
+        <w:t>) baked in.</w:t>
+      </w:r>
+    </w:p>
+    <w:p>
+      <w:pPr>
+        <w:rPr>
+          <w:b/>
+          <w:bCs/>
+          <w:lang w:val="en-US"/>
+        </w:rPr>
+      </w:pPr>
+      <w:r>
+        <w:rPr>
+          <w:b/>
+          <w:bCs/>
+          <w:lang w:val="en-US"/>
+        </w:rPr>
+        <w:t>foreach with maps</w:t>
+      </w:r>
+    </w:p>
+    <w:p>
+      <w:pPr>
+        <w:shd w:val="clear" w:color="auto" w:fill="1F1F1F"/>
+        <w:spacing w:after="0" w:line="285" w:lineRule="atLeast"/>
+        <w:rPr>
+          <w:rFonts w:ascii="Consolas" w:eastAsia="Times New Roman" w:hAnsi="Consolas" w:cs="Times New Roman"/>
+          <w:color w:val="CCCCCC"/>
+          <w:kern w:val="0"/>
+          <w:sz w:val="21"/>
+          <w:szCs w:val="21"/>
+          <w:lang w:val="en-US" w:eastAsia="nl-NL"/>
+          <w14:ligatures w14:val="none"/>
+        </w:rPr>
+      </w:pPr>
+      <w:proofErr w:type="spellStart"/>
+      <w:proofErr w:type="gramStart"/>
+      <w:r>
+        <w:rPr>
+          <w:rFonts w:ascii="Consolas" w:eastAsia="Times New Roman" w:hAnsi="Consolas" w:cs="Times New Roman"/>
+          <w:color w:val="4FC1FF"/>
+          <w:kern w:val="0"/>
+          <w:sz w:val="21"/>
+          <w:szCs w:val="21"/>
+          <w:lang w:val="en-US" w:eastAsia="nl-NL"/>
+          <w14:ligatures w14:val="none"/>
+        </w:rPr>
+        <w:t>currencies</w:t>
+      </w:r>
+      <w:r>
+        <w:rPr>
+          <w:rFonts w:ascii="Consolas" w:eastAsia="Times New Roman" w:hAnsi="Consolas" w:cs="Times New Roman"/>
+          <w:color w:val="CCCCCC"/>
+          <w:kern w:val="0"/>
+          <w:sz w:val="21"/>
+          <w:szCs w:val="21"/>
+          <w:lang w:val="en-US" w:eastAsia="nl-NL"/>
+          <w14:ligatures w14:val="none"/>
+        </w:rPr>
+        <w:t>.</w:t>
+      </w:r>
+      <w:r>
+        <w:rPr>
+          <w:rFonts w:ascii="Consolas" w:eastAsia="Times New Roman" w:hAnsi="Consolas" w:cs="Times New Roman"/>
+          <w:color w:val="DCDCAA"/>
+          <w:kern w:val="0"/>
+          <w:sz w:val="21"/>
+          <w:szCs w:val="21"/>
+          <w:lang w:val="en-US" w:eastAsia="nl-NL"/>
+          <w14:ligatures w14:val="none"/>
+        </w:rPr>
+        <w:t>forEach</w:t>
+      </w:r>
+      <w:proofErr w:type="spellEnd"/>
+      <w:proofErr w:type="gramEnd"/>
+      <w:r>
+        <w:rPr>
+          <w:rFonts w:ascii="Consolas" w:eastAsia="Times New Roman" w:hAnsi="Consolas" w:cs="Times New Roman"/>
+          <w:color w:val="CCCCCC"/>
+          <w:kern w:val="0"/>
+          <w:sz w:val="21"/>
+          <w:szCs w:val="21"/>
+          <w:lang w:val="en-US" w:eastAsia="nl-NL"/>
+          <w14:ligatures w14:val="none"/>
+        </w:rPr>
+        <w:t>(</w:t>
+      </w:r>
+      <w:r>
+        <w:rPr>
+          <w:rFonts w:ascii="Consolas" w:eastAsia="Times New Roman" w:hAnsi="Consolas" w:cs="Times New Roman"/>
+          <w:color w:val="569CD6"/>
+          <w:kern w:val="0"/>
+          <w:sz w:val="21"/>
+          <w:szCs w:val="21"/>
+          <w:lang w:val="en-US" w:eastAsia="nl-NL"/>
+          <w14:ligatures w14:val="none"/>
+        </w:rPr>
+        <w:t>function</w:t>
+      </w:r>
+      <w:r>
+        <w:rPr>
+          <w:rFonts w:ascii="Consolas" w:eastAsia="Times New Roman" w:hAnsi="Consolas" w:cs="Times New Roman"/>
+          <w:color w:val="CCCCCC"/>
+          <w:kern w:val="0"/>
+          <w:sz w:val="21"/>
+          <w:szCs w:val="21"/>
+          <w:lang w:val="en-US" w:eastAsia="nl-NL"/>
+          <w14:ligatures w14:val="none"/>
+        </w:rPr>
+        <w:t>(</w:t>
+      </w:r>
+      <w:r>
+        <w:rPr>
+          <w:rFonts w:ascii="Consolas" w:eastAsia="Times New Roman" w:hAnsi="Consolas" w:cs="Times New Roman"/>
+          <w:color w:val="9CDCFE"/>
+          <w:kern w:val="0"/>
+          <w:sz w:val="21"/>
+          <w:szCs w:val="21"/>
+          <w:lang w:val="en-US" w:eastAsia="nl-NL"/>
+          <w14:ligatures w14:val="none"/>
+        </w:rPr>
+        <w:t>value</w:t>
+      </w:r>
+      <w:r>
+        <w:rPr>
+          <w:rFonts w:ascii="Consolas" w:eastAsia="Times New Roman" w:hAnsi="Consolas" w:cs="Times New Roman"/>
+          <w:color w:val="CCCCCC"/>
+          <w:kern w:val="0"/>
+          <w:sz w:val="21"/>
+          <w:szCs w:val="21"/>
+          <w:lang w:val="en-US" w:eastAsia="nl-NL"/>
+          <w14:ligatures w14:val="none"/>
+        </w:rPr>
+        <w:t xml:space="preserve">, </w:t>
+      </w:r>
+      <w:r>
+        <w:rPr>
+          <w:rFonts w:ascii="Consolas" w:eastAsia="Times New Roman" w:hAnsi="Consolas" w:cs="Times New Roman"/>
+          <w:color w:val="9CDCFE"/>
+          <w:kern w:val="0"/>
+          <w:sz w:val="21"/>
+          <w:szCs w:val="21"/>
+          <w:lang w:val="en-US" w:eastAsia="nl-NL"/>
+          <w14:ligatures w14:val="none"/>
+        </w:rPr>
+        <w:t>key</w:t>
+      </w:r>
+      <w:r>
+        <w:rPr>
+          <w:rFonts w:ascii="Consolas" w:eastAsia="Times New Roman" w:hAnsi="Consolas" w:cs="Times New Roman"/>
+          <w:color w:val="CCCCCC"/>
+          <w:kern w:val="0"/>
+          <w:sz w:val="21"/>
+          <w:szCs w:val="21"/>
+          <w:lang w:val="en-US" w:eastAsia="nl-NL"/>
+          <w14:ligatures w14:val="none"/>
+        </w:rPr>
+        <w:t xml:space="preserve">, </w:t>
+      </w:r>
+      <w:r>
+        <w:rPr>
+          <w:rFonts w:ascii="Consolas" w:eastAsia="Times New Roman" w:hAnsi="Consolas" w:cs="Times New Roman"/>
+          <w:color w:val="9CDCFE"/>
+          <w:kern w:val="0"/>
+          <w:sz w:val="21"/>
+          <w:szCs w:val="21"/>
+          <w:lang w:val="en-US" w:eastAsia="nl-NL"/>
+          <w14:ligatures w14:val="none"/>
+        </w:rPr>
+        <w:t>map</w:t>
+      </w:r>
+      <w:r>
+        <w:rPr>
+          <w:rFonts w:ascii="Consolas" w:eastAsia="Times New Roman" w:hAnsi="Consolas" w:cs="Times New Roman"/>
+          <w:color w:val="CCCCCC"/>
+          <w:kern w:val="0"/>
+          <w:sz w:val="21"/>
+          <w:szCs w:val="21"/>
+          <w:lang w:val="en-US" w:eastAsia="nl-NL"/>
+          <w14:ligatures w14:val="none"/>
+        </w:rPr>
+        <w:t>){</w:t>
+      </w:r>
+    </w:p>
+    <w:p>
+      <w:pPr>
+        <w:ind w:firstLine="708"/>
+        <w:rPr>
+          <w:lang w:val="en-US"/>
+        </w:rPr>
+      </w:pPr>
+      <w:r>
+        <w:rPr>
+          <w:lang w:val="en-US"/>
+        </w:rPr>
+        <w:t xml:space="preserve">A map is an array of key value pair. It works </w:t>
+      </w:r>
+      <w:proofErr w:type="gramStart"/>
+      <w:r>
+        <w:rPr>
+          <w:lang w:val="en-US"/>
+        </w:rPr>
+        <w:t>similar</w:t>
+      </w:r>
+      <w:proofErr w:type="gramEnd"/>
+      <w:r>
+        <w:rPr>
+          <w:lang w:val="en-US"/>
+        </w:rPr>
+        <w:t xml:space="preserve"> </w:t>
+      </w:r>
+    </w:p>
+    <w:p>
+      <w:pPr>
+        <w:rPr>
+          <w:b/>
+          <w:bCs/>
+          <w:lang w:val="en-US"/>
+        </w:rPr>
+      </w:pPr>
+      <w:r>
+        <w:rPr>
+          <w:b/>
+          <w:bCs/>
+          <w:lang w:val="en-US"/>
+        </w:rPr>
+        <w:t>Foreach with sets</w:t>
+      </w:r>
+    </w:p>
+    <w:p>
+      <w:pPr>
+        <w:shd w:val="clear" w:color="auto" w:fill="1F1F1F"/>
+        <w:spacing w:after="0" w:line="285" w:lineRule="atLeast"/>
+        <w:rPr>
+          <w:rFonts w:ascii="Consolas" w:eastAsia="Times New Roman" w:hAnsi="Consolas" w:cs="Times New Roman"/>
+          <w:color w:val="CCCCCC"/>
+          <w:kern w:val="0"/>
+          <w:sz w:val="21"/>
+          <w:szCs w:val="21"/>
+          <w:lang w:val="en-US" w:eastAsia="nl-NL"/>
+          <w14:ligatures w14:val="none"/>
+        </w:rPr>
+      </w:pPr>
+      <w:proofErr w:type="spellStart"/>
+      <w:r>
+        <w:rPr>
+          <w:rFonts w:ascii="Consolas" w:eastAsia="Times New Roman" w:hAnsi="Consolas" w:cs="Times New Roman"/>
+          <w:color w:val="4FC1FF"/>
+          <w:kern w:val="0"/>
+          <w:sz w:val="21"/>
+          <w:szCs w:val="21"/>
+          <w:lang w:val="en-US" w:eastAsia="nl-NL"/>
+          <w14:ligatures w14:val="none"/>
+        </w:rPr>
+        <w:t>currenciesUnique</w:t>
+      </w:r>
+      <w:r>
+        <w:rPr>
+          <w:rFonts w:ascii="Consolas" w:eastAsia="Times New Roman" w:hAnsi="Consolas" w:cs="Times New Roman"/>
+          <w:color w:val="CCCCCC"/>
+          <w:kern w:val="0"/>
+          <w:sz w:val="21"/>
+          <w:szCs w:val="21"/>
+          <w:lang w:val="en-US" w:eastAsia="nl-NL"/>
+          <w14:ligatures w14:val="none"/>
+        </w:rPr>
+        <w:t>.</w:t>
+      </w:r>
+      <w:r>
+        <w:rPr>
+          <w:rFonts w:ascii="Consolas" w:eastAsia="Times New Roman" w:hAnsi="Consolas" w:cs="Times New Roman"/>
+          <w:color w:val="DCDCAA"/>
+          <w:kern w:val="0"/>
+          <w:sz w:val="21"/>
+          <w:szCs w:val="21"/>
+          <w:lang w:val="en-US" w:eastAsia="nl-NL"/>
+          <w14:ligatures w14:val="none"/>
+        </w:rPr>
+        <w:t>forEach</w:t>
+      </w:r>
+      <w:proofErr w:type="spellEnd"/>
+      <w:r>
+        <w:rPr>
+          <w:rFonts w:ascii="Consolas" w:eastAsia="Times New Roman" w:hAnsi="Consolas" w:cs="Times New Roman"/>
+          <w:color w:val="CCCCCC"/>
+          <w:kern w:val="0"/>
+          <w:sz w:val="21"/>
+          <w:szCs w:val="21"/>
+          <w:lang w:val="en-US" w:eastAsia="nl-NL"/>
+          <w14:ligatures w14:val="none"/>
+        </w:rPr>
+        <w:t>(</w:t>
+      </w:r>
+      <w:proofErr w:type="gramStart"/>
+      <w:r>
+        <w:rPr>
+          <w:rFonts w:ascii="Consolas" w:eastAsia="Times New Roman" w:hAnsi="Consolas" w:cs="Times New Roman"/>
+          <w:color w:val="569CD6"/>
+          <w:kern w:val="0"/>
+          <w:sz w:val="21"/>
+          <w:szCs w:val="21"/>
+          <w:lang w:val="en-US" w:eastAsia="nl-NL"/>
+          <w14:ligatures w14:val="none"/>
+        </w:rPr>
+        <w:t>function</w:t>
+      </w:r>
+      <w:r>
+        <w:rPr>
+          <w:rFonts w:ascii="Consolas" w:eastAsia="Times New Roman" w:hAnsi="Consolas" w:cs="Times New Roman"/>
+          <w:color w:val="CCCCCC"/>
+          <w:kern w:val="0"/>
+          <w:sz w:val="21"/>
+          <w:szCs w:val="21"/>
+          <w:lang w:val="en-US" w:eastAsia="nl-NL"/>
+          <w14:ligatures w14:val="none"/>
+        </w:rPr>
+        <w:t>(</w:t>
+      </w:r>
+      <w:proofErr w:type="gramEnd"/>
+      <w:r>
+        <w:rPr>
+          <w:rFonts w:ascii="Consolas" w:eastAsia="Times New Roman" w:hAnsi="Consolas" w:cs="Times New Roman"/>
+          <w:color w:val="9CDCFE"/>
+          <w:kern w:val="0"/>
+          <w:sz w:val="21"/>
+          <w:szCs w:val="21"/>
+          <w:lang w:val="en-US" w:eastAsia="nl-NL"/>
+          <w14:ligatures w14:val="none"/>
+        </w:rPr>
+        <w:t>value</w:t>
+      </w:r>
+      <w:r>
+        <w:rPr>
+          <w:rFonts w:ascii="Consolas" w:eastAsia="Times New Roman" w:hAnsi="Consolas" w:cs="Times New Roman"/>
+          <w:color w:val="CCCCCC"/>
+          <w:kern w:val="0"/>
+          <w:sz w:val="21"/>
+          <w:szCs w:val="21"/>
+          <w:lang w:val="en-US" w:eastAsia="nl-NL"/>
+          <w14:ligatures w14:val="none"/>
+        </w:rPr>
+        <w:t xml:space="preserve">, </w:t>
+      </w:r>
+      <w:r>
+        <w:rPr>
+          <w:rFonts w:ascii="Consolas" w:eastAsia="Times New Roman" w:hAnsi="Consolas" w:cs="Times New Roman"/>
+          <w:color w:val="9CDCFE"/>
+          <w:kern w:val="0"/>
+          <w:sz w:val="21"/>
+          <w:szCs w:val="21"/>
+          <w:lang w:val="en-US" w:eastAsia="nl-NL"/>
+          <w14:ligatures w14:val="none"/>
+        </w:rPr>
+        <w:t>key</w:t>
+      </w:r>
+      <w:r>
+        <w:rPr>
+          <w:rFonts w:ascii="Consolas" w:eastAsia="Times New Roman" w:hAnsi="Consolas" w:cs="Times New Roman"/>
+          <w:color w:val="CCCCCC"/>
+          <w:kern w:val="0"/>
+          <w:sz w:val="21"/>
+          <w:szCs w:val="21"/>
+          <w:lang w:val="en-US" w:eastAsia="nl-NL"/>
+          <w14:ligatures w14:val="none"/>
+        </w:rPr>
+        <w:t xml:space="preserve">, </w:t>
+      </w:r>
+      <w:r>
+        <w:rPr>
+          <w:rFonts w:ascii="Consolas" w:eastAsia="Times New Roman" w:hAnsi="Consolas" w:cs="Times New Roman"/>
+          <w:color w:val="9CDCFE"/>
+          <w:kern w:val="0"/>
+          <w:sz w:val="21"/>
+          <w:szCs w:val="21"/>
+          <w:lang w:val="en-US" w:eastAsia="nl-NL"/>
+          <w14:ligatures w14:val="none"/>
+        </w:rPr>
+        <w:t>map</w:t>
+      </w:r>
+      <w:r>
+        <w:rPr>
+          <w:rFonts w:ascii="Consolas" w:eastAsia="Times New Roman" w:hAnsi="Consolas" w:cs="Times New Roman"/>
+          <w:color w:val="CCCCCC"/>
+          <w:kern w:val="0"/>
+          <w:sz w:val="21"/>
+          <w:szCs w:val="21"/>
+          <w:lang w:val="en-US" w:eastAsia="nl-NL"/>
+          <w14:ligatures w14:val="none"/>
+        </w:rPr>
+        <w:t>) {</w:t>
+      </w:r>
+    </w:p>
+    <w:p>
+      <w:pPr>
+        <w:rPr>
+          <w:lang w:val="en-US"/>
+        </w:rPr>
+      </w:pPr>
+      <w:r>
+        <w:rPr>
+          <w:b/>
+          <w:bCs/>
+          <w:lang w:val="en-US"/>
+        </w:rPr>
+        <w:tab/>
+      </w:r>
+      <w:r>
+        <w:rPr>
+          <w:lang w:val="en-US"/>
+        </w:rPr>
+        <w:t xml:space="preserve">key == value. </w:t>
+      </w:r>
+      <w:proofErr w:type="spellStart"/>
+      <w:r>
+        <w:rPr>
+          <w:lang w:val="en-US"/>
+        </w:rPr>
+        <w:t>Becasue</w:t>
+      </w:r>
+      <w:proofErr w:type="spellEnd"/>
+      <w:r>
+        <w:rPr>
+          <w:lang w:val="en-US"/>
+        </w:rPr>
+        <w:t xml:space="preserve"> a set is a unique collection indexes are unnecessary.</w:t>
+      </w:r>
+    </w:p>
+    <w:p>
+      <w:pPr>
+        <w:rPr>
+          <w:lang w:val="en-US"/>
+        </w:rPr>
+      </w:pPr>
+    </w:p>
+    <w:p>
+      <w:pPr>
+        <w:ind w:left="1410" w:hanging="1410"/>
+        <w:rPr>
+          <w:lang w:val="en-US"/>
+        </w:rPr>
+      </w:pPr>
+      <w:proofErr w:type="gramStart"/>
+      <w:r>
+        <w:rPr>
+          <w:b/>
+          <w:bCs/>
+          <w:lang w:val="en-US"/>
+        </w:rPr>
+        <w:t>.map</w:t>
+      </w:r>
+      <w:proofErr w:type="gramEnd"/>
+      <w:r>
+        <w:rPr>
+          <w:lang w:val="en-US"/>
+        </w:rPr>
+        <w:tab/>
+        <w:t>Creates a new array populated with the results of calling a provided function on every method of the calling array</w:t>
+      </w:r>
+    </w:p>
+    <w:p>
+      <w:pPr>
+        <w:shd w:val="clear" w:color="auto" w:fill="1F1F1F"/>
+        <w:spacing w:after="0" w:line="285" w:lineRule="atLeast"/>
+        <w:rPr>
+          <w:rFonts w:ascii="Consolas" w:eastAsia="Times New Roman" w:hAnsi="Consolas" w:cs="Times New Roman"/>
+          <w:color w:val="CCCCCC"/>
+          <w:kern w:val="0"/>
+          <w:sz w:val="21"/>
+          <w:szCs w:val="21"/>
+          <w:lang w:val="en-US" w:eastAsia="nl-NL"/>
+          <w14:ligatures w14:val="none"/>
+        </w:rPr>
+      </w:pPr>
+      <w:r>
+        <w:rPr>
+          <w:rFonts w:ascii="Consolas" w:eastAsia="Times New Roman" w:hAnsi="Consolas" w:cs="Times New Roman"/>
+          <w:color w:val="569CD6"/>
+          <w:kern w:val="0"/>
+          <w:sz w:val="21"/>
+          <w:szCs w:val="21"/>
+          <w:lang w:val="en-US" w:eastAsia="nl-NL"/>
+          <w14:ligatures w14:val="none"/>
+        </w:rPr>
+        <w:t>const</w:t>
+      </w:r>
+      <w:r>
+        <w:rPr>
+          <w:rFonts w:ascii="Consolas" w:eastAsia="Times New Roman" w:hAnsi="Consolas" w:cs="Times New Roman"/>
+          <w:color w:val="CCCCCC"/>
+          <w:kern w:val="0"/>
+          <w:sz w:val="21"/>
+          <w:szCs w:val="21"/>
+          <w:lang w:val="en-US" w:eastAsia="nl-NL"/>
+          <w14:ligatures w14:val="none"/>
+        </w:rPr>
+        <w:t xml:space="preserve"> </w:t>
+      </w:r>
+      <w:r>
+        <w:rPr>
+          <w:rFonts w:ascii="Consolas" w:eastAsia="Times New Roman" w:hAnsi="Consolas" w:cs="Times New Roman"/>
+          <w:color w:val="4FC1FF"/>
+          <w:kern w:val="0"/>
+          <w:sz w:val="21"/>
+          <w:szCs w:val="21"/>
+          <w:lang w:val="en-US" w:eastAsia="nl-NL"/>
+          <w14:ligatures w14:val="none"/>
+        </w:rPr>
+        <w:t>movementsDescriptions2</w:t>
+      </w:r>
+      <w:r>
+        <w:rPr>
+          <w:rFonts w:ascii="Consolas" w:eastAsia="Times New Roman" w:hAnsi="Consolas" w:cs="Times New Roman"/>
+          <w:color w:val="CCCCCC"/>
+          <w:kern w:val="0"/>
+          <w:sz w:val="21"/>
+          <w:szCs w:val="21"/>
+          <w:lang w:val="en-US" w:eastAsia="nl-NL"/>
+          <w14:ligatures w14:val="none"/>
+        </w:rPr>
+        <w:t xml:space="preserve"> </w:t>
+      </w:r>
+      <w:r>
+        <w:rPr>
+          <w:rFonts w:ascii="Consolas" w:eastAsia="Times New Roman" w:hAnsi="Consolas" w:cs="Times New Roman"/>
+          <w:color w:val="D4D4D4"/>
+          <w:kern w:val="0"/>
+          <w:sz w:val="21"/>
+          <w:szCs w:val="21"/>
+          <w:lang w:val="en-US" w:eastAsia="nl-NL"/>
+          <w14:ligatures w14:val="none"/>
+        </w:rPr>
+        <w:t>=</w:t>
+      </w:r>
+      <w:r>
+        <w:rPr>
+          <w:rFonts w:ascii="Consolas" w:eastAsia="Times New Roman" w:hAnsi="Consolas" w:cs="Times New Roman"/>
+          <w:color w:val="CCCCCC"/>
+          <w:kern w:val="0"/>
+          <w:sz w:val="21"/>
+          <w:szCs w:val="21"/>
+          <w:lang w:val="en-US" w:eastAsia="nl-NL"/>
+          <w14:ligatures w14:val="none"/>
+        </w:rPr>
+        <w:t xml:space="preserve"> </w:t>
+      </w:r>
+      <w:proofErr w:type="spellStart"/>
+      <w:proofErr w:type="gramStart"/>
+      <w:r>
+        <w:rPr>
+          <w:rFonts w:ascii="Consolas" w:eastAsia="Times New Roman" w:hAnsi="Consolas" w:cs="Times New Roman"/>
+          <w:color w:val="4FC1FF"/>
+          <w:kern w:val="0"/>
+          <w:sz w:val="21"/>
+          <w:szCs w:val="21"/>
+          <w:lang w:val="en-US" w:eastAsia="nl-NL"/>
+          <w14:ligatures w14:val="none"/>
+        </w:rPr>
+        <w:t>movements</w:t>
+      </w:r>
+      <w:r>
+        <w:rPr>
+          <w:rFonts w:ascii="Consolas" w:eastAsia="Times New Roman" w:hAnsi="Consolas" w:cs="Times New Roman"/>
+          <w:color w:val="CCCCCC"/>
+          <w:kern w:val="0"/>
+          <w:sz w:val="21"/>
+          <w:szCs w:val="21"/>
+          <w:lang w:val="en-US" w:eastAsia="nl-NL"/>
+          <w14:ligatures w14:val="none"/>
+        </w:rPr>
+        <w:t>.</w:t>
+      </w:r>
+      <w:r>
+        <w:rPr>
+          <w:rFonts w:ascii="Consolas" w:eastAsia="Times New Roman" w:hAnsi="Consolas" w:cs="Times New Roman"/>
+          <w:color w:val="DCDCAA"/>
+          <w:kern w:val="0"/>
+          <w:sz w:val="21"/>
+          <w:szCs w:val="21"/>
+          <w:lang w:val="en-US" w:eastAsia="nl-NL"/>
+          <w14:ligatures w14:val="none"/>
+        </w:rPr>
+        <w:t>map</w:t>
+      </w:r>
+      <w:proofErr w:type="spellEnd"/>
+      <w:r>
+        <w:rPr>
+          <w:rFonts w:ascii="Consolas" w:eastAsia="Times New Roman" w:hAnsi="Consolas" w:cs="Times New Roman"/>
+          <w:color w:val="CCCCCC"/>
+          <w:kern w:val="0"/>
+          <w:sz w:val="21"/>
+          <w:szCs w:val="21"/>
+          <w:lang w:val="en-US" w:eastAsia="nl-NL"/>
+          <w14:ligatures w14:val="none"/>
+        </w:rPr>
+        <w:t>(</w:t>
+      </w:r>
+      <w:proofErr w:type="gramEnd"/>
+      <w:r>
+        <w:rPr>
+          <w:rFonts w:ascii="Consolas" w:eastAsia="Times New Roman" w:hAnsi="Consolas" w:cs="Times New Roman"/>
+          <w:color w:val="CCCCCC"/>
+          <w:kern w:val="0"/>
+          <w:sz w:val="21"/>
+          <w:szCs w:val="21"/>
+          <w:lang w:val="en-US" w:eastAsia="nl-NL"/>
+          <w14:ligatures w14:val="none"/>
+        </w:rPr>
+        <w:t>(</w:t>
+      </w:r>
+      <w:r>
+        <w:rPr>
+          <w:rFonts w:ascii="Consolas" w:eastAsia="Times New Roman" w:hAnsi="Consolas" w:cs="Times New Roman"/>
+          <w:color w:val="9CDCFE"/>
+          <w:kern w:val="0"/>
+          <w:sz w:val="21"/>
+          <w:szCs w:val="21"/>
+          <w:lang w:val="en-US" w:eastAsia="nl-NL"/>
+          <w14:ligatures w14:val="none"/>
+        </w:rPr>
+        <w:t>mov</w:t>
+      </w:r>
+      <w:r>
+        <w:rPr>
+          <w:rFonts w:ascii="Consolas" w:eastAsia="Times New Roman" w:hAnsi="Consolas" w:cs="Times New Roman"/>
+          <w:color w:val="CCCCCC"/>
+          <w:kern w:val="0"/>
+          <w:sz w:val="21"/>
+          <w:szCs w:val="21"/>
+          <w:lang w:val="en-US" w:eastAsia="nl-NL"/>
+          <w14:ligatures w14:val="none"/>
+        </w:rPr>
+        <w:t xml:space="preserve">, </w:t>
+      </w:r>
+      <w:r>
+        <w:rPr>
+          <w:rFonts w:ascii="Consolas" w:eastAsia="Times New Roman" w:hAnsi="Consolas" w:cs="Times New Roman"/>
+          <w:color w:val="9CDCFE"/>
+          <w:kern w:val="0"/>
+          <w:sz w:val="21"/>
+          <w:szCs w:val="21"/>
+          <w:lang w:val="en-US" w:eastAsia="nl-NL"/>
+          <w14:ligatures w14:val="none"/>
+        </w:rPr>
+        <w:t>i</w:t>
+      </w:r>
+      <w:r>
+        <w:rPr>
+          <w:rFonts w:ascii="Consolas" w:eastAsia="Times New Roman" w:hAnsi="Consolas" w:cs="Times New Roman"/>
+          <w:color w:val="CCCCCC"/>
+          <w:kern w:val="0"/>
+          <w:sz w:val="21"/>
+          <w:szCs w:val="21"/>
+          <w:lang w:val="en-US" w:eastAsia="nl-NL"/>
+          <w14:ligatures w14:val="none"/>
+        </w:rPr>
+        <w:t xml:space="preserve">, </w:t>
+      </w:r>
+      <w:proofErr w:type="spellStart"/>
+      <w:r>
+        <w:rPr>
+          <w:rFonts w:ascii="Consolas" w:eastAsia="Times New Roman" w:hAnsi="Consolas" w:cs="Times New Roman"/>
+          <w:color w:val="9CDCFE"/>
+          <w:kern w:val="0"/>
+          <w:sz w:val="21"/>
+          <w:szCs w:val="21"/>
+          <w:lang w:val="en-US" w:eastAsia="nl-NL"/>
+          <w14:ligatures w14:val="none"/>
+        </w:rPr>
+        <w:t>arr</w:t>
+      </w:r>
+      <w:proofErr w:type="spellEnd"/>
+      <w:r>
+        <w:rPr>
+          <w:rFonts w:ascii="Consolas" w:eastAsia="Times New Roman" w:hAnsi="Consolas" w:cs="Times New Roman"/>
+          <w:color w:val="CCCCCC"/>
+          <w:kern w:val="0"/>
+          <w:sz w:val="21"/>
+          <w:szCs w:val="21"/>
+          <w:lang w:val="en-US" w:eastAsia="nl-NL"/>
+          <w14:ligatures w14:val="none"/>
+        </w:rPr>
+        <w:t xml:space="preserve">) </w:t>
+      </w:r>
+      <w:r>
+        <w:rPr>
+          <w:rFonts w:ascii="Consolas" w:eastAsia="Times New Roman" w:hAnsi="Consolas" w:cs="Times New Roman"/>
+          <w:color w:val="569CD6"/>
+          <w:kern w:val="0"/>
+          <w:sz w:val="21"/>
+          <w:szCs w:val="21"/>
+          <w:lang w:val="en-US" w:eastAsia="nl-NL"/>
+          <w14:ligatures w14:val="none"/>
+        </w:rPr>
+        <w:t>=&gt;</w:t>
+      </w:r>
+      <w:r>
+        <w:rPr>
+          <w:rFonts w:ascii="Consolas" w:eastAsia="Times New Roman" w:hAnsi="Consolas" w:cs="Times New Roman"/>
+          <w:color w:val="CCCCCC"/>
+          <w:kern w:val="0"/>
+          <w:sz w:val="21"/>
+          <w:szCs w:val="21"/>
+          <w:lang w:val="en-US" w:eastAsia="nl-NL"/>
+          <w14:ligatures w14:val="none"/>
+        </w:rPr>
+        <w:t xml:space="preserve"> {</w:t>
+      </w:r>
+    </w:p>
+    <w:p>
+      <w:pPr>
+        <w:shd w:val="clear" w:color="auto" w:fill="1F1F1F"/>
+        <w:spacing w:after="0" w:line="285" w:lineRule="atLeast"/>
+        <w:rPr>
+          <w:rFonts w:ascii="Consolas" w:eastAsia="Times New Roman" w:hAnsi="Consolas" w:cs="Times New Roman"/>
+          <w:color w:val="CCCCCC"/>
+          <w:kern w:val="0"/>
+          <w:sz w:val="21"/>
+          <w:szCs w:val="21"/>
+          <w:lang w:val="en-US" w:eastAsia="nl-NL"/>
+          <w14:ligatures w14:val="none"/>
+        </w:rPr>
+      </w:pPr>
+      <w:r>
+        <w:rPr>
+          <w:rFonts w:ascii="Consolas" w:eastAsia="Times New Roman" w:hAnsi="Consolas" w:cs="Times New Roman"/>
+          <w:color w:val="CCCCCC"/>
+          <w:kern w:val="0"/>
+          <w:sz w:val="21"/>
+          <w:szCs w:val="21"/>
+          <w:lang w:val="en-US" w:eastAsia="nl-NL"/>
+          <w14:ligatures w14:val="none"/>
+        </w:rPr>
+        <w:t xml:space="preserve">  </w:t>
+      </w:r>
+      <w:r>
+        <w:rPr>
+          <w:rFonts w:ascii="Consolas" w:eastAsia="Times New Roman" w:hAnsi="Consolas" w:cs="Times New Roman"/>
+          <w:color w:val="C586C0"/>
+          <w:kern w:val="0"/>
+          <w:sz w:val="21"/>
+          <w:szCs w:val="21"/>
+          <w:lang w:val="en-US" w:eastAsia="nl-NL"/>
+          <w14:ligatures w14:val="none"/>
+        </w:rPr>
+        <w:t>return</w:t>
+      </w:r>
+      <w:r>
+        <w:rPr>
+          <w:rFonts w:ascii="Consolas" w:eastAsia="Times New Roman" w:hAnsi="Consolas" w:cs="Times New Roman"/>
+          <w:color w:val="CCCCCC"/>
+          <w:kern w:val="0"/>
+          <w:sz w:val="21"/>
+          <w:szCs w:val="21"/>
+          <w:lang w:val="en-US" w:eastAsia="nl-NL"/>
+          <w14:ligatures w14:val="none"/>
+        </w:rPr>
+        <w:t xml:space="preserve"> </w:t>
+      </w:r>
+      <w:r>
+        <w:rPr>
+          <w:rFonts w:ascii="Consolas" w:eastAsia="Times New Roman" w:hAnsi="Consolas" w:cs="Times New Roman"/>
+          <w:color w:val="CE9178"/>
+          <w:kern w:val="0"/>
+          <w:sz w:val="21"/>
+          <w:szCs w:val="21"/>
+          <w:lang w:val="en-US" w:eastAsia="nl-NL"/>
+          <w14:ligatures w14:val="none"/>
+        </w:rPr>
+        <w:t xml:space="preserve">`Movement </w:t>
+      </w:r>
+      <w:r>
+        <w:rPr>
+          <w:rFonts w:ascii="Consolas" w:eastAsia="Times New Roman" w:hAnsi="Consolas" w:cs="Times New Roman"/>
+          <w:color w:val="569CD6"/>
+          <w:kern w:val="0"/>
+          <w:sz w:val="21"/>
+          <w:szCs w:val="21"/>
+          <w:lang w:val="en-US" w:eastAsia="nl-NL"/>
+          <w14:ligatures w14:val="none"/>
+        </w:rPr>
+        <w:t>${</w:t>
+      </w:r>
+      <w:r>
+        <w:rPr>
+          <w:rFonts w:ascii="Consolas" w:eastAsia="Times New Roman" w:hAnsi="Consolas" w:cs="Times New Roman"/>
+          <w:color w:val="9CDCFE"/>
+          <w:kern w:val="0"/>
+          <w:sz w:val="21"/>
+          <w:szCs w:val="21"/>
+          <w:lang w:val="en-US" w:eastAsia="nl-NL"/>
+          <w14:ligatures w14:val="none"/>
+        </w:rPr>
+        <w:t>i</w:t>
+      </w:r>
+      <w:r>
+        <w:rPr>
+          <w:rFonts w:ascii="Consolas" w:eastAsia="Times New Roman" w:hAnsi="Consolas" w:cs="Times New Roman"/>
+          <w:color w:val="D4D4D4"/>
+          <w:kern w:val="0"/>
+          <w:sz w:val="21"/>
+          <w:szCs w:val="21"/>
+          <w:lang w:val="en-US" w:eastAsia="nl-NL"/>
+          <w14:ligatures w14:val="none"/>
+        </w:rPr>
+        <w:t>+</w:t>
+      </w:r>
+      <w:r>
+        <w:rPr>
+          <w:rFonts w:ascii="Consolas" w:eastAsia="Times New Roman" w:hAnsi="Consolas" w:cs="Times New Roman"/>
+          <w:color w:val="B5CEA8"/>
+          <w:kern w:val="0"/>
+          <w:sz w:val="21"/>
+          <w:szCs w:val="21"/>
+          <w:lang w:val="en-US" w:eastAsia="nl-NL"/>
+          <w14:ligatures w14:val="none"/>
+        </w:rPr>
+        <w:t>1</w:t>
+      </w:r>
+      <w:r>
+        <w:rPr>
+          <w:rFonts w:ascii="Consolas" w:eastAsia="Times New Roman" w:hAnsi="Consolas" w:cs="Times New Roman"/>
+          <w:color w:val="569CD6"/>
+          <w:kern w:val="0"/>
+          <w:sz w:val="21"/>
+          <w:szCs w:val="21"/>
+          <w:lang w:val="en-US" w:eastAsia="nl-NL"/>
+          <w14:ligatures w14:val="none"/>
+        </w:rPr>
+        <w:t>}</w:t>
+      </w:r>
+      <w:r>
+        <w:rPr>
+          <w:rFonts w:ascii="Consolas" w:eastAsia="Times New Roman" w:hAnsi="Consolas" w:cs="Times New Roman"/>
+          <w:color w:val="CE9178"/>
+          <w:kern w:val="0"/>
+          <w:sz w:val="21"/>
+          <w:szCs w:val="21"/>
+          <w:lang w:val="en-US" w:eastAsia="nl-NL"/>
+          <w14:ligatures w14:val="none"/>
+        </w:rPr>
+        <w:t xml:space="preserve"> You </w:t>
+      </w:r>
+      <w:r>
+        <w:rPr>
+          <w:rFonts w:ascii="Consolas" w:eastAsia="Times New Roman" w:hAnsi="Consolas" w:cs="Times New Roman"/>
+          <w:color w:val="569CD6"/>
+          <w:kern w:val="0"/>
+          <w:sz w:val="21"/>
+          <w:szCs w:val="21"/>
+          <w:lang w:val="en-US" w:eastAsia="nl-NL"/>
+          <w14:ligatures w14:val="none"/>
+        </w:rPr>
+        <w:t>${</w:t>
+      </w:r>
+      <w:r>
+        <w:rPr>
+          <w:rFonts w:ascii="Consolas" w:eastAsia="Times New Roman" w:hAnsi="Consolas" w:cs="Times New Roman"/>
+          <w:color w:val="9CDCFE"/>
+          <w:kern w:val="0"/>
+          <w:sz w:val="21"/>
+          <w:szCs w:val="21"/>
+          <w:lang w:val="en-US" w:eastAsia="nl-NL"/>
+          <w14:ligatures w14:val="none"/>
+        </w:rPr>
+        <w:t>mov</w:t>
+      </w:r>
+      <w:r>
+        <w:rPr>
+          <w:rFonts w:ascii="Consolas" w:eastAsia="Times New Roman" w:hAnsi="Consolas" w:cs="Times New Roman"/>
+          <w:color w:val="D4D4D4"/>
+          <w:kern w:val="0"/>
+          <w:sz w:val="21"/>
+          <w:szCs w:val="21"/>
+          <w:lang w:val="en-US" w:eastAsia="nl-NL"/>
+          <w14:ligatures w14:val="none"/>
+        </w:rPr>
+        <w:t xml:space="preserve"> &gt;= </w:t>
+      </w:r>
+      <w:proofErr w:type="gramStart"/>
+      <w:r>
+        <w:rPr>
+          <w:rFonts w:ascii="Consolas" w:eastAsia="Times New Roman" w:hAnsi="Consolas" w:cs="Times New Roman"/>
+          <w:color w:val="B5CEA8"/>
+          <w:kern w:val="0"/>
+          <w:sz w:val="21"/>
+          <w:szCs w:val="21"/>
+          <w:lang w:val="en-US" w:eastAsia="nl-NL"/>
+          <w14:ligatures w14:val="none"/>
+        </w:rPr>
+        <w:t>0</w:t>
+      </w:r>
+      <w:r>
+        <w:rPr>
+          <w:rFonts w:ascii="Consolas" w:eastAsia="Times New Roman" w:hAnsi="Consolas" w:cs="Times New Roman"/>
+          <w:color w:val="D4D4D4"/>
+          <w:kern w:val="0"/>
+          <w:sz w:val="21"/>
+          <w:szCs w:val="21"/>
+          <w:lang w:val="en-US" w:eastAsia="nl-NL"/>
+          <w14:ligatures w14:val="none"/>
+        </w:rPr>
+        <w:t xml:space="preserve"> ?</w:t>
+      </w:r>
+      <w:proofErr w:type="gramEnd"/>
+      <w:r>
+        <w:rPr>
+          <w:rFonts w:ascii="Consolas" w:eastAsia="Times New Roman" w:hAnsi="Consolas" w:cs="Times New Roman"/>
+          <w:color w:val="D4D4D4"/>
+          <w:kern w:val="0"/>
+          <w:sz w:val="21"/>
+          <w:szCs w:val="21"/>
+          <w:lang w:val="en-US" w:eastAsia="nl-NL"/>
+          <w14:ligatures w14:val="none"/>
+        </w:rPr>
+        <w:t xml:space="preserve"> </w:t>
+      </w:r>
+      <w:r>
+        <w:rPr>
+          <w:rFonts w:ascii="Consolas" w:eastAsia="Times New Roman" w:hAnsi="Consolas" w:cs="Times New Roman"/>
+          <w:color w:val="CE9178"/>
+          <w:kern w:val="0"/>
+          <w:sz w:val="21"/>
+          <w:szCs w:val="21"/>
+          <w:lang w:val="en-US" w:eastAsia="nl-NL"/>
+          <w14:ligatures w14:val="none"/>
+        </w:rPr>
+        <w:t>`deposited</w:t>
+      </w:r>
+      <w:proofErr w:type="gramStart"/>
+      <w:r>
+        <w:rPr>
+          <w:rFonts w:ascii="Consolas" w:eastAsia="Times New Roman" w:hAnsi="Consolas" w:cs="Times New Roman"/>
+          <w:color w:val="CE9178"/>
+          <w:kern w:val="0"/>
+          <w:sz w:val="21"/>
+          <w:szCs w:val="21"/>
+          <w:lang w:val="en-US" w:eastAsia="nl-NL"/>
+          <w14:ligatures w14:val="none"/>
+        </w:rPr>
+        <w:t>`</w:t>
+      </w:r>
+      <w:r>
+        <w:rPr>
+          <w:rFonts w:ascii="Consolas" w:eastAsia="Times New Roman" w:hAnsi="Consolas" w:cs="Times New Roman"/>
+          <w:color w:val="D4D4D4"/>
+          <w:kern w:val="0"/>
+          <w:sz w:val="21"/>
+          <w:szCs w:val="21"/>
+          <w:lang w:val="en-US" w:eastAsia="nl-NL"/>
+          <w14:ligatures w14:val="none"/>
+        </w:rPr>
+        <w:t xml:space="preserve"> :</w:t>
+      </w:r>
+      <w:proofErr w:type="gramEnd"/>
+      <w:r>
+        <w:rPr>
+          <w:rFonts w:ascii="Consolas" w:eastAsia="Times New Roman" w:hAnsi="Consolas" w:cs="Times New Roman"/>
+          <w:color w:val="D4D4D4"/>
+          <w:kern w:val="0"/>
+          <w:sz w:val="21"/>
+          <w:szCs w:val="21"/>
+          <w:lang w:val="en-US" w:eastAsia="nl-NL"/>
+          <w14:ligatures w14:val="none"/>
+        </w:rPr>
+        <w:t xml:space="preserve"> </w:t>
+      </w:r>
+      <w:r>
+        <w:rPr>
+          <w:rFonts w:ascii="Consolas" w:eastAsia="Times New Roman" w:hAnsi="Consolas" w:cs="Times New Roman"/>
+          <w:color w:val="CE9178"/>
+          <w:kern w:val="0"/>
+          <w:sz w:val="21"/>
+          <w:szCs w:val="21"/>
+          <w:lang w:val="en-US" w:eastAsia="nl-NL"/>
+          <w14:ligatures w14:val="none"/>
+        </w:rPr>
+        <w:t>`withdrew`</w:t>
+      </w:r>
+      <w:r>
+        <w:rPr>
+          <w:rFonts w:ascii="Consolas" w:eastAsia="Times New Roman" w:hAnsi="Consolas" w:cs="Times New Roman"/>
+          <w:color w:val="569CD6"/>
+          <w:kern w:val="0"/>
+          <w:sz w:val="21"/>
+          <w:szCs w:val="21"/>
+          <w:lang w:val="en-US" w:eastAsia="nl-NL"/>
+          <w14:ligatures w14:val="none"/>
+        </w:rPr>
+        <w:t>}</w:t>
+      </w:r>
+      <w:r>
+        <w:rPr>
+          <w:rFonts w:ascii="Consolas" w:eastAsia="Times New Roman" w:hAnsi="Consolas" w:cs="Times New Roman"/>
+          <w:color w:val="CE9178"/>
+          <w:kern w:val="0"/>
+          <w:sz w:val="21"/>
+          <w:szCs w:val="21"/>
+          <w:lang w:val="en-US" w:eastAsia="nl-NL"/>
+          <w14:ligatures w14:val="none"/>
+        </w:rPr>
+        <w:t xml:space="preserve"> </w:t>
+      </w:r>
+      <w:r>
+        <w:rPr>
+          <w:rFonts w:ascii="Consolas" w:eastAsia="Times New Roman" w:hAnsi="Consolas" w:cs="Times New Roman"/>
+          <w:color w:val="569CD6"/>
+          <w:kern w:val="0"/>
+          <w:sz w:val="21"/>
+          <w:szCs w:val="21"/>
+          <w:lang w:val="en-US" w:eastAsia="nl-NL"/>
+          <w14:ligatures w14:val="none"/>
+        </w:rPr>
+        <w:t>${</w:t>
+      </w:r>
+      <w:proofErr w:type="spellStart"/>
+      <w:r>
+        <w:rPr>
+          <w:rFonts w:ascii="Consolas" w:eastAsia="Times New Roman" w:hAnsi="Consolas" w:cs="Times New Roman"/>
+          <w:color w:val="9CDCFE"/>
+          <w:kern w:val="0"/>
+          <w:sz w:val="21"/>
+          <w:szCs w:val="21"/>
+          <w:lang w:val="en-US" w:eastAsia="nl-NL"/>
+          <w14:ligatures w14:val="none"/>
+        </w:rPr>
+        <w:t>Math</w:t>
+      </w:r>
+      <w:r>
+        <w:rPr>
+          <w:rFonts w:ascii="Consolas" w:eastAsia="Times New Roman" w:hAnsi="Consolas" w:cs="Times New Roman"/>
+          <w:color w:val="D4D4D4"/>
+          <w:kern w:val="0"/>
+          <w:sz w:val="21"/>
+          <w:szCs w:val="21"/>
+          <w:lang w:val="en-US" w:eastAsia="nl-NL"/>
+          <w14:ligatures w14:val="none"/>
+        </w:rPr>
+        <w:t>.</w:t>
+      </w:r>
+      <w:r>
+        <w:rPr>
+          <w:rFonts w:ascii="Consolas" w:eastAsia="Times New Roman" w:hAnsi="Consolas" w:cs="Times New Roman"/>
+          <w:color w:val="DCDCAA"/>
+          <w:kern w:val="0"/>
+          <w:sz w:val="21"/>
+          <w:szCs w:val="21"/>
+          <w:lang w:val="en-US" w:eastAsia="nl-NL"/>
+          <w14:ligatures w14:val="none"/>
+        </w:rPr>
+        <w:t>abs</w:t>
+      </w:r>
+      <w:proofErr w:type="spellEnd"/>
+      <w:r>
+        <w:rPr>
+          <w:rFonts w:ascii="Consolas" w:eastAsia="Times New Roman" w:hAnsi="Consolas" w:cs="Times New Roman"/>
+          <w:color w:val="D4D4D4"/>
+          <w:kern w:val="0"/>
+          <w:sz w:val="21"/>
+          <w:szCs w:val="21"/>
+          <w:lang w:val="en-US" w:eastAsia="nl-NL"/>
+          <w14:ligatures w14:val="none"/>
+        </w:rPr>
+        <w:t>(</w:t>
+      </w:r>
+      <w:r>
+        <w:rPr>
+          <w:rFonts w:ascii="Consolas" w:eastAsia="Times New Roman" w:hAnsi="Consolas" w:cs="Times New Roman"/>
+          <w:color w:val="9CDCFE"/>
+          <w:kern w:val="0"/>
+          <w:sz w:val="21"/>
+          <w:szCs w:val="21"/>
+          <w:lang w:val="en-US" w:eastAsia="nl-NL"/>
+          <w14:ligatures w14:val="none"/>
+        </w:rPr>
+        <w:t>mov</w:t>
+      </w:r>
+      <w:r>
+        <w:rPr>
+          <w:rFonts w:ascii="Consolas" w:eastAsia="Times New Roman" w:hAnsi="Consolas" w:cs="Times New Roman"/>
+          <w:color w:val="D4D4D4"/>
+          <w:kern w:val="0"/>
+          <w:sz w:val="21"/>
+          <w:szCs w:val="21"/>
+          <w:lang w:val="en-US" w:eastAsia="nl-NL"/>
+          <w14:ligatures w14:val="none"/>
+        </w:rPr>
+        <w:t>)</w:t>
+      </w:r>
+      <w:r>
+        <w:rPr>
+          <w:rFonts w:ascii="Consolas" w:eastAsia="Times New Roman" w:hAnsi="Consolas" w:cs="Times New Roman"/>
+          <w:color w:val="569CD6"/>
+          <w:kern w:val="0"/>
+          <w:sz w:val="21"/>
+          <w:szCs w:val="21"/>
+          <w:lang w:val="en-US" w:eastAsia="nl-NL"/>
+          <w14:ligatures w14:val="none"/>
+        </w:rPr>
+        <w:t>}</w:t>
+      </w:r>
+      <w:r>
+        <w:rPr>
+          <w:rFonts w:ascii="Consolas" w:eastAsia="Times New Roman" w:hAnsi="Consolas" w:cs="Times New Roman"/>
+          <w:color w:val="CE9178"/>
+          <w:kern w:val="0"/>
+          <w:sz w:val="21"/>
+          <w:szCs w:val="21"/>
+          <w:lang w:val="en-US" w:eastAsia="nl-NL"/>
+          <w14:ligatures w14:val="none"/>
+        </w:rPr>
+        <w:t>`</w:t>
+      </w:r>
+    </w:p>
+    <w:p>
+      <w:pPr>
+        <w:shd w:val="clear" w:color="auto" w:fill="1F1F1F"/>
+        <w:spacing w:after="0" w:line="285" w:lineRule="atLeast"/>
+        <w:rPr>
+          <w:rFonts w:ascii="Consolas" w:eastAsia="Times New Roman" w:hAnsi="Consolas" w:cs="Times New Roman"/>
+          <w:color w:val="CCCCCC"/>
+          <w:kern w:val="0"/>
+          <w:sz w:val="21"/>
+          <w:szCs w:val="21"/>
+          <w:lang w:val="en-US" w:eastAsia="nl-NL"/>
+          <w14:ligatures w14:val="none"/>
+        </w:rPr>
+      </w:pPr>
+      <w:r>
+        <w:rPr>
+          <w:rFonts w:ascii="Consolas" w:eastAsia="Times New Roman" w:hAnsi="Consolas" w:cs="Times New Roman"/>
+          <w:color w:val="CCCCCC"/>
+          <w:kern w:val="0"/>
+          <w:sz w:val="21"/>
+          <w:szCs w:val="21"/>
+          <w:lang w:val="en-US" w:eastAsia="nl-NL"/>
+          <w14:ligatures w14:val="none"/>
+        </w:rPr>
+        <w:t>});</w:t>
+      </w:r>
+    </w:p>
+    <w:p>
+      <w:pPr>
+        <w:rPr>
+          <w:lang w:val="en-US"/>
+        </w:rPr>
+      </w:pPr>
+      <w:r>
+        <w:rPr>
+          <w:lang w:val="en-US"/>
+        </w:rPr>
+        <w:t xml:space="preserve">Returns a string using index for sequence number. And decides </w:t>
+      </w:r>
+      <w:proofErr w:type="spellStart"/>
+      <w:r>
+        <w:rPr>
+          <w:lang w:val="en-US"/>
+        </w:rPr>
+        <w:t>wether</w:t>
+      </w:r>
+      <w:proofErr w:type="spellEnd"/>
+      <w:r>
+        <w:rPr>
+          <w:lang w:val="en-US"/>
+        </w:rPr>
+        <w:t xml:space="preserve"> the value is positive of </w:t>
+      </w:r>
+      <w:proofErr w:type="spellStart"/>
+      <w:r>
+        <w:rPr>
+          <w:lang w:val="en-US"/>
+        </w:rPr>
+        <w:t>negatice</w:t>
+      </w:r>
+      <w:proofErr w:type="spellEnd"/>
+      <w:r>
+        <w:rPr>
+          <w:lang w:val="en-US"/>
+        </w:rPr>
+        <w:t xml:space="preserve"> and uses </w:t>
+      </w:r>
+      <w:r>
+        <w:rPr>
+          <w:lang w:val="en-US"/>
+        </w:rPr>
+        <w:t xml:space="preserve">if else statement to decide depo or </w:t>
+      </w:r>
+      <w:proofErr w:type="spellStart"/>
+      <w:r>
+        <w:rPr>
+          <w:lang w:val="en-US"/>
+        </w:rPr>
+        <w:t>withdr</w:t>
+      </w:r>
+      <w:proofErr w:type="spellEnd"/>
+      <w:r>
+        <w:rPr>
+          <w:lang w:val="en-US"/>
+        </w:rPr>
+        <w:t>.</w:t>
+      </w:r>
+      <w:r>
+        <w:rPr>
+          <w:lang w:val="en-US"/>
+        </w:rPr>
+        <w:t xml:space="preserve"> </w:t>
+      </w:r>
+    </w:p>
+    <w:p>
+      <w:pPr>
+        <w:ind w:left="1410" w:hanging="1410"/>
+        <w:rPr>
+          <w:lang w:val="en-US"/>
+        </w:rPr>
+      </w:pPr>
+      <w:proofErr w:type="gramStart"/>
+      <w:r>
+        <w:rPr>
+          <w:b/>
+          <w:bCs/>
+          <w:lang w:val="en-US"/>
+        </w:rPr>
+        <w:t>.filter</w:t>
+      </w:r>
+      <w:proofErr w:type="gramEnd"/>
+      <w:r>
+        <w:rPr>
+          <w:lang w:val="en-US"/>
+        </w:rPr>
+        <w:tab/>
+      </w:r>
+      <w:r>
+        <w:rPr>
+          <w:lang w:val="en-US"/>
+        </w:rPr>
+        <w:tab/>
+        <w:t xml:space="preserve">creates a </w:t>
+      </w:r>
+      <w:r>
+        <w:rPr>
+          <w:b/>
+          <w:bCs/>
+          <w:lang w:val="en-US"/>
+        </w:rPr>
+        <w:t>shallow</w:t>
+      </w:r>
+      <w:r>
+        <w:rPr>
+          <w:lang w:val="en-US"/>
+        </w:rPr>
+        <w:t xml:space="preserve"> copy of a portion of the given array, filtered down to just the elements that pass the test implemented by the provided function.</w:t>
+      </w:r>
+    </w:p>
+    <w:p>
+      <w:pPr>
+        <w:shd w:val="clear" w:color="auto" w:fill="1F1F1F"/>
+        <w:spacing w:after="0" w:line="285" w:lineRule="atLeast"/>
+        <w:rPr>
+          <w:rFonts w:ascii="Consolas" w:eastAsia="Times New Roman" w:hAnsi="Consolas" w:cs="Times New Roman"/>
+          <w:color w:val="CCCCCC"/>
+          <w:kern w:val="0"/>
+          <w:sz w:val="21"/>
+          <w:szCs w:val="21"/>
+          <w:lang w:val="en-US" w:eastAsia="nl-NL"/>
+          <w14:ligatures w14:val="none"/>
+        </w:rPr>
+      </w:pPr>
+      <w:r>
+        <w:rPr>
+          <w:rFonts w:ascii="Consolas" w:eastAsia="Times New Roman" w:hAnsi="Consolas" w:cs="Times New Roman"/>
+          <w:color w:val="569CD6"/>
+          <w:kern w:val="0"/>
+          <w:sz w:val="21"/>
+          <w:szCs w:val="21"/>
+          <w:lang w:val="en-US" w:eastAsia="nl-NL"/>
+          <w14:ligatures w14:val="none"/>
+        </w:rPr>
+        <w:t>const</w:t>
+      </w:r>
+      <w:r>
+        <w:rPr>
+          <w:rFonts w:ascii="Consolas" w:eastAsia="Times New Roman" w:hAnsi="Consolas" w:cs="Times New Roman"/>
+          <w:color w:val="CCCCCC"/>
+          <w:kern w:val="0"/>
+          <w:sz w:val="21"/>
+          <w:szCs w:val="21"/>
+          <w:lang w:val="en-US" w:eastAsia="nl-NL"/>
+          <w14:ligatures w14:val="none"/>
+        </w:rPr>
+        <w:t xml:space="preserve"> </w:t>
+      </w:r>
+      <w:r>
+        <w:rPr>
+          <w:rFonts w:ascii="Consolas" w:eastAsia="Times New Roman" w:hAnsi="Consolas" w:cs="Times New Roman"/>
+          <w:color w:val="4FC1FF"/>
+          <w:kern w:val="0"/>
+          <w:sz w:val="21"/>
+          <w:szCs w:val="21"/>
+          <w:lang w:val="en-US" w:eastAsia="nl-NL"/>
+          <w14:ligatures w14:val="none"/>
+        </w:rPr>
+        <w:t>withdrawals</w:t>
+      </w:r>
+      <w:r>
+        <w:rPr>
+          <w:rFonts w:ascii="Consolas" w:eastAsia="Times New Roman" w:hAnsi="Consolas" w:cs="Times New Roman"/>
+          <w:color w:val="CCCCCC"/>
+          <w:kern w:val="0"/>
+          <w:sz w:val="21"/>
+          <w:szCs w:val="21"/>
+          <w:lang w:val="en-US" w:eastAsia="nl-NL"/>
+          <w14:ligatures w14:val="none"/>
+        </w:rPr>
+        <w:t xml:space="preserve"> </w:t>
+      </w:r>
+      <w:r>
+        <w:rPr>
+          <w:rFonts w:ascii="Consolas" w:eastAsia="Times New Roman" w:hAnsi="Consolas" w:cs="Times New Roman"/>
+          <w:color w:val="D4D4D4"/>
+          <w:kern w:val="0"/>
+          <w:sz w:val="21"/>
+          <w:szCs w:val="21"/>
+          <w:lang w:val="en-US" w:eastAsia="nl-NL"/>
+          <w14:ligatures w14:val="none"/>
+        </w:rPr>
+        <w:t>=</w:t>
+      </w:r>
+      <w:r>
+        <w:rPr>
+          <w:rFonts w:ascii="Consolas" w:eastAsia="Times New Roman" w:hAnsi="Consolas" w:cs="Times New Roman"/>
+          <w:color w:val="CCCCCC"/>
+          <w:kern w:val="0"/>
+          <w:sz w:val="21"/>
+          <w:szCs w:val="21"/>
+          <w:lang w:val="en-US" w:eastAsia="nl-NL"/>
+          <w14:ligatures w14:val="none"/>
+        </w:rPr>
+        <w:t xml:space="preserve"> </w:t>
+      </w:r>
+      <w:proofErr w:type="spellStart"/>
+      <w:proofErr w:type="gramStart"/>
+      <w:r>
+        <w:rPr>
+          <w:rFonts w:ascii="Consolas" w:eastAsia="Times New Roman" w:hAnsi="Consolas" w:cs="Times New Roman"/>
+          <w:color w:val="4FC1FF"/>
+          <w:kern w:val="0"/>
+          <w:sz w:val="21"/>
+          <w:szCs w:val="21"/>
+          <w:lang w:val="en-US" w:eastAsia="nl-NL"/>
+          <w14:ligatures w14:val="none"/>
+        </w:rPr>
+        <w:t>movements</w:t>
+      </w:r>
+      <w:r>
+        <w:rPr>
+          <w:rFonts w:ascii="Consolas" w:eastAsia="Times New Roman" w:hAnsi="Consolas" w:cs="Times New Roman"/>
+          <w:color w:val="CCCCCC"/>
+          <w:kern w:val="0"/>
+          <w:sz w:val="21"/>
+          <w:szCs w:val="21"/>
+          <w:lang w:val="en-US" w:eastAsia="nl-NL"/>
+          <w14:ligatures w14:val="none"/>
+        </w:rPr>
+        <w:t>.</w:t>
+      </w:r>
+      <w:r>
+        <w:rPr>
+          <w:rFonts w:ascii="Consolas" w:eastAsia="Times New Roman" w:hAnsi="Consolas" w:cs="Times New Roman"/>
+          <w:color w:val="DCDCAA"/>
+          <w:kern w:val="0"/>
+          <w:sz w:val="21"/>
+          <w:szCs w:val="21"/>
+          <w:lang w:val="en-US" w:eastAsia="nl-NL"/>
+          <w14:ligatures w14:val="none"/>
+        </w:rPr>
+        <w:t>filter</w:t>
+      </w:r>
+      <w:proofErr w:type="spellEnd"/>
+      <w:proofErr w:type="gramEnd"/>
+      <w:r>
+        <w:rPr>
+          <w:rFonts w:ascii="Consolas" w:eastAsia="Times New Roman" w:hAnsi="Consolas" w:cs="Times New Roman"/>
+          <w:color w:val="CCCCCC"/>
+          <w:kern w:val="0"/>
+          <w:sz w:val="21"/>
+          <w:szCs w:val="21"/>
+          <w:lang w:val="en-US" w:eastAsia="nl-NL"/>
+          <w14:ligatures w14:val="none"/>
+        </w:rPr>
+        <w:t>(</w:t>
+      </w:r>
+    </w:p>
+    <w:p>
+      <w:pPr>
+        <w:shd w:val="clear" w:color="auto" w:fill="1F1F1F"/>
+        <w:spacing w:after="0" w:line="285" w:lineRule="atLeast"/>
+        <w:rPr>
+          <w:rFonts w:ascii="Consolas" w:eastAsia="Times New Roman" w:hAnsi="Consolas" w:cs="Times New Roman"/>
+          <w:color w:val="CCCCCC"/>
+          <w:kern w:val="0"/>
+          <w:sz w:val="21"/>
+          <w:szCs w:val="21"/>
+          <w:lang w:val="en-US" w:eastAsia="nl-NL"/>
+          <w14:ligatures w14:val="none"/>
+        </w:rPr>
+      </w:pPr>
+      <w:r>
+        <w:rPr>
+          <w:rFonts w:ascii="Consolas" w:eastAsia="Times New Roman" w:hAnsi="Consolas" w:cs="Times New Roman"/>
+          <w:color w:val="CCCCCC"/>
+          <w:kern w:val="0"/>
+          <w:sz w:val="21"/>
+          <w:szCs w:val="21"/>
+          <w:lang w:val="en-US" w:eastAsia="nl-NL"/>
+          <w14:ligatures w14:val="none"/>
+        </w:rPr>
+        <w:t xml:space="preserve">  </w:t>
+      </w:r>
+      <w:r>
+        <w:rPr>
+          <w:rFonts w:ascii="Consolas" w:eastAsia="Times New Roman" w:hAnsi="Consolas" w:cs="Times New Roman"/>
+          <w:color w:val="9CDCFE"/>
+          <w:kern w:val="0"/>
+          <w:sz w:val="21"/>
+          <w:szCs w:val="21"/>
+          <w:lang w:val="en-US" w:eastAsia="nl-NL"/>
+          <w14:ligatures w14:val="none"/>
+        </w:rPr>
+        <w:t>mov</w:t>
+      </w:r>
+      <w:r>
+        <w:rPr>
+          <w:rFonts w:ascii="Consolas" w:eastAsia="Times New Roman" w:hAnsi="Consolas" w:cs="Times New Roman"/>
+          <w:color w:val="CCCCCC"/>
+          <w:kern w:val="0"/>
+          <w:sz w:val="21"/>
+          <w:szCs w:val="21"/>
+          <w:lang w:val="en-US" w:eastAsia="nl-NL"/>
+          <w14:ligatures w14:val="none"/>
+        </w:rPr>
+        <w:t xml:space="preserve"> </w:t>
+      </w:r>
+      <w:r>
+        <w:rPr>
+          <w:rFonts w:ascii="Consolas" w:eastAsia="Times New Roman" w:hAnsi="Consolas" w:cs="Times New Roman"/>
+          <w:color w:val="569CD6"/>
+          <w:kern w:val="0"/>
+          <w:sz w:val="21"/>
+          <w:szCs w:val="21"/>
+          <w:lang w:val="en-US" w:eastAsia="nl-NL"/>
+          <w14:ligatures w14:val="none"/>
+        </w:rPr>
+        <w:t>=&gt;</w:t>
+      </w:r>
+      <w:r>
+        <w:rPr>
+          <w:rFonts w:ascii="Consolas" w:eastAsia="Times New Roman" w:hAnsi="Consolas" w:cs="Times New Roman"/>
+          <w:color w:val="CCCCCC"/>
+          <w:kern w:val="0"/>
+          <w:sz w:val="21"/>
+          <w:szCs w:val="21"/>
+          <w:lang w:val="en-US" w:eastAsia="nl-NL"/>
+          <w14:ligatures w14:val="none"/>
+        </w:rPr>
+        <w:t xml:space="preserve"> </w:t>
+      </w:r>
+      <w:r>
+        <w:rPr>
+          <w:rFonts w:ascii="Consolas" w:eastAsia="Times New Roman" w:hAnsi="Consolas" w:cs="Times New Roman"/>
+          <w:color w:val="9CDCFE"/>
+          <w:kern w:val="0"/>
+          <w:sz w:val="21"/>
+          <w:szCs w:val="21"/>
+          <w:lang w:val="en-US" w:eastAsia="nl-NL"/>
+          <w14:ligatures w14:val="none"/>
+        </w:rPr>
+        <w:t>mov</w:t>
+      </w:r>
+      <w:r>
+        <w:rPr>
+          <w:rFonts w:ascii="Consolas" w:eastAsia="Times New Roman" w:hAnsi="Consolas" w:cs="Times New Roman"/>
+          <w:color w:val="CCCCCC"/>
+          <w:kern w:val="0"/>
+          <w:sz w:val="21"/>
+          <w:szCs w:val="21"/>
+          <w:lang w:val="en-US" w:eastAsia="nl-NL"/>
+          <w14:ligatures w14:val="none"/>
+        </w:rPr>
+        <w:t xml:space="preserve"> </w:t>
+      </w:r>
+      <w:r>
+        <w:rPr>
+          <w:rFonts w:ascii="Consolas" w:eastAsia="Times New Roman" w:hAnsi="Consolas" w:cs="Times New Roman"/>
+          <w:color w:val="D4D4D4"/>
+          <w:kern w:val="0"/>
+          <w:sz w:val="21"/>
+          <w:szCs w:val="21"/>
+          <w:lang w:val="en-US" w:eastAsia="nl-NL"/>
+          <w14:ligatures w14:val="none"/>
+        </w:rPr>
+        <w:t>&gt;</w:t>
+      </w:r>
+      <w:r>
+        <w:rPr>
+          <w:rFonts w:ascii="Consolas" w:eastAsia="Times New Roman" w:hAnsi="Consolas" w:cs="Times New Roman"/>
+          <w:color w:val="CCCCCC"/>
+          <w:kern w:val="0"/>
+          <w:sz w:val="21"/>
+          <w:szCs w:val="21"/>
+          <w:lang w:val="en-US" w:eastAsia="nl-NL"/>
+          <w14:ligatures w14:val="none"/>
+        </w:rPr>
+        <w:t xml:space="preserve"> </w:t>
+      </w:r>
+      <w:r>
+        <w:rPr>
+          <w:rFonts w:ascii="Consolas" w:eastAsia="Times New Roman" w:hAnsi="Consolas" w:cs="Times New Roman"/>
+          <w:color w:val="B5CEA8"/>
+          <w:kern w:val="0"/>
+          <w:sz w:val="21"/>
+          <w:szCs w:val="21"/>
+          <w:lang w:val="en-US" w:eastAsia="nl-NL"/>
+          <w14:ligatures w14:val="none"/>
+        </w:rPr>
+        <w:t>0</w:t>
+      </w:r>
+    </w:p>
+    <w:p>
+      <w:pPr>
+        <w:shd w:val="clear" w:color="auto" w:fill="1F1F1F"/>
+        <w:spacing w:after="0" w:line="285" w:lineRule="atLeast"/>
+        <w:rPr>
+          <w:rFonts w:ascii="Consolas" w:eastAsia="Times New Roman" w:hAnsi="Consolas" w:cs="Times New Roman"/>
+          <w:color w:val="CCCCCC"/>
+          <w:kern w:val="0"/>
+          <w:sz w:val="21"/>
+          <w:szCs w:val="21"/>
+          <w:lang w:val="en-US" w:eastAsia="nl-NL"/>
+          <w14:ligatures w14:val="none"/>
+        </w:rPr>
+      </w:pPr>
+      <w:r>
+        <w:rPr>
+          <w:rFonts w:ascii="Consolas" w:eastAsia="Times New Roman" w:hAnsi="Consolas" w:cs="Times New Roman"/>
+          <w:color w:val="CCCCCC"/>
+          <w:kern w:val="0"/>
+          <w:sz w:val="21"/>
+          <w:szCs w:val="21"/>
+          <w:lang w:val="en-US" w:eastAsia="nl-NL"/>
+          <w14:ligatures w14:val="none"/>
+        </w:rPr>
+        <w:t>)</w:t>
+      </w:r>
+    </w:p>
+    <w:p>
+      <w:pPr>
+        <w:ind w:left="1410" w:hanging="1410"/>
+        <w:rPr>
+          <w:lang w:val="en-US"/>
+        </w:rPr>
+      </w:pPr>
+      <w:r>
+        <w:rPr>
+          <w:lang w:val="en-US"/>
+        </w:rPr>
+        <w:t>Filters returns an array with only positive values.</w:t>
+      </w:r>
+    </w:p>
+    <w:p>
+      <w:pPr>
+        <w:ind w:left="1410" w:hanging="1410"/>
+        <w:rPr>
+          <w:lang w:val="en-US"/>
+        </w:rPr>
+      </w:pPr>
+      <w:proofErr w:type="gramStart"/>
+      <w:r>
+        <w:rPr>
+          <w:b/>
+          <w:bCs/>
+          <w:lang w:val="en-US"/>
+        </w:rPr>
+        <w:t>.reduce</w:t>
+      </w:r>
+      <w:proofErr w:type="gramEnd"/>
+      <w:r>
+        <w:rPr>
+          <w:lang w:val="en-US"/>
+        </w:rPr>
+        <w:tab/>
+      </w:r>
+      <w:r>
+        <w:rPr>
+          <w:lang w:val="en-US"/>
+        </w:rPr>
+        <w:tab/>
+        <w:t>Returns a single value. It executes a “reducer” callback function on each element of the array. Passing the return value of the current calculation to the next calculation.</w:t>
+      </w:r>
+    </w:p>
+    <w:p>
+      <w:pPr>
+        <w:shd w:val="clear" w:color="auto" w:fill="1F1F1F"/>
+        <w:spacing w:after="0" w:line="285" w:lineRule="atLeast"/>
+        <w:rPr>
+          <w:rFonts w:ascii="Consolas" w:eastAsia="Times New Roman" w:hAnsi="Consolas" w:cs="Times New Roman"/>
+          <w:color w:val="CCCCCC"/>
+          <w:kern w:val="0"/>
+          <w:sz w:val="21"/>
+          <w:szCs w:val="21"/>
+          <w:lang w:val="en-US" w:eastAsia="nl-NL"/>
+          <w14:ligatures w14:val="none"/>
+        </w:rPr>
+      </w:pPr>
+      <w:r>
+        <w:rPr>
+          <w:rFonts w:ascii="Consolas" w:eastAsia="Times New Roman" w:hAnsi="Consolas" w:cs="Times New Roman"/>
+          <w:color w:val="569CD6"/>
+          <w:kern w:val="0"/>
+          <w:sz w:val="21"/>
+          <w:szCs w:val="21"/>
+          <w:lang w:val="en-US" w:eastAsia="nl-NL"/>
+          <w14:ligatures w14:val="none"/>
+        </w:rPr>
+        <w:t>const</w:t>
+      </w:r>
+      <w:r>
+        <w:rPr>
+          <w:rFonts w:ascii="Consolas" w:eastAsia="Times New Roman" w:hAnsi="Consolas" w:cs="Times New Roman"/>
+          <w:color w:val="CCCCCC"/>
+          <w:kern w:val="0"/>
+          <w:sz w:val="21"/>
+          <w:szCs w:val="21"/>
+          <w:lang w:val="en-US" w:eastAsia="nl-NL"/>
+          <w14:ligatures w14:val="none"/>
+        </w:rPr>
+        <w:t xml:space="preserve"> </w:t>
+      </w:r>
+      <w:proofErr w:type="spellStart"/>
+      <w:r>
+        <w:rPr>
+          <w:rFonts w:ascii="Consolas" w:eastAsia="Times New Roman" w:hAnsi="Consolas" w:cs="Times New Roman"/>
+          <w:color w:val="4FC1FF"/>
+          <w:kern w:val="0"/>
+          <w:sz w:val="21"/>
+          <w:szCs w:val="21"/>
+          <w:lang w:val="en-US" w:eastAsia="nl-NL"/>
+          <w14:ligatures w14:val="none"/>
+        </w:rPr>
+        <w:t>maxValue</w:t>
+      </w:r>
+      <w:proofErr w:type="spellEnd"/>
+      <w:r>
+        <w:rPr>
+          <w:rFonts w:ascii="Consolas" w:eastAsia="Times New Roman" w:hAnsi="Consolas" w:cs="Times New Roman"/>
+          <w:color w:val="CCCCCC"/>
+          <w:kern w:val="0"/>
+          <w:sz w:val="21"/>
+          <w:szCs w:val="21"/>
+          <w:lang w:val="en-US" w:eastAsia="nl-NL"/>
+          <w14:ligatures w14:val="none"/>
+        </w:rPr>
+        <w:t xml:space="preserve"> </w:t>
+      </w:r>
+      <w:r>
+        <w:rPr>
+          <w:rFonts w:ascii="Consolas" w:eastAsia="Times New Roman" w:hAnsi="Consolas" w:cs="Times New Roman"/>
+          <w:color w:val="D4D4D4"/>
+          <w:kern w:val="0"/>
+          <w:sz w:val="21"/>
+          <w:szCs w:val="21"/>
+          <w:lang w:val="en-US" w:eastAsia="nl-NL"/>
+          <w14:ligatures w14:val="none"/>
+        </w:rPr>
+        <w:t>=</w:t>
+      </w:r>
+      <w:r>
+        <w:rPr>
+          <w:rFonts w:ascii="Consolas" w:eastAsia="Times New Roman" w:hAnsi="Consolas" w:cs="Times New Roman"/>
+          <w:color w:val="CCCCCC"/>
+          <w:kern w:val="0"/>
+          <w:sz w:val="21"/>
+          <w:szCs w:val="21"/>
+          <w:lang w:val="en-US" w:eastAsia="nl-NL"/>
+          <w14:ligatures w14:val="none"/>
+        </w:rPr>
+        <w:t xml:space="preserve"> </w:t>
+      </w:r>
+      <w:proofErr w:type="spellStart"/>
+      <w:proofErr w:type="gramStart"/>
+      <w:r>
+        <w:rPr>
+          <w:rFonts w:ascii="Consolas" w:eastAsia="Times New Roman" w:hAnsi="Consolas" w:cs="Times New Roman"/>
+          <w:color w:val="4FC1FF"/>
+          <w:kern w:val="0"/>
+          <w:sz w:val="21"/>
+          <w:szCs w:val="21"/>
+          <w:lang w:val="en-US" w:eastAsia="nl-NL"/>
+          <w14:ligatures w14:val="none"/>
+        </w:rPr>
+        <w:t>movements</w:t>
+      </w:r>
+      <w:r>
+        <w:rPr>
+          <w:rFonts w:ascii="Consolas" w:eastAsia="Times New Roman" w:hAnsi="Consolas" w:cs="Times New Roman"/>
+          <w:color w:val="CCCCCC"/>
+          <w:kern w:val="0"/>
+          <w:sz w:val="21"/>
+          <w:szCs w:val="21"/>
+          <w:lang w:val="en-US" w:eastAsia="nl-NL"/>
+          <w14:ligatures w14:val="none"/>
+        </w:rPr>
+        <w:t>.</w:t>
+      </w:r>
+      <w:r>
+        <w:rPr>
+          <w:rFonts w:ascii="Consolas" w:eastAsia="Times New Roman" w:hAnsi="Consolas" w:cs="Times New Roman"/>
+          <w:color w:val="DCDCAA"/>
+          <w:kern w:val="0"/>
+          <w:sz w:val="21"/>
+          <w:szCs w:val="21"/>
+          <w:lang w:val="en-US" w:eastAsia="nl-NL"/>
+          <w14:ligatures w14:val="none"/>
+        </w:rPr>
+        <w:t>reduce</w:t>
+      </w:r>
+      <w:proofErr w:type="spellEnd"/>
+      <w:proofErr w:type="gramEnd"/>
+      <w:r>
+        <w:rPr>
+          <w:rFonts w:ascii="Consolas" w:eastAsia="Times New Roman" w:hAnsi="Consolas" w:cs="Times New Roman"/>
+          <w:color w:val="CCCCCC"/>
+          <w:kern w:val="0"/>
+          <w:sz w:val="21"/>
+          <w:szCs w:val="21"/>
+          <w:lang w:val="en-US" w:eastAsia="nl-NL"/>
+          <w14:ligatures w14:val="none"/>
+        </w:rPr>
+        <w:t>((</w:t>
+      </w:r>
+      <w:r>
+        <w:rPr>
+          <w:rFonts w:ascii="Consolas" w:eastAsia="Times New Roman" w:hAnsi="Consolas" w:cs="Times New Roman"/>
+          <w:color w:val="9CDCFE"/>
+          <w:kern w:val="0"/>
+          <w:sz w:val="21"/>
+          <w:szCs w:val="21"/>
+          <w:lang w:val="en-US" w:eastAsia="nl-NL"/>
+          <w14:ligatures w14:val="none"/>
+        </w:rPr>
+        <w:t>acc</w:t>
+      </w:r>
+      <w:r>
+        <w:rPr>
+          <w:rFonts w:ascii="Consolas" w:eastAsia="Times New Roman" w:hAnsi="Consolas" w:cs="Times New Roman"/>
+          <w:color w:val="CCCCCC"/>
+          <w:kern w:val="0"/>
+          <w:sz w:val="21"/>
+          <w:szCs w:val="21"/>
+          <w:lang w:val="en-US" w:eastAsia="nl-NL"/>
+          <w14:ligatures w14:val="none"/>
+        </w:rPr>
+        <w:t xml:space="preserve">, </w:t>
+      </w:r>
+      <w:r>
+        <w:rPr>
+          <w:rFonts w:ascii="Consolas" w:eastAsia="Times New Roman" w:hAnsi="Consolas" w:cs="Times New Roman"/>
+          <w:color w:val="9CDCFE"/>
+          <w:kern w:val="0"/>
+          <w:sz w:val="21"/>
+          <w:szCs w:val="21"/>
+          <w:lang w:val="en-US" w:eastAsia="nl-NL"/>
+          <w14:ligatures w14:val="none"/>
+        </w:rPr>
+        <w:t>cur</w:t>
+      </w:r>
+      <w:r>
+        <w:rPr>
+          <w:rFonts w:ascii="Consolas" w:eastAsia="Times New Roman" w:hAnsi="Consolas" w:cs="Times New Roman"/>
+          <w:color w:val="CCCCCC"/>
+          <w:kern w:val="0"/>
+          <w:sz w:val="21"/>
+          <w:szCs w:val="21"/>
+          <w:lang w:val="en-US" w:eastAsia="nl-NL"/>
+          <w14:ligatures w14:val="none"/>
+        </w:rPr>
+        <w:t xml:space="preserve">, </w:t>
+      </w:r>
+      <w:r>
+        <w:rPr>
+          <w:rFonts w:ascii="Consolas" w:eastAsia="Times New Roman" w:hAnsi="Consolas" w:cs="Times New Roman"/>
+          <w:color w:val="9CDCFE"/>
+          <w:kern w:val="0"/>
+          <w:sz w:val="21"/>
+          <w:szCs w:val="21"/>
+          <w:lang w:val="en-US" w:eastAsia="nl-NL"/>
+          <w14:ligatures w14:val="none"/>
+        </w:rPr>
+        <w:t>i</w:t>
+      </w:r>
+      <w:r>
+        <w:rPr>
+          <w:rFonts w:ascii="Consolas" w:eastAsia="Times New Roman" w:hAnsi="Consolas" w:cs="Times New Roman"/>
+          <w:color w:val="CCCCCC"/>
+          <w:kern w:val="0"/>
+          <w:sz w:val="21"/>
+          <w:szCs w:val="21"/>
+          <w:lang w:val="en-US" w:eastAsia="nl-NL"/>
+          <w14:ligatures w14:val="none"/>
+        </w:rPr>
+        <w:t xml:space="preserve">, </w:t>
+      </w:r>
+      <w:proofErr w:type="spellStart"/>
+      <w:r>
+        <w:rPr>
+          <w:rFonts w:ascii="Consolas" w:eastAsia="Times New Roman" w:hAnsi="Consolas" w:cs="Times New Roman"/>
+          <w:color w:val="9CDCFE"/>
+          <w:kern w:val="0"/>
+          <w:sz w:val="21"/>
+          <w:szCs w:val="21"/>
+          <w:lang w:val="en-US" w:eastAsia="nl-NL"/>
+          <w14:ligatures w14:val="none"/>
+        </w:rPr>
+        <w:t>arr</w:t>
+      </w:r>
+      <w:proofErr w:type="spellEnd"/>
+      <w:r>
+        <w:rPr>
+          <w:rFonts w:ascii="Consolas" w:eastAsia="Times New Roman" w:hAnsi="Consolas" w:cs="Times New Roman"/>
+          <w:color w:val="CCCCCC"/>
+          <w:kern w:val="0"/>
+          <w:sz w:val="21"/>
+          <w:szCs w:val="21"/>
+          <w:lang w:val="en-US" w:eastAsia="nl-NL"/>
+          <w14:ligatures w14:val="none"/>
+        </w:rPr>
+        <w:t xml:space="preserve">) </w:t>
+      </w:r>
+      <w:r>
+        <w:rPr>
+          <w:rFonts w:ascii="Consolas" w:eastAsia="Times New Roman" w:hAnsi="Consolas" w:cs="Times New Roman"/>
+          <w:color w:val="569CD6"/>
+          <w:kern w:val="0"/>
+          <w:sz w:val="21"/>
+          <w:szCs w:val="21"/>
+          <w:lang w:val="en-US" w:eastAsia="nl-NL"/>
+          <w14:ligatures w14:val="none"/>
+        </w:rPr>
+        <w:t>=&gt;</w:t>
+      </w:r>
+      <w:r>
+        <w:rPr>
+          <w:rFonts w:ascii="Consolas" w:eastAsia="Times New Roman" w:hAnsi="Consolas" w:cs="Times New Roman"/>
+          <w:color w:val="CCCCCC"/>
+          <w:kern w:val="0"/>
+          <w:sz w:val="21"/>
+          <w:szCs w:val="21"/>
+          <w:lang w:val="en-US" w:eastAsia="nl-NL"/>
+          <w14:ligatures w14:val="none"/>
+        </w:rPr>
+        <w:t xml:space="preserve"> </w:t>
+      </w:r>
+      <w:r>
+        <w:rPr>
+          <w:rFonts w:ascii="Consolas" w:eastAsia="Times New Roman" w:hAnsi="Consolas" w:cs="Times New Roman"/>
+          <w:color w:val="9CDCFE"/>
+          <w:kern w:val="0"/>
+          <w:sz w:val="21"/>
+          <w:szCs w:val="21"/>
+          <w:lang w:val="en-US" w:eastAsia="nl-NL"/>
+          <w14:ligatures w14:val="none"/>
+        </w:rPr>
+        <w:t>cur</w:t>
+      </w:r>
+      <w:r>
+        <w:rPr>
+          <w:rFonts w:ascii="Consolas" w:eastAsia="Times New Roman" w:hAnsi="Consolas" w:cs="Times New Roman"/>
+          <w:color w:val="CCCCCC"/>
+          <w:kern w:val="0"/>
+          <w:sz w:val="21"/>
+          <w:szCs w:val="21"/>
+          <w:lang w:val="en-US" w:eastAsia="nl-NL"/>
+          <w14:ligatures w14:val="none"/>
+        </w:rPr>
+        <w:t xml:space="preserve"> </w:t>
+      </w:r>
+      <w:r>
+        <w:rPr>
+          <w:rFonts w:ascii="Consolas" w:eastAsia="Times New Roman" w:hAnsi="Consolas" w:cs="Times New Roman"/>
+          <w:color w:val="D4D4D4"/>
+          <w:kern w:val="0"/>
+          <w:sz w:val="21"/>
+          <w:szCs w:val="21"/>
+          <w:lang w:val="en-US" w:eastAsia="nl-NL"/>
+          <w14:ligatures w14:val="none"/>
+        </w:rPr>
+        <w:t>&gt;=</w:t>
+      </w:r>
+      <w:r>
+        <w:rPr>
+          <w:rFonts w:ascii="Consolas" w:eastAsia="Times New Roman" w:hAnsi="Consolas" w:cs="Times New Roman"/>
+          <w:color w:val="CCCCCC"/>
+          <w:kern w:val="0"/>
+          <w:sz w:val="21"/>
+          <w:szCs w:val="21"/>
+          <w:lang w:val="en-US" w:eastAsia="nl-NL"/>
+          <w14:ligatures w14:val="none"/>
+        </w:rPr>
+        <w:t xml:space="preserve"> </w:t>
+      </w:r>
+      <w:r>
+        <w:rPr>
+          <w:rFonts w:ascii="Consolas" w:eastAsia="Times New Roman" w:hAnsi="Consolas" w:cs="Times New Roman"/>
+          <w:color w:val="9CDCFE"/>
+          <w:kern w:val="0"/>
+          <w:sz w:val="21"/>
+          <w:szCs w:val="21"/>
+          <w:lang w:val="en-US" w:eastAsia="nl-NL"/>
+          <w14:ligatures w14:val="none"/>
+        </w:rPr>
+        <w:t>acc</w:t>
+      </w:r>
+      <w:r>
+        <w:rPr>
+          <w:rFonts w:ascii="Consolas" w:eastAsia="Times New Roman" w:hAnsi="Consolas" w:cs="Times New Roman"/>
+          <w:color w:val="CCCCCC"/>
+          <w:kern w:val="0"/>
+          <w:sz w:val="21"/>
+          <w:szCs w:val="21"/>
+          <w:lang w:val="en-US" w:eastAsia="nl-NL"/>
+          <w14:ligatures w14:val="none"/>
+        </w:rPr>
+        <w:t xml:space="preserve"> </w:t>
+      </w:r>
+      <w:r>
+        <w:rPr>
+          <w:rFonts w:ascii="Consolas" w:eastAsia="Times New Roman" w:hAnsi="Consolas" w:cs="Times New Roman"/>
+          <w:color w:val="D4D4D4"/>
+          <w:kern w:val="0"/>
+          <w:sz w:val="21"/>
+          <w:szCs w:val="21"/>
+          <w:lang w:val="en-US" w:eastAsia="nl-NL"/>
+          <w14:ligatures w14:val="none"/>
+        </w:rPr>
+        <w:t>?</w:t>
+      </w:r>
+      <w:r>
+        <w:rPr>
+          <w:rFonts w:ascii="Consolas" w:eastAsia="Times New Roman" w:hAnsi="Consolas" w:cs="Times New Roman"/>
+          <w:color w:val="CCCCCC"/>
+          <w:kern w:val="0"/>
+          <w:sz w:val="21"/>
+          <w:szCs w:val="21"/>
+          <w:lang w:val="en-US" w:eastAsia="nl-NL"/>
+          <w14:ligatures w14:val="none"/>
+        </w:rPr>
+        <w:t xml:space="preserve"> </w:t>
+      </w:r>
+      <w:r>
+        <w:rPr>
+          <w:rFonts w:ascii="Consolas" w:eastAsia="Times New Roman" w:hAnsi="Consolas" w:cs="Times New Roman"/>
+          <w:color w:val="9CDCFE"/>
+          <w:kern w:val="0"/>
+          <w:sz w:val="21"/>
+          <w:szCs w:val="21"/>
+          <w:lang w:val="en-US" w:eastAsia="nl-NL"/>
+          <w14:ligatures w14:val="none"/>
+        </w:rPr>
+        <w:t>cur</w:t>
+      </w:r>
+      <w:r>
+        <w:rPr>
+          <w:rFonts w:ascii="Consolas" w:eastAsia="Times New Roman" w:hAnsi="Consolas" w:cs="Times New Roman"/>
+          <w:color w:val="CCCCCC"/>
+          <w:kern w:val="0"/>
+          <w:sz w:val="21"/>
+          <w:szCs w:val="21"/>
+          <w:lang w:val="en-US" w:eastAsia="nl-NL"/>
+          <w14:ligatures w14:val="none"/>
+        </w:rPr>
+        <w:t xml:space="preserve"> </w:t>
+      </w:r>
+      <w:r>
+        <w:rPr>
+          <w:rFonts w:ascii="Consolas" w:eastAsia="Times New Roman" w:hAnsi="Consolas" w:cs="Times New Roman"/>
+          <w:color w:val="D4D4D4"/>
+          <w:kern w:val="0"/>
+          <w:sz w:val="21"/>
+          <w:szCs w:val="21"/>
+          <w:lang w:val="en-US" w:eastAsia="nl-NL"/>
+          <w14:ligatures w14:val="none"/>
+        </w:rPr>
+        <w:t>:</w:t>
+      </w:r>
+      <w:r>
+        <w:rPr>
+          <w:rFonts w:ascii="Consolas" w:eastAsia="Times New Roman" w:hAnsi="Consolas" w:cs="Times New Roman"/>
+          <w:color w:val="CCCCCC"/>
+          <w:kern w:val="0"/>
+          <w:sz w:val="21"/>
+          <w:szCs w:val="21"/>
+          <w:lang w:val="en-US" w:eastAsia="nl-NL"/>
+          <w14:ligatures w14:val="none"/>
+        </w:rPr>
+        <w:t xml:space="preserve"> </w:t>
+      </w:r>
+      <w:r>
+        <w:rPr>
+          <w:rFonts w:ascii="Consolas" w:eastAsia="Times New Roman" w:hAnsi="Consolas" w:cs="Times New Roman"/>
+          <w:color w:val="9CDCFE"/>
+          <w:kern w:val="0"/>
+          <w:sz w:val="21"/>
+          <w:szCs w:val="21"/>
+          <w:lang w:val="en-US" w:eastAsia="nl-NL"/>
+          <w14:ligatures w14:val="none"/>
+        </w:rPr>
+        <w:t>acc</w:t>
+      </w:r>
+      <w:r>
+        <w:rPr>
+          <w:rFonts w:ascii="Consolas" w:eastAsia="Times New Roman" w:hAnsi="Consolas" w:cs="Times New Roman"/>
+          <w:color w:val="CCCCCC"/>
+          <w:kern w:val="0"/>
+          <w:sz w:val="21"/>
+          <w:szCs w:val="21"/>
+          <w:lang w:val="en-US" w:eastAsia="nl-NL"/>
+          <w14:ligatures w14:val="none"/>
+        </w:rPr>
+        <w:t xml:space="preserve">, </w:t>
+      </w:r>
+      <w:r>
+        <w:rPr>
+          <w:rFonts w:ascii="Consolas" w:eastAsia="Times New Roman" w:hAnsi="Consolas" w:cs="Times New Roman"/>
+          <w:color w:val="4FC1FF"/>
+          <w:kern w:val="0"/>
+          <w:sz w:val="21"/>
+          <w:szCs w:val="21"/>
+          <w:lang w:val="en-US" w:eastAsia="nl-NL"/>
+          <w14:ligatures w14:val="none"/>
+        </w:rPr>
+        <w:t>movements</w:t>
+      </w:r>
+      <w:r>
+        <w:rPr>
+          <w:rFonts w:ascii="Consolas" w:eastAsia="Times New Roman" w:hAnsi="Consolas" w:cs="Times New Roman"/>
+          <w:color w:val="CCCCCC"/>
+          <w:kern w:val="0"/>
+          <w:sz w:val="21"/>
+          <w:szCs w:val="21"/>
+          <w:lang w:val="en-US" w:eastAsia="nl-NL"/>
+          <w14:ligatures w14:val="none"/>
+        </w:rPr>
+        <w:t>[</w:t>
+      </w:r>
+      <w:r>
+        <w:rPr>
+          <w:rFonts w:ascii="Consolas" w:eastAsia="Times New Roman" w:hAnsi="Consolas" w:cs="Times New Roman"/>
+          <w:color w:val="B5CEA8"/>
+          <w:kern w:val="0"/>
+          <w:sz w:val="21"/>
+          <w:szCs w:val="21"/>
+          <w:lang w:val="en-US" w:eastAsia="nl-NL"/>
+          <w14:ligatures w14:val="none"/>
+        </w:rPr>
+        <w:t>0</w:t>
+      </w:r>
+      <w:r>
+        <w:rPr>
+          <w:rFonts w:ascii="Consolas" w:eastAsia="Times New Roman" w:hAnsi="Consolas" w:cs="Times New Roman"/>
+          <w:color w:val="CCCCCC"/>
+          <w:kern w:val="0"/>
+          <w:sz w:val="21"/>
+          <w:szCs w:val="21"/>
+          <w:lang w:val="en-US" w:eastAsia="nl-NL"/>
+          <w14:ligatures w14:val="none"/>
+        </w:rPr>
+        <w:t>]);</w:t>
+      </w:r>
+    </w:p>
+    <w:p>
+      <w:pPr>
+        <w:ind w:left="1410" w:hanging="1410"/>
+        <w:rPr>
+          <w:lang w:val="en-US"/>
+        </w:rPr>
+      </w:pPr>
+      <w:r>
+        <w:rPr>
+          <w:lang w:val="en-US"/>
+        </w:rPr>
+        <w:t>method that returns the highest value in the array.</w:t>
       </w:r>
     </w:p>
     <w:sectPr>
@@ -14121,6 +18156,27 @@
     <w:name w:val="Normal"/>
     <w:qFormat/>
   </w:style>
+  <w:style w:type="paragraph" w:styleId="Heading1">
+    <w:name w:val="heading 1"/>
+    <w:basedOn w:val="Normal"/>
+    <w:next w:val="Normal"/>
+    <w:link w:val="Heading1Char"/>
+    <w:uiPriority w:val="9"/>
+    <w:qFormat/>
+    <w:rsid w:val="007B3EA7"/>
+    <w:pPr>
+      <w:keepNext/>
+      <w:keepLines/>
+      <w:spacing w:before="240" w:after="0"/>
+      <w:outlineLvl w:val="0"/>
+    </w:pPr>
+    <w:rPr>
+      <w:rFonts w:asciiTheme="majorHAnsi" w:eastAsiaTheme="majorEastAsia" w:hAnsiTheme="majorHAnsi" w:cstheme="majorBidi"/>
+      <w:color w:val="2F5496" w:themeColor="accent1" w:themeShade="BF"/>
+      <w:sz w:val="32"/>
+      <w:szCs w:val="32"/>
+    </w:rPr>
+  </w:style>
   <w:style w:type="character" w:default="1" w:styleId="DefaultParagraphFont">
     <w:name w:val="Default Paragraph Font"/>
     <w:uiPriority w:val="1"/>
@@ -14158,6 +18214,19 @@
       <w:ind w:left="720"/>
       <w:contextualSpacing/>
     </w:pPr>
+  </w:style>
+  <w:style w:type="character" w:customStyle="1" w:styleId="Heading1Char">
+    <w:name w:val="Heading 1 Char"/>
+    <w:basedOn w:val="DefaultParagraphFont"/>
+    <w:link w:val="Heading1"/>
+    <w:uiPriority w:val="9"/>
+    <w:rsid w:val="007B3EA7"/>
+    <w:rPr>
+      <w:rFonts w:asciiTheme="majorHAnsi" w:eastAsiaTheme="majorEastAsia" w:hAnsiTheme="majorHAnsi" w:cstheme="majorBidi"/>
+      <w:color w:val="2F5496" w:themeColor="accent1" w:themeShade="BF"/>
+      <w:sz w:val="32"/>
+      <w:szCs w:val="32"/>
+    </w:rPr>
   </w:style>
 </w:styles>
 </file>

</xml_diff>